<commit_message>
Added trello Submission 5
</commit_message>
<xml_diff>
--- a/Documents/Final Report/Final Report Draft 1.docx
+++ b/Documents/Final Report/Final Report Draft 1.docx
@@ -25,7 +25,6 @@
         <w:jc w:val="center"/>
         <w:rPr>
           <w:rFonts w:cs="Arial"/>
-          <w:sz w:val="24"/>
         </w:rPr>
       </w:pPr>
     </w:p>
@@ -84,7 +83,6 @@
         <w:jc w:val="center"/>
         <w:rPr>
           <w:rFonts w:cs="Arial"/>
-          <w:sz w:val="24"/>
           <w:szCs w:val="24"/>
         </w:rPr>
       </w:pPr>
@@ -149,7 +147,6 @@
         <w:jc w:val="center"/>
         <w:rPr>
           <w:rFonts w:cs="Arial"/>
-          <w:sz w:val="24"/>
           <w:szCs w:val="24"/>
         </w:rPr>
       </w:pPr>
@@ -183,7 +180,6 @@
         <w:jc w:val="center"/>
         <w:rPr>
           <w:rFonts w:cs="Arial"/>
-          <w:sz w:val="24"/>
           <w:szCs w:val="24"/>
         </w:rPr>
       </w:pPr>
@@ -274,7 +270,8 @@
           <w:rFonts w:cs="Arial"/>
           <w:b/>
           <w:bCs/>
-          <w:szCs w:val="28"/>
+          <w:sz w:val="32"/>
+          <w:szCs w:val="36"/>
         </w:rPr>
       </w:pPr>
       <w:r>
@@ -282,7 +279,8 @@
           <w:rFonts w:cs="Arial"/>
           <w:b/>
           <w:bCs/>
-          <w:szCs w:val="28"/>
+          <w:sz w:val="32"/>
+          <w:szCs w:val="36"/>
         </w:rPr>
         <w:lastRenderedPageBreak/>
         <w:t xml:space="preserve">Acknowledgments </w:t>
@@ -292,75 +290,88 @@
       <w:pPr>
         <w:rPr>
           <w:rFonts w:cs="Arial"/>
-          <w:sz w:val="24"/>
           <w:szCs w:val="24"/>
         </w:rPr>
       </w:pPr>
-    </w:p>
-    <w:p>
-      <w:pPr>
+      <w:r>
+        <w:rPr>
+          <w:rFonts w:cs="Arial"/>
+          <w:szCs w:val="24"/>
+        </w:rPr>
+        <w:t>I would like to acknowledge the support and guidance of my supervisor, Steven Furnell, throughout this project making sure I was always making progress and pushing me to achieve as best I can.</w:t>
+      </w:r>
+    </w:p>
+    <w:p>
+      <w:pPr>
+        <w:rPr>
+          <w:rFonts w:cs="Arial"/>
+          <w:szCs w:val="24"/>
+        </w:rPr>
+      </w:pPr>
+      <w:r>
+        <w:rPr>
+          <w:rFonts w:cs="Arial"/>
+          <w:szCs w:val="24"/>
+        </w:rPr>
+        <w:t>I would also like to thank my family, friends and colleagues on this course for all of their support throughout my degree.</w:t>
+      </w:r>
+    </w:p>
+    <w:p>
+      <w:pPr>
+        <w:rPr>
+          <w:szCs w:val="20"/>
+        </w:rPr>
+      </w:pPr>
+    </w:p>
+    <w:p>
+      <w:pPr>
+        <w:rPr>
+          <w:rFonts w:cs="Arial"/>
+          <w:b/>
+          <w:bCs/>
+          <w:sz w:val="32"/>
+          <w:szCs w:val="36"/>
+        </w:rPr>
+      </w:pPr>
+      <w:r>
+        <w:rPr>
+          <w:rFonts w:cs="Arial"/>
+          <w:b/>
+          <w:bCs/>
+          <w:sz w:val="32"/>
+          <w:szCs w:val="36"/>
+        </w:rPr>
+        <w:t>Abstract</w:t>
+      </w:r>
+    </w:p>
+    <w:p>
+      <w:r>
+        <w:t xml:space="preserve">This report outlines a software development project to build a system that can be used by staff and customers of corner shops to assist </w:t>
+      </w:r>
+      <w:bookmarkStart w:id="10" w:name="_GoBack"/>
+      <w:bookmarkEnd w:id="10"/>
+    </w:p>
+    <w:p>
+      <w:pPr>
+        <w:rPr>
+          <w:rFonts w:cs="Arial"/>
+          <w:b/>
+          <w:bCs/>
+          <w:sz w:val="32"/>
+          <w:szCs w:val="36"/>
+        </w:rPr>
+      </w:pPr>
+      <w:r>
         <w:rPr>
           <w:rFonts w:cs="Arial"/>
           <w:sz w:val="36"/>
           <w:szCs w:val="36"/>
-          <w:u w:val="single"/>
-        </w:rPr>
-      </w:pPr>
-      <w:r>
-        <w:rPr>
-          <w:rFonts w:cs="Arial"/>
-          <w:sz w:val="36"/>
-          <w:szCs w:val="36"/>
-          <w:u w:val="single"/>
         </w:rPr>
         <w:br w:type="page"/>
       </w:r>
-    </w:p>
-    <w:p>
-      <w:pPr>
-        <w:rPr>
-          <w:rFonts w:cs="Arial"/>
-          <w:sz w:val="36"/>
-          <w:szCs w:val="36"/>
-        </w:rPr>
-      </w:pPr>
-      <w:r>
-        <w:rPr>
-          <w:rFonts w:cs="Arial"/>
-          <w:b/>
-          <w:bCs/>
-          <w:szCs w:val="28"/>
-        </w:rPr>
-        <w:lastRenderedPageBreak/>
-        <w:t>Abstract</w:t>
-      </w:r>
-      <w:r>
-        <w:rPr>
-          <w:rFonts w:cs="Arial"/>
-          <w:sz w:val="36"/>
-          <w:szCs w:val="36"/>
-        </w:rPr>
-        <w:br w:type="page"/>
-      </w:r>
-    </w:p>
-    <w:p>
-      <w:pPr>
-        <w:rPr>
-          <w:rFonts w:cs="Arial"/>
-          <w:sz w:val="36"/>
-          <w:szCs w:val="36"/>
-          <w:u w:val="single"/>
-        </w:rPr>
-      </w:pPr>
     </w:p>
     <w:sdt>
       <w:sdtPr>
-        <w:rPr>
-          <w:rFonts w:eastAsiaTheme="minorHAnsi" w:cstheme="minorBidi"/>
-          <w:sz w:val="28"/>
-          <w:szCs w:val="22"/>
-          <w:lang w:val="en-GB"/>
-        </w:rPr>
         <w:id w:val="-88476957"/>
         <w:docPartObj>
           <w:docPartGallery w:val="Table of Contents"/>
@@ -376,11 +387,11 @@
       </w:sdtEndPr>
       <w:sdtContent>
         <w:p>
-          <w:pPr>
-            <w:pStyle w:val="TOCHeading"/>
-          </w:pPr>
           <w:r>
-            <w:t>Contents</w:t>
+            <w:t>Content</w:t>
+          </w:r>
+          <w:r>
+            <w:t>s</w:t>
           </w:r>
         </w:p>
         <w:p>
@@ -406,14 +417,13 @@
           <w:r>
             <w:fldChar w:fldCharType="separate"/>
           </w:r>
-          <w:hyperlink w:anchor="_Toc445457039" w:history="1">
+          <w:hyperlink w:anchor="_Toc33530066" w:history="1">
             <w:r>
               <w:rPr>
                 <w:rStyle w:val="Hyperlink"/>
-                <w:rFonts w:cs="Arial"/>
-                <w:noProof/>
-              </w:rPr>
-              <w:t>2</w:t>
+                <w:noProof/>
+              </w:rPr>
+              <w:t>1</w:t>
             </w:r>
             <w:r>
               <w:rPr>
@@ -427,10 +437,9 @@
             <w:r>
               <w:rPr>
                 <w:rStyle w:val="Hyperlink"/>
-                <w:rFonts w:cs="Arial"/>
-                <w:noProof/>
-              </w:rPr>
-              <w:t>Term of reference</w:t>
+                <w:noProof/>
+              </w:rPr>
+              <w:t>Introduction</w:t>
             </w:r>
             <w:r>
               <w:rPr>
@@ -451,7 +460,7 @@
                 <w:noProof/>
                 <w:webHidden/>
               </w:rPr>
-              <w:instrText xml:space="preserve"> PAGEREF _Toc445457039 \h </w:instrText>
+              <w:instrText xml:space="preserve"> PAGEREF _Toc33530066 \h </w:instrText>
             </w:r>
             <w:r>
               <w:rPr>
@@ -471,7 +480,7 @@
                 <w:noProof/>
                 <w:webHidden/>
               </w:rPr>
-              <w:t>3</w:t>
+              <w:t>5</w:t>
             </w:r>
             <w:r>
               <w:rPr>
@@ -496,14 +505,13 @@
               <w:lang w:eastAsia="en-GB"/>
             </w:rPr>
           </w:pPr>
-          <w:hyperlink w:anchor="_Toc445457040" w:history="1">
+          <w:hyperlink w:anchor="_Toc33530067" w:history="1">
             <w:r>
               <w:rPr>
                 <w:rStyle w:val="Hyperlink"/>
-                <w:rFonts w:cs="Arial"/>
-                <w:noProof/>
-              </w:rPr>
-              <w:t>3</w:t>
+                <w:noProof/>
+              </w:rPr>
+              <w:t>2</w:t>
             </w:r>
             <w:r>
               <w:rPr>
@@ -517,10 +525,9 @@
             <w:r>
               <w:rPr>
                 <w:rStyle w:val="Hyperlink"/>
-                <w:rFonts w:cs="Arial"/>
-                <w:noProof/>
-              </w:rPr>
-              <w:t>Introduction</w:t>
+                <w:noProof/>
+              </w:rPr>
+              <w:t>Background, Objectives and Deliverables</w:t>
             </w:r>
             <w:r>
               <w:rPr>
@@ -541,7 +548,7 @@
                 <w:noProof/>
                 <w:webHidden/>
               </w:rPr>
-              <w:instrText xml:space="preserve"> PAGEREF _Toc445457040 \h </w:instrText>
+              <w:instrText xml:space="preserve"> PAGEREF _Toc33530067 \h </w:instrText>
             </w:r>
             <w:r>
               <w:rPr>
@@ -561,7 +568,7 @@
                 <w:noProof/>
                 <w:webHidden/>
               </w:rPr>
-              <w:t>4</w:t>
+              <w:t>6</w:t>
             </w:r>
             <w:r>
               <w:rPr>
@@ -586,14 +593,14 @@
               <w:lang w:eastAsia="en-GB"/>
             </w:rPr>
           </w:pPr>
-          <w:hyperlink w:anchor="_Toc445457041" w:history="1">
+          <w:hyperlink w:anchor="_Toc33530068" w:history="1">
             <w:r>
               <w:rPr>
                 <w:rStyle w:val="Hyperlink"/>
                 <w:rFonts w:cs="Arial"/>
                 <w:noProof/>
               </w:rPr>
-              <w:t>4</w:t>
+              <w:t>3</w:t>
             </w:r>
             <w:r>
               <w:rPr>
@@ -610,7 +617,7 @@
                 <w:rFonts w:cs="Arial"/>
                 <w:noProof/>
               </w:rPr>
-              <w:t>Findings</w:t>
+              <w:t>Method of Approach</w:t>
             </w:r>
             <w:r>
               <w:rPr>
@@ -631,7 +638,7 @@
                 <w:noProof/>
                 <w:webHidden/>
               </w:rPr>
-              <w:instrText xml:space="preserve"> PAGEREF _Toc445457041 \h </w:instrText>
+              <w:instrText xml:space="preserve"> PAGEREF _Toc33530068 \h </w:instrText>
             </w:r>
             <w:r>
               <w:rPr>
@@ -651,7 +658,7 @@
                 <w:noProof/>
                 <w:webHidden/>
               </w:rPr>
-              <w:t>5</w:t>
+              <w:t>7</w:t>
             </w:r>
             <w:r>
               <w:rPr>
@@ -676,14 +683,14 @@
               <w:lang w:eastAsia="en-GB"/>
             </w:rPr>
           </w:pPr>
-          <w:hyperlink w:anchor="_Toc445457042" w:history="1">
+          <w:hyperlink w:anchor="_Toc33530069" w:history="1">
             <w:r>
               <w:rPr>
                 <w:rStyle w:val="Hyperlink"/>
                 <w:rFonts w:cs="Arial"/>
                 <w:noProof/>
               </w:rPr>
-              <w:t>5</w:t>
+              <w:t>4</w:t>
             </w:r>
             <w:r>
               <w:rPr>
@@ -700,7 +707,7 @@
                 <w:rFonts w:cs="Arial"/>
                 <w:noProof/>
               </w:rPr>
-              <w:t>Conclusions</w:t>
+              <w:t>Legal, Social, Ethical and Professional issues</w:t>
             </w:r>
             <w:r>
               <w:rPr>
@@ -721,7 +728,7 @@
                 <w:noProof/>
                 <w:webHidden/>
               </w:rPr>
-              <w:instrText xml:space="preserve"> PAGEREF _Toc445457042 \h </w:instrText>
+              <w:instrText xml:space="preserve"> PAGEREF _Toc33530069 \h </w:instrText>
             </w:r>
             <w:r>
               <w:rPr>
@@ -741,7 +748,7 @@
                 <w:noProof/>
                 <w:webHidden/>
               </w:rPr>
-              <w:t>6</w:t>
+              <w:t>8</w:t>
             </w:r>
             <w:r>
               <w:rPr>
@@ -766,14 +773,14 @@
               <w:lang w:eastAsia="en-GB"/>
             </w:rPr>
           </w:pPr>
-          <w:hyperlink w:anchor="_Toc445457043" w:history="1">
+          <w:hyperlink w:anchor="_Toc33530070" w:history="1">
             <w:r>
               <w:rPr>
                 <w:rStyle w:val="Hyperlink"/>
                 <w:rFonts w:cs="Arial"/>
                 <w:noProof/>
               </w:rPr>
-              <w:t>6</w:t>
+              <w:t>5</w:t>
             </w:r>
             <w:r>
               <w:rPr>
@@ -790,7 +797,7 @@
                 <w:rFonts w:cs="Arial"/>
                 <w:noProof/>
               </w:rPr>
-              <w:t>Recommendations</w:t>
+              <w:t>Project Management</w:t>
             </w:r>
             <w:r>
               <w:rPr>
@@ -811,7 +818,7 @@
                 <w:noProof/>
                 <w:webHidden/>
               </w:rPr>
-              <w:instrText xml:space="preserve"> PAGEREF _Toc445457043 \h </w:instrText>
+              <w:instrText xml:space="preserve"> PAGEREF _Toc33530070 \h </w:instrText>
             </w:r>
             <w:r>
               <w:rPr>
@@ -831,7 +838,7 @@
                 <w:noProof/>
                 <w:webHidden/>
               </w:rPr>
-              <w:t>7</w:t>
+              <w:t>9</w:t>
             </w:r>
             <w:r>
               <w:rPr>
@@ -856,13 +863,13 @@
               <w:lang w:eastAsia="en-GB"/>
             </w:rPr>
           </w:pPr>
-          <w:hyperlink w:anchor="_Toc445457044" w:history="1">
+          <w:hyperlink w:anchor="_Toc33530071" w:history="1">
             <w:r>
               <w:rPr>
                 <w:rStyle w:val="Hyperlink"/>
                 <w:noProof/>
               </w:rPr>
-              <w:t>7</w:t>
+              <w:t>6</w:t>
             </w:r>
             <w:r>
               <w:rPr>
@@ -878,6 +885,358 @@
                 <w:rStyle w:val="Hyperlink"/>
                 <w:noProof/>
               </w:rPr>
+              <w:t>Stages</w:t>
+            </w:r>
+            <w:r>
+              <w:rPr>
+                <w:noProof/>
+                <w:webHidden/>
+              </w:rPr>
+              <w:tab/>
+            </w:r>
+            <w:r>
+              <w:rPr>
+                <w:noProof/>
+                <w:webHidden/>
+              </w:rPr>
+              <w:fldChar w:fldCharType="begin"/>
+            </w:r>
+            <w:r>
+              <w:rPr>
+                <w:noProof/>
+                <w:webHidden/>
+              </w:rPr>
+              <w:instrText xml:space="preserve"> PAGEREF _Toc33530071 \h </w:instrText>
+            </w:r>
+            <w:r>
+              <w:rPr>
+                <w:noProof/>
+                <w:webHidden/>
+              </w:rPr>
+            </w:r>
+            <w:r>
+              <w:rPr>
+                <w:noProof/>
+                <w:webHidden/>
+              </w:rPr>
+              <w:fldChar w:fldCharType="separate"/>
+            </w:r>
+            <w:r>
+              <w:rPr>
+                <w:noProof/>
+                <w:webHidden/>
+              </w:rPr>
+              <w:t>10</w:t>
+            </w:r>
+            <w:r>
+              <w:rPr>
+                <w:noProof/>
+                <w:webHidden/>
+              </w:rPr>
+              <w:fldChar w:fldCharType="end"/>
+            </w:r>
+          </w:hyperlink>
+        </w:p>
+        <w:p>
+          <w:pPr>
+            <w:pStyle w:val="TOC1"/>
+            <w:tabs>
+              <w:tab w:val="left" w:pos="440"/>
+              <w:tab w:val="right" w:leader="dot" w:pos="9016"/>
+            </w:tabs>
+            <w:rPr>
+              <w:rFonts w:asciiTheme="minorHAnsi" w:eastAsiaTheme="minorEastAsia" w:hAnsiTheme="minorHAnsi"/>
+              <w:noProof/>
+              <w:sz w:val="22"/>
+              <w:lang w:eastAsia="en-GB"/>
+            </w:rPr>
+          </w:pPr>
+          <w:hyperlink w:anchor="_Toc33530072" w:history="1">
+            <w:r>
+              <w:rPr>
+                <w:rStyle w:val="Hyperlink"/>
+                <w:noProof/>
+              </w:rPr>
+              <w:t>7</w:t>
+            </w:r>
+            <w:r>
+              <w:rPr>
+                <w:rFonts w:asciiTheme="minorHAnsi" w:eastAsiaTheme="minorEastAsia" w:hAnsiTheme="minorHAnsi"/>
+                <w:noProof/>
+                <w:sz w:val="22"/>
+                <w:lang w:eastAsia="en-GB"/>
+              </w:rPr>
+              <w:tab/>
+            </w:r>
+            <w:r>
+              <w:rPr>
+                <w:rStyle w:val="Hyperlink"/>
+                <w:noProof/>
+              </w:rPr>
+              <w:t>End-project report</w:t>
+            </w:r>
+            <w:r>
+              <w:rPr>
+                <w:noProof/>
+                <w:webHidden/>
+              </w:rPr>
+              <w:tab/>
+            </w:r>
+            <w:r>
+              <w:rPr>
+                <w:noProof/>
+                <w:webHidden/>
+              </w:rPr>
+              <w:fldChar w:fldCharType="begin"/>
+            </w:r>
+            <w:r>
+              <w:rPr>
+                <w:noProof/>
+                <w:webHidden/>
+              </w:rPr>
+              <w:instrText xml:space="preserve"> PAGEREF _Toc33530072 \h </w:instrText>
+            </w:r>
+            <w:r>
+              <w:rPr>
+                <w:noProof/>
+                <w:webHidden/>
+              </w:rPr>
+            </w:r>
+            <w:r>
+              <w:rPr>
+                <w:noProof/>
+                <w:webHidden/>
+              </w:rPr>
+              <w:fldChar w:fldCharType="separate"/>
+            </w:r>
+            <w:r>
+              <w:rPr>
+                <w:noProof/>
+                <w:webHidden/>
+              </w:rPr>
+              <w:t>11</w:t>
+            </w:r>
+            <w:r>
+              <w:rPr>
+                <w:noProof/>
+                <w:webHidden/>
+              </w:rPr>
+              <w:fldChar w:fldCharType="end"/>
+            </w:r>
+          </w:hyperlink>
+        </w:p>
+        <w:p>
+          <w:pPr>
+            <w:pStyle w:val="TOC1"/>
+            <w:tabs>
+              <w:tab w:val="left" w:pos="440"/>
+              <w:tab w:val="right" w:leader="dot" w:pos="9016"/>
+            </w:tabs>
+            <w:rPr>
+              <w:rFonts w:asciiTheme="minorHAnsi" w:eastAsiaTheme="minorEastAsia" w:hAnsiTheme="minorHAnsi"/>
+              <w:noProof/>
+              <w:sz w:val="22"/>
+              <w:lang w:eastAsia="en-GB"/>
+            </w:rPr>
+          </w:pPr>
+          <w:hyperlink w:anchor="_Toc33530073" w:history="1">
+            <w:r>
+              <w:rPr>
+                <w:rStyle w:val="Hyperlink"/>
+                <w:noProof/>
+              </w:rPr>
+              <w:t>8</w:t>
+            </w:r>
+            <w:r>
+              <w:rPr>
+                <w:rFonts w:asciiTheme="minorHAnsi" w:eastAsiaTheme="minorEastAsia" w:hAnsiTheme="minorHAnsi"/>
+                <w:noProof/>
+                <w:sz w:val="22"/>
+                <w:lang w:eastAsia="en-GB"/>
+              </w:rPr>
+              <w:tab/>
+            </w:r>
+            <w:r>
+              <w:rPr>
+                <w:rStyle w:val="Hyperlink"/>
+                <w:noProof/>
+              </w:rPr>
+              <w:t>Project Post-mortem</w:t>
+            </w:r>
+            <w:r>
+              <w:rPr>
+                <w:noProof/>
+                <w:webHidden/>
+              </w:rPr>
+              <w:tab/>
+            </w:r>
+            <w:r>
+              <w:rPr>
+                <w:noProof/>
+                <w:webHidden/>
+              </w:rPr>
+              <w:fldChar w:fldCharType="begin"/>
+            </w:r>
+            <w:r>
+              <w:rPr>
+                <w:noProof/>
+                <w:webHidden/>
+              </w:rPr>
+              <w:instrText xml:space="preserve"> PAGEREF _Toc33530073 \h </w:instrText>
+            </w:r>
+            <w:r>
+              <w:rPr>
+                <w:noProof/>
+                <w:webHidden/>
+              </w:rPr>
+            </w:r>
+            <w:r>
+              <w:rPr>
+                <w:noProof/>
+                <w:webHidden/>
+              </w:rPr>
+              <w:fldChar w:fldCharType="separate"/>
+            </w:r>
+            <w:r>
+              <w:rPr>
+                <w:noProof/>
+                <w:webHidden/>
+              </w:rPr>
+              <w:t>12</w:t>
+            </w:r>
+            <w:r>
+              <w:rPr>
+                <w:noProof/>
+                <w:webHidden/>
+              </w:rPr>
+              <w:fldChar w:fldCharType="end"/>
+            </w:r>
+          </w:hyperlink>
+        </w:p>
+        <w:p>
+          <w:pPr>
+            <w:pStyle w:val="TOC1"/>
+            <w:tabs>
+              <w:tab w:val="left" w:pos="440"/>
+              <w:tab w:val="right" w:leader="dot" w:pos="9016"/>
+            </w:tabs>
+            <w:rPr>
+              <w:rFonts w:asciiTheme="minorHAnsi" w:eastAsiaTheme="minorEastAsia" w:hAnsiTheme="minorHAnsi"/>
+              <w:noProof/>
+              <w:sz w:val="22"/>
+              <w:lang w:eastAsia="en-GB"/>
+            </w:rPr>
+          </w:pPr>
+          <w:hyperlink w:anchor="_Toc33530074" w:history="1">
+            <w:r>
+              <w:rPr>
+                <w:rStyle w:val="Hyperlink"/>
+                <w:noProof/>
+              </w:rPr>
+              <w:t>9</w:t>
+            </w:r>
+            <w:r>
+              <w:rPr>
+                <w:rFonts w:asciiTheme="minorHAnsi" w:eastAsiaTheme="minorEastAsia" w:hAnsiTheme="minorHAnsi"/>
+                <w:noProof/>
+                <w:sz w:val="22"/>
+                <w:lang w:eastAsia="en-GB"/>
+              </w:rPr>
+              <w:tab/>
+            </w:r>
+            <w:r>
+              <w:rPr>
+                <w:rStyle w:val="Hyperlink"/>
+                <w:noProof/>
+              </w:rPr>
+              <w:t>Conclusions</w:t>
+            </w:r>
+            <w:r>
+              <w:rPr>
+                <w:noProof/>
+                <w:webHidden/>
+              </w:rPr>
+              <w:tab/>
+            </w:r>
+            <w:r>
+              <w:rPr>
+                <w:noProof/>
+                <w:webHidden/>
+              </w:rPr>
+              <w:fldChar w:fldCharType="begin"/>
+            </w:r>
+            <w:r>
+              <w:rPr>
+                <w:noProof/>
+                <w:webHidden/>
+              </w:rPr>
+              <w:instrText xml:space="preserve"> PAGEREF _Toc33530074 \h </w:instrText>
+            </w:r>
+            <w:r>
+              <w:rPr>
+                <w:noProof/>
+                <w:webHidden/>
+              </w:rPr>
+            </w:r>
+            <w:r>
+              <w:rPr>
+                <w:noProof/>
+                <w:webHidden/>
+              </w:rPr>
+              <w:fldChar w:fldCharType="separate"/>
+            </w:r>
+            <w:r>
+              <w:rPr>
+                <w:noProof/>
+                <w:webHidden/>
+              </w:rPr>
+              <w:t>13</w:t>
+            </w:r>
+            <w:r>
+              <w:rPr>
+                <w:noProof/>
+                <w:webHidden/>
+              </w:rPr>
+              <w:fldChar w:fldCharType="end"/>
+            </w:r>
+          </w:hyperlink>
+        </w:p>
+        <w:p>
+          <w:pPr>
+            <w:pStyle w:val="TOC1"/>
+            <w:tabs>
+              <w:tab w:val="left" w:pos="660"/>
+              <w:tab w:val="right" w:leader="dot" w:pos="9016"/>
+            </w:tabs>
+            <w:rPr>
+              <w:rFonts w:asciiTheme="minorHAnsi" w:eastAsiaTheme="minorEastAsia" w:hAnsiTheme="minorHAnsi"/>
+              <w:noProof/>
+              <w:sz w:val="22"/>
+              <w:lang w:eastAsia="en-GB"/>
+            </w:rPr>
+          </w:pPr>
+          <w:hyperlink w:anchor="_Toc33530075" w:history="1">
+            <w:r>
+              <w:rPr>
+                <w:rStyle w:val="Hyperlink"/>
+                <w:noProof/>
+              </w:rPr>
+              <w:t>10</w:t>
+            </w:r>
+            <w:r>
+              <w:rPr>
+                <w:rFonts w:asciiTheme="minorHAnsi" w:eastAsiaTheme="minorEastAsia" w:hAnsiTheme="minorHAnsi"/>
+                <w:noProof/>
+                <w:sz w:val="22"/>
+                <w:lang w:eastAsia="en-GB"/>
+              </w:rPr>
+              <w:tab/>
+            </w:r>
+            <w:r>
+              <w:rPr>
+                <w:rStyle w:val="Hyperlink"/>
+                <w:noProof/>
+              </w:rPr>
               <w:t>Bibliography</w:t>
             </w:r>
             <w:r>
@@ -899,7 +1258,7 @@
                 <w:noProof/>
                 <w:webHidden/>
               </w:rPr>
-              <w:instrText xml:space="preserve"> PAGEREF _Toc445457044 \h </w:instrText>
+              <w:instrText xml:space="preserve"> PAGEREF _Toc33530075 \h </w:instrText>
             </w:r>
             <w:r>
               <w:rPr>
@@ -919,7 +1278,183 @@
                 <w:noProof/>
                 <w:webHidden/>
               </w:rPr>
-              <w:t>8</w:t>
+              <w:t>14</w:t>
+            </w:r>
+            <w:r>
+              <w:rPr>
+                <w:noProof/>
+                <w:webHidden/>
+              </w:rPr>
+              <w:fldChar w:fldCharType="end"/>
+            </w:r>
+          </w:hyperlink>
+        </w:p>
+        <w:p>
+          <w:pPr>
+            <w:pStyle w:val="TOC1"/>
+            <w:tabs>
+              <w:tab w:val="left" w:pos="660"/>
+              <w:tab w:val="right" w:leader="dot" w:pos="9016"/>
+            </w:tabs>
+            <w:rPr>
+              <w:rFonts w:asciiTheme="minorHAnsi" w:eastAsiaTheme="minorEastAsia" w:hAnsiTheme="minorHAnsi"/>
+              <w:noProof/>
+              <w:sz w:val="22"/>
+              <w:lang w:eastAsia="en-GB"/>
+            </w:rPr>
+          </w:pPr>
+          <w:hyperlink w:anchor="_Toc33530076" w:history="1">
+            <w:r>
+              <w:rPr>
+                <w:rStyle w:val="Hyperlink"/>
+                <w:noProof/>
+              </w:rPr>
+              <w:t>11</w:t>
+            </w:r>
+            <w:r>
+              <w:rPr>
+                <w:rFonts w:asciiTheme="minorHAnsi" w:eastAsiaTheme="minorEastAsia" w:hAnsiTheme="minorHAnsi"/>
+                <w:noProof/>
+                <w:sz w:val="22"/>
+                <w:lang w:eastAsia="en-GB"/>
+              </w:rPr>
+              <w:tab/>
+            </w:r>
+            <w:r>
+              <w:rPr>
+                <w:rStyle w:val="Hyperlink"/>
+                <w:noProof/>
+              </w:rPr>
+              <w:t>Reference List</w:t>
+            </w:r>
+            <w:r>
+              <w:rPr>
+                <w:noProof/>
+                <w:webHidden/>
+              </w:rPr>
+              <w:tab/>
+            </w:r>
+            <w:r>
+              <w:rPr>
+                <w:noProof/>
+                <w:webHidden/>
+              </w:rPr>
+              <w:fldChar w:fldCharType="begin"/>
+            </w:r>
+            <w:r>
+              <w:rPr>
+                <w:noProof/>
+                <w:webHidden/>
+              </w:rPr>
+              <w:instrText xml:space="preserve"> PAGEREF _Toc33530076 \h </w:instrText>
+            </w:r>
+            <w:r>
+              <w:rPr>
+                <w:noProof/>
+                <w:webHidden/>
+              </w:rPr>
+            </w:r>
+            <w:r>
+              <w:rPr>
+                <w:noProof/>
+                <w:webHidden/>
+              </w:rPr>
+              <w:fldChar w:fldCharType="separate"/>
+            </w:r>
+            <w:r>
+              <w:rPr>
+                <w:noProof/>
+                <w:webHidden/>
+              </w:rPr>
+              <w:t>15</w:t>
+            </w:r>
+            <w:r>
+              <w:rPr>
+                <w:noProof/>
+                <w:webHidden/>
+              </w:rPr>
+              <w:fldChar w:fldCharType="end"/>
+            </w:r>
+          </w:hyperlink>
+        </w:p>
+        <w:p>
+          <w:pPr>
+            <w:pStyle w:val="TOC1"/>
+            <w:tabs>
+              <w:tab w:val="left" w:pos="660"/>
+              <w:tab w:val="right" w:leader="dot" w:pos="9016"/>
+            </w:tabs>
+            <w:rPr>
+              <w:rFonts w:asciiTheme="minorHAnsi" w:eastAsiaTheme="minorEastAsia" w:hAnsiTheme="minorHAnsi"/>
+              <w:noProof/>
+              <w:sz w:val="22"/>
+              <w:lang w:eastAsia="en-GB"/>
+            </w:rPr>
+          </w:pPr>
+          <w:hyperlink w:anchor="_Toc33530077" w:history="1">
+            <w:r>
+              <w:rPr>
+                <w:rStyle w:val="Hyperlink"/>
+                <w:noProof/>
+              </w:rPr>
+              <w:t>12</w:t>
+            </w:r>
+            <w:r>
+              <w:rPr>
+                <w:rFonts w:asciiTheme="minorHAnsi" w:eastAsiaTheme="minorEastAsia" w:hAnsiTheme="minorHAnsi"/>
+                <w:noProof/>
+                <w:sz w:val="22"/>
+                <w:lang w:eastAsia="en-GB"/>
+              </w:rPr>
+              <w:tab/>
+            </w:r>
+            <w:r>
+              <w:rPr>
+                <w:rStyle w:val="Hyperlink"/>
+                <w:noProof/>
+              </w:rPr>
+              <w:t>Appendices</w:t>
+            </w:r>
+            <w:r>
+              <w:rPr>
+                <w:noProof/>
+                <w:webHidden/>
+              </w:rPr>
+              <w:tab/>
+            </w:r>
+            <w:r>
+              <w:rPr>
+                <w:noProof/>
+                <w:webHidden/>
+              </w:rPr>
+              <w:fldChar w:fldCharType="begin"/>
+            </w:r>
+            <w:r>
+              <w:rPr>
+                <w:noProof/>
+                <w:webHidden/>
+              </w:rPr>
+              <w:instrText xml:space="preserve"> PAGEREF _Toc33530077 \h </w:instrText>
+            </w:r>
+            <w:r>
+              <w:rPr>
+                <w:noProof/>
+                <w:webHidden/>
+              </w:rPr>
+            </w:r>
+            <w:r>
+              <w:rPr>
+                <w:noProof/>
+                <w:webHidden/>
+              </w:rPr>
+              <w:fldChar w:fldCharType="separate"/>
+            </w:r>
+            <w:r>
+              <w:rPr>
+                <w:noProof/>
+                <w:webHidden/>
+              </w:rPr>
+              <w:t>16</w:t>
             </w:r>
             <w:r>
               <w:rPr>
@@ -979,10 +1514,12 @@
       <w:pPr>
         <w:pStyle w:val="Heading1"/>
       </w:pPr>
+      <w:bookmarkStart w:id="11" w:name="_Toc33530066"/>
       <w:r>
         <w:lastRenderedPageBreak/>
         <w:t>Introduction</w:t>
       </w:r>
+      <w:bookmarkEnd w:id="11"/>
     </w:p>
     <w:p/>
     <w:p/>
@@ -1007,10 +1544,12 @@
       <w:pPr>
         <w:pStyle w:val="Heading1"/>
       </w:pPr>
+      <w:bookmarkStart w:id="12" w:name="_Toc33530067"/>
       <w:r>
         <w:lastRenderedPageBreak/>
         <w:t>Background, Objectives and Deliverables</w:t>
       </w:r>
+      <w:bookmarkEnd w:id="12"/>
     </w:p>
     <w:p/>
     <w:p>
@@ -1035,6 +1574,7 @@
           <w:rFonts w:cs="Arial"/>
         </w:rPr>
       </w:pPr>
+      <w:bookmarkStart w:id="13" w:name="_Toc33530068"/>
       <w:r>
         <w:rPr>
           <w:rFonts w:cs="Arial"/>
@@ -1042,6 +1582,7 @@
         <w:lastRenderedPageBreak/>
         <w:t>Method of Approach</w:t>
       </w:r>
+      <w:bookmarkEnd w:id="13"/>
     </w:p>
     <w:p/>
     <w:p>
@@ -1056,6 +1597,7 @@
           <w:rFonts w:cs="Arial"/>
         </w:rPr>
       </w:pPr>
+      <w:bookmarkStart w:id="14" w:name="_Toc33530069"/>
       <w:r>
         <w:rPr>
           <w:rFonts w:cs="Arial"/>
@@ -1063,6 +1605,7 @@
         <w:lastRenderedPageBreak/>
         <w:t>Legal, Social, Ethical and Professional issues</w:t>
       </w:r>
+      <w:bookmarkEnd w:id="14"/>
     </w:p>
     <w:p>
       <w:pPr>
@@ -1086,6 +1629,7 @@
           <w:rFonts w:cs="Arial"/>
         </w:rPr>
       </w:pPr>
+      <w:bookmarkStart w:id="15" w:name="_Toc33530070"/>
       <w:r>
         <w:rPr>
           <w:rFonts w:cs="Arial"/>
@@ -1093,6 +1637,7 @@
         <w:lastRenderedPageBreak/>
         <w:t>Project Management</w:t>
       </w:r>
+      <w:bookmarkEnd w:id="15"/>
     </w:p>
     <w:p>
       <w:pPr>
@@ -1127,10 +1672,12 @@
       <w:pPr>
         <w:pStyle w:val="Heading1"/>
       </w:pPr>
+      <w:bookmarkStart w:id="16" w:name="_Toc33530071"/>
       <w:r>
         <w:lastRenderedPageBreak/>
         <w:t>Stages</w:t>
       </w:r>
+      <w:bookmarkEnd w:id="16"/>
     </w:p>
     <w:p/>
     <w:p>
@@ -1142,10 +1689,12 @@
       <w:pPr>
         <w:pStyle w:val="Heading1"/>
       </w:pPr>
+      <w:bookmarkStart w:id="17" w:name="_Toc33530072"/>
       <w:r>
         <w:lastRenderedPageBreak/>
         <w:t>End-project report</w:t>
       </w:r>
+      <w:bookmarkEnd w:id="17"/>
     </w:p>
     <w:p/>
     <w:p>
@@ -1157,10 +1706,12 @@
       <w:pPr>
         <w:pStyle w:val="Heading1"/>
       </w:pPr>
+      <w:bookmarkStart w:id="18" w:name="_Toc33530073"/>
       <w:r>
         <w:lastRenderedPageBreak/>
         <w:t>Project Post-mortem</w:t>
       </w:r>
+      <w:bookmarkEnd w:id="18"/>
     </w:p>
     <w:p/>
     <w:p>
@@ -1172,10 +1723,12 @@
       <w:pPr>
         <w:pStyle w:val="Heading1"/>
       </w:pPr>
+      <w:bookmarkStart w:id="19" w:name="_Toc33530074"/>
       <w:r>
         <w:lastRenderedPageBreak/>
         <w:t>Conclusions</w:t>
       </w:r>
+      <w:bookmarkEnd w:id="19"/>
     </w:p>
     <w:p/>
     <w:p/>
@@ -1198,7 +1751,7 @@
         <w:br w:type="page"/>
       </w:r>
     </w:p>
-    <w:bookmarkStart w:id="10" w:name="_Toc445457044" w:displacedByCustomXml="next"/>
+    <w:bookmarkStart w:id="20" w:name="_Toc33530075" w:displacedByCustomXml="next"/>
     <w:sdt>
       <w:sdtPr>
         <w:rPr>
@@ -1212,7 +1765,11 @@
           <w:docPartUnique/>
         </w:docPartObj>
       </w:sdtPr>
-      <w:sdtEndPr/>
+      <w:sdtEndPr>
+        <w:rPr>
+          <w:sz w:val="24"/>
+        </w:rPr>
+      </w:sdtEndPr>
       <w:sdtContent>
         <w:p>
           <w:pPr>
@@ -1221,7 +1778,7 @@
           <w:r>
             <w:t>Bibliography</w:t>
           </w:r>
-          <w:bookmarkEnd w:id="10"/>
+          <w:bookmarkEnd w:id="20"/>
         </w:p>
         <w:sdt>
           <w:sdtPr>
@@ -1283,10 +1840,12 @@
       <w:pPr>
         <w:pStyle w:val="Heading1"/>
       </w:pPr>
+      <w:bookmarkStart w:id="21" w:name="_Toc33530076"/>
       <w:r>
         <w:lastRenderedPageBreak/>
         <w:t>Reference List</w:t>
       </w:r>
+      <w:bookmarkEnd w:id="21"/>
     </w:p>
     <w:p/>
     <w:p>
@@ -1298,20 +1857,19 @@
       <w:pPr>
         <w:pStyle w:val="Heading1"/>
       </w:pPr>
+      <w:bookmarkStart w:id="22" w:name="_Toc33530077"/>
       <w:r>
         <w:lastRenderedPageBreak/>
         <w:t>Appendices</w:t>
       </w:r>
-      <w:bookmarkStart w:id="11" w:name="_GoBack"/>
-      <w:bookmarkEnd w:id="11"/>
+      <w:bookmarkEnd w:id="22"/>
     </w:p>
     <w:sectPr>
       <w:footerReference w:type="default" r:id="rId8"/>
       <w:pgSz w:w="11906" w:h="16838"/>
       <w:pgMar w:top="1440" w:right="1440" w:bottom="1440" w:left="1440" w:header="708" w:footer="708" w:gutter="0"/>
-      <w:pgNumType w:start="1"/>
+      <w:pgNumType w:start="0"/>
       <w:cols w:space="708"/>
-      <w:titlePg/>
       <w:docGrid w:linePitch="381"/>
     </w:sectPr>
   </w:body>
@@ -1347,7 +1905,7 @@
 <w:ftr xmlns:wpc="http://schemas.microsoft.com/office/word/2010/wordprocessingCanvas" xmlns:cx="http://schemas.microsoft.com/office/drawing/2014/chartex" xmlns:cx1="http://schemas.microsoft.com/office/drawing/2015/9/8/chartex" xmlns:cx2="http://schemas.microsoft.com/office/drawing/2015/10/21/chartex" xmlns:cx3="http://schemas.microsoft.com/office/drawing/2016/5/9/chartex" xmlns:cx4="http://schemas.microsoft.com/office/drawing/2016/5/10/chartex" xmlns:cx5="http://schemas.microsoft.com/office/drawing/2016/5/11/chartex" xmlns:cx6="http://schemas.microsoft.com/office/drawing/2016/5/12/chartex" xmlns:cx7="http://schemas.microsoft.com/office/drawing/2016/5/13/chartex" xmlns:cx8="http://schemas.microsoft.com/office/drawing/2016/5/14/chartex" xmlns:mc="http://schemas.openxmlformats.org/markup-compatibility/2006" xmlns:aink="http://schemas.microsoft.com/office/drawing/2016/ink" xmlns:am3d="http://schemas.microsoft.com/office/drawing/2017/model3d" xmlns:o="urn:schemas-microsoft-com:office:office" xmlns:r="http://schemas.openxmlformats.org/officeDocument/2006/relationships" xmlns:m="http://schemas.openxmlformats.org/officeDocument/2006/math" xmlns:v="urn:schemas-microsoft-com:vml" xmlns:wp14="http://schemas.microsoft.com/office/word/2010/wordprocessingDrawing" xmlns:wp="http://schemas.openxmlformats.org/drawingml/2006/wordprocessingDrawing" xmlns:w10="urn:schemas-microsoft-com:office:word" xmlns:w="http://schemas.openxmlformats.org/wordprocessingml/2006/main" xmlns:w14="http://schemas.microsoft.com/office/word/2010/wordml" xmlns:w15="http://schemas.microsoft.com/office/word/2012/wordml" xmlns:w16cid="http://schemas.microsoft.com/office/word/2016/wordml/cid" xmlns:w16se="http://schemas.microsoft.com/office/word/2015/wordml/symex" xmlns:wpg="http://schemas.microsoft.com/office/word/2010/wordprocessingGroup" xmlns:wpi="http://schemas.microsoft.com/office/word/2010/wordprocessingInk" xmlns:wne="http://schemas.microsoft.com/office/word/2006/wordml" xmlns:wps="http://schemas.microsoft.com/office/word/2010/wordprocessingShape" mc:Ignorable="w14 w15 w16se w16cid wp14">
   <w:sdt>
     <w:sdtPr>
-      <w:id w:val="-1107655989"/>
+      <w:id w:val="-2015359821"/>
       <w:docPartObj>
         <w:docPartGallery w:val="Page Numbers (Bottom of Page)"/>
         <w:docPartUnique/>
@@ -2019,10 +2577,10 @@
   <w:style w:type="paragraph" w:default="1" w:styleId="Normal">
     <w:name w:val="Normal"/>
     <w:qFormat/>
-    <w:rsid w:val="005D6524"/>
+    <w:rsid w:val="00503981"/>
     <w:rPr>
       <w:rFonts w:ascii="Arial" w:hAnsi="Arial"/>
-      <w:sz w:val="28"/>
+      <w:sz w:val="24"/>
     </w:rPr>
   </w:style>
   <w:style w:type="paragraph" w:styleId="Heading1">
@@ -2949,7 +3507,7 @@
 </file>
 
 <file path=customXml/itemProps1.xml><?xml version="1.0" encoding="utf-8"?>
-<ds:datastoreItem xmlns:ds="http://schemas.openxmlformats.org/officeDocument/2006/customXml" ds:itemID="{A1DE1CC4-E3E6-4C86-B702-F388D8F036FD}">
+<ds:datastoreItem xmlns:ds="http://schemas.openxmlformats.org/officeDocument/2006/customXml" ds:itemID="{DFE0475F-9A1D-4F23-BA5B-6B02760AB117}">
   <ds:schemaRefs>
     <ds:schemaRef ds:uri="http://schemas.openxmlformats.org/officeDocument/2006/bibliography"/>
   </ds:schemaRefs>

</xml_diff>

<commit_message>
Added form for showcase brochure and updated report draft 1
</commit_message>
<xml_diff>
--- a/Documents/Final Report/Final Report Draft 1.docx
+++ b/Documents/Final Report/Final Report Draft 1.docx
@@ -348,9 +348,59 @@
       <w:r>
         <w:t xml:space="preserve">This report outlines a software development project to build a system that can be used by staff and customers of corner shops to assist </w:t>
       </w:r>
-      <w:bookmarkStart w:id="10" w:name="_GoBack"/>
-      <w:bookmarkEnd w:id="10"/>
-    </w:p>
+      <w:r>
+        <w:t>both staff to more effectively</w:t>
+      </w:r>
+      <w:r>
+        <w:t xml:space="preserve"> carry out their jobs.</w:t>
+      </w:r>
+      <w:r>
+        <w:t xml:space="preserve"> The system</w:t>
+      </w:r>
+      <w:r>
+        <w:t xml:space="preserve"> </w:t>
+      </w:r>
+      <w:r>
+        <w:t>allows customers to check the stock and products of their nearby shop and has a click and collect service for item reservation. For staff, the system allows managers to handle stock, deliveries and their staff.</w:t>
+      </w:r>
+    </w:p>
+    <w:p>
+      <w:r>
+        <w:t>The report begins by outlining the background, deliverables and objectives of this project, delving into the industry area, what is currently used and the drawbacks of the current solutions.</w:t>
+      </w:r>
+      <w:r>
+        <w:t xml:space="preserve"> Moving on from that the report will then cover the approach taken during the project and the social legal and ethical concerns related to this project.</w:t>
+      </w:r>
+      <w:r>
+        <w:t xml:space="preserve"> I will next then describe the architecture and design process used to set out the framework for the project.</w:t>
+      </w:r>
+      <w:r>
+        <w:t xml:space="preserve"> I will then cover how the project was managed to ensure its success.</w:t>
+      </w:r>
+    </w:p>
+    <w:p>
+      <w:r>
+        <w:t>The next section of the report will cover the development phases of the project and the iterations that were taken that build upon each other to create a completed system.</w:t>
+      </w:r>
+      <w:r>
+        <w:t xml:space="preserve"> </w:t>
+      </w:r>
+      <w:r>
+        <w:t>I will also overview issues encountered during the project and how they were overcome.</w:t>
+      </w:r>
+    </w:p>
+    <w:p>
+      <w:r>
+        <w:t xml:space="preserve">To conclude, this report will cover a </w:t>
+      </w:r>
+      <w:r>
+        <w:t>post-mortem</w:t>
+      </w:r>
+      <w:r>
+        <w:t xml:space="preserve"> of the project to evaluate what went well and what could be improved on for future projects of this manner.</w:t>
+      </w:r>
+    </w:p>
+    <w:p/>
     <w:p>
       <w:pPr>
         <w:rPr>
@@ -1482,31 +1532,92 @@
             <w:fldChar w:fldCharType="end"/>
           </w:r>
         </w:p>
-        <w:p>
-          <w:pPr>
-            <w:rPr>
-              <w:b/>
-              <w:bCs/>
-              <w:noProof/>
-            </w:rPr>
-          </w:pPr>
-        </w:p>
       </w:sdtContent>
     </w:sdt>
     <w:p>
       <w:pPr>
         <w:rPr>
-          <w:rFonts w:eastAsiaTheme="majorEastAsia" w:cs="Arial"/>
-          <w:sz w:val="32"/>
-          <w:szCs w:val="32"/>
-          <w:u w:val="single"/>
-        </w:rPr>
-      </w:pPr>
-      <w:r>
-        <w:rPr>
           <w:rFonts w:cs="Arial"/>
           <w:u w:val="single"/>
         </w:rPr>
+      </w:pPr>
+    </w:p>
+    <w:p>
+      <w:pPr>
+        <w:rPr>
+          <w:rFonts w:cs="Arial"/>
+          <w:u w:val="single"/>
+        </w:rPr>
+      </w:pPr>
+    </w:p>
+    <w:p>
+      <w:pPr>
+        <w:jc w:val="center"/>
+        <w:rPr>
+          <w:rFonts w:cs="Arial"/>
+          <w:sz w:val="36"/>
+          <w:szCs w:val="32"/>
+        </w:rPr>
+      </w:pPr>
+      <w:r>
+        <w:rPr>
+          <w:rFonts w:cs="Arial"/>
+          <w:sz w:val="36"/>
+          <w:szCs w:val="32"/>
+        </w:rPr>
+        <w:t xml:space="preserve">Word Count: </w:t>
+      </w:r>
+    </w:p>
+    <w:p>
+      <w:pPr>
+        <w:jc w:val="center"/>
+        <w:rPr>
+          <w:rFonts w:cs="Arial"/>
+          <w:sz w:val="36"/>
+          <w:szCs w:val="32"/>
+        </w:rPr>
+      </w:pPr>
+    </w:p>
+    <w:p>
+      <w:pPr>
+        <w:jc w:val="center"/>
+        <w:rPr>
+          <w:rFonts w:cs="Arial"/>
+          <w:sz w:val="36"/>
+          <w:szCs w:val="32"/>
+        </w:rPr>
+      </w:pPr>
+      <w:r>
+        <w:rPr>
+          <w:rFonts w:cs="Arial"/>
+          <w:sz w:val="36"/>
+          <w:szCs w:val="32"/>
+        </w:rPr>
+        <w:t>Code Submission Link:</w:t>
+      </w:r>
+    </w:p>
+    <w:p>
+      <w:pPr>
+        <w:jc w:val="center"/>
+        <w:rPr>
+          <w:rFonts w:cs="Arial"/>
+          <w:sz w:val="36"/>
+          <w:szCs w:val="32"/>
+        </w:rPr>
+      </w:pPr>
+    </w:p>
+    <w:p>
+      <w:pPr>
+        <w:rPr>
+          <w:rFonts w:cs="Arial"/>
+          <w:u w:val="single"/>
+        </w:rPr>
+      </w:pPr>
+      <w:r>
+        <w:rPr>
+          <w:rFonts w:cs="Arial"/>
+          <w:u w:val="single"/>
+        </w:rPr>
         <w:br w:type="page"/>
       </w:r>
     </w:p>
@@ -1514,211 +1625,301 @@
       <w:pPr>
         <w:pStyle w:val="Heading1"/>
       </w:pPr>
-      <w:bookmarkStart w:id="11" w:name="_Toc33530066"/>
+      <w:bookmarkStart w:id="10" w:name="_Toc33530066"/>
       <w:r>
         <w:lastRenderedPageBreak/>
         <w:t>Introduction</w:t>
       </w:r>
+      <w:bookmarkEnd w:id="10"/>
+    </w:p>
+    <w:p>
+      <w:r>
+        <w:t>The idea for this project came from the developer’s experience working in retail for a year and using the systems provided to him to carry out his job. This project has no specific client in mind but has the potential to be commercialised as an off the shelf system for businesses.</w:t>
+      </w:r>
+    </w:p>
+    <w:p>
+      <w:r>
+        <w:t>In a retail environment</w:t>
+      </w:r>
+      <w:r>
+        <w:t>, there is historically the case that the systems they use to store corporate information such as stock information, staff details and other corporate details on a shop to shop level are being handled by decades old software and hardware that is not kept up to date due to cost and other corporate concerns. This system has been built to modernise the systems used by shop managers and staff to help enhance the potential of these systems and add features to make working in retail more convenient and easier on both the staff and customers.</w:t>
+      </w:r>
+    </w:p>
+    <w:p>
+      <w:r>
+        <w:t>This software has been developed to be both a website and desktop application with the website providing an interface for staff and customers and the desktop application primarily for managers to handle corporate information and manage their individual shop.</w:t>
+      </w:r>
+    </w:p>
+    <w:p>
+      <w:pPr>
+        <w:pStyle w:val="Heading1"/>
+      </w:pPr>
+      <w:bookmarkStart w:id="11" w:name="_Toc33530067"/>
+      <w:r>
+        <w:t>Background, Objectives and Deliverables</w:t>
+      </w:r>
       <w:bookmarkEnd w:id="11"/>
+    </w:p>
+    <w:p/>
+    <w:p>
+      <w:pPr>
+        <w:rPr>
+          <w:rFonts w:cs="Arial"/>
+          <w:szCs w:val="32"/>
+        </w:rPr>
+      </w:pPr>
+    </w:p>
+    <w:p>
+      <w:pPr>
+        <w:pStyle w:val="Heading1"/>
+        <w:rPr>
+          <w:rFonts w:cs="Arial"/>
+        </w:rPr>
+      </w:pPr>
+      <w:bookmarkStart w:id="12" w:name="_Toc33530068"/>
+      <w:r>
+        <w:rPr>
+          <w:rFonts w:cs="Arial"/>
+        </w:rPr>
+        <w:t>Method of Approach</w:t>
+      </w:r>
+      <w:bookmarkEnd w:id="12"/>
     </w:p>
     <w:p/>
     <w:p/>
     <w:p>
       <w:pPr>
+        <w:pStyle w:val="Heading1"/>
         <w:rPr>
           <w:rFonts w:cs="Arial"/>
-          <w:sz w:val="32"/>
-          <w:szCs w:val="32"/>
-        </w:rPr>
-      </w:pPr>
+        </w:rPr>
+      </w:pPr>
+      <w:bookmarkStart w:id="13" w:name="_Toc33530069"/>
       <w:r>
         <w:rPr>
           <w:rFonts w:cs="Arial"/>
-          <w:sz w:val="32"/>
-          <w:szCs w:val="32"/>
-        </w:rPr>
-        <w:br w:type="page"/>
-      </w:r>
-    </w:p>
+        </w:rPr>
+        <w:t>Legal, Social, Ethical and Professional issues</w:t>
+      </w:r>
+      <w:bookmarkEnd w:id="13"/>
+    </w:p>
+    <w:p/>
+    <w:p>
+      <w:pPr>
+        <w:pStyle w:val="Heading2"/>
+      </w:pPr>
+      <w:r>
+        <w:t>Licencing</w:t>
+      </w:r>
+    </w:p>
+    <w:p/>
+    <w:p>
+      <w:pPr>
+        <w:pStyle w:val="Heading2"/>
+      </w:pPr>
+      <w:r>
+        <w:t>Data Handling</w:t>
+      </w:r>
+    </w:p>
+    <w:p/>
+    <w:p>
+      <w:pPr>
+        <w:pStyle w:val="Heading2"/>
+      </w:pPr>
+      <w:r>
+        <w:t>GDPR</w:t>
+      </w:r>
+    </w:p>
+    <w:p/>
+    <w:p>
+      <w:pPr>
+        <w:pStyle w:val="Heading2"/>
+      </w:pPr>
+      <w:r>
+        <w:t>Ethical Considerations</w:t>
+      </w:r>
+    </w:p>
+    <w:p/>
+    <w:p>
+      <w:r>
+        <w:t xml:space="preserve">The only </w:t>
+      </w:r>
+      <w:r>
+        <w:t>human participants used to get feedback on this project were colleagues on the developer’s course. This is covered by the generic ethical approval submitted on behalf of the department for this module and covers all the ethical issues that would have been faced during the project.</w:t>
+      </w:r>
+    </w:p>
+    <w:p>
+      <w:pPr>
+        <w:pStyle w:val="Heading2"/>
+      </w:pPr>
+      <w:r>
+        <w:lastRenderedPageBreak/>
+        <w:t>Social Considerations</w:t>
+      </w:r>
+      <w:bookmarkStart w:id="14" w:name="_GoBack"/>
+      <w:bookmarkEnd w:id="14"/>
+    </w:p>
+    <w:p/>
     <w:p>
       <w:pPr>
         <w:pStyle w:val="Heading1"/>
-      </w:pPr>
-      <w:bookmarkStart w:id="12" w:name="_Toc33530067"/>
-      <w:r>
-        <w:lastRenderedPageBreak/>
-        <w:t>Background, Objectives and Deliverables</w:t>
-      </w:r>
-      <w:bookmarkEnd w:id="12"/>
+        <w:rPr>
+          <w:rFonts w:cs="Arial"/>
+        </w:rPr>
+      </w:pPr>
+      <w:bookmarkStart w:id="15" w:name="_Toc33530070"/>
+      <w:r>
+        <w:rPr>
+          <w:rFonts w:cs="Arial"/>
+        </w:rPr>
+        <w:t>Project Management</w:t>
+      </w:r>
+      <w:bookmarkEnd w:id="15"/>
     </w:p>
     <w:p/>
     <w:p>
       <w:pPr>
-        <w:rPr>
-          <w:rFonts w:cs="Arial"/>
-          <w:szCs w:val="32"/>
-        </w:rPr>
-      </w:pPr>
-      <w:r>
-        <w:rPr>
-          <w:rFonts w:cs="Arial"/>
-          <w:szCs w:val="32"/>
-        </w:rPr>
-        <w:br w:type="page"/>
-      </w:r>
-    </w:p>
+        <w:pStyle w:val="Heading2"/>
+      </w:pPr>
+      <w:r>
+        <w:t>Agile Project Management</w:t>
+      </w:r>
+    </w:p>
+    <w:p>
+      <w:r>
+        <w:t>For this project, an agile approach has been used to manage the project and ensure its success.</w:t>
+      </w:r>
+      <w:r>
+        <w:t xml:space="preserve"> This is outlined by the PRCO403 module specification as the recommended project management style to use for the project.</w:t>
+      </w:r>
+    </w:p>
+    <w:p>
+      <w:r>
+        <w:t>Agile Project management as detailed in the agile manifesto (agile manifesto, 2001)</w:t>
+      </w:r>
+      <w:r>
+        <w:t xml:space="preserve"> has the key principle of </w:t>
+      </w:r>
+      <w:r>
+        <w:t>continuous delivery of software to end users/clients</w:t>
+      </w:r>
+      <w:r>
+        <w:t xml:space="preserve"> at regular intervals. This was established by developing according to iterations with the design allowing for something to be ready to be shown to the end user at the end of each iteration.</w:t>
+      </w:r>
+    </w:p>
+    <w:p>
+      <w:pPr>
+        <w:pStyle w:val="Heading2"/>
+      </w:pPr>
+      <w:r>
+        <w:t>GitHub</w:t>
+      </w:r>
+    </w:p>
+    <w:p/>
+    <w:p>
+      <w:pPr>
+        <w:pStyle w:val="Heading2"/>
+      </w:pPr>
+      <w:r>
+        <w:t>Trello</w:t>
+      </w:r>
+    </w:p>
+    <w:p/>
+    <w:p/>
     <w:p>
       <w:pPr>
         <w:pStyle w:val="Heading1"/>
-        <w:rPr>
-          <w:rFonts w:cs="Arial"/>
-        </w:rPr>
-      </w:pPr>
-      <w:bookmarkStart w:id="13" w:name="_Toc33530068"/>
-      <w:r>
-        <w:rPr>
-          <w:rFonts w:cs="Arial"/>
-        </w:rPr>
-        <w:lastRenderedPageBreak/>
-        <w:t>Method of Approach</w:t>
-      </w:r>
-      <w:bookmarkEnd w:id="13"/>
+      </w:pPr>
+      <w:bookmarkStart w:id="16" w:name="_Toc33530071"/>
+      <w:r>
+        <w:t>Stages</w:t>
+      </w:r>
+      <w:bookmarkEnd w:id="16"/>
+    </w:p>
+    <w:p>
+      <w:pPr>
+        <w:pStyle w:val="Heading2"/>
+      </w:pPr>
+      <w:r>
+        <w:t>Sprint 0 – Architecture research and requirements engineering</w:t>
+      </w:r>
     </w:p>
     <w:p/>
     <w:p>
-      <w:r>
-        <w:br w:type="page"/>
+      <w:pPr>
+        <w:pStyle w:val="Heading2"/>
+      </w:pPr>
+      <w:r>
+        <w:t>Sprint 1 – Log in and sign up</w:t>
+      </w:r>
+    </w:p>
+    <w:p/>
+    <w:p>
+      <w:pPr>
+        <w:pStyle w:val="Heading2"/>
+      </w:pPr>
+      <w:r>
+        <w:t>Sprint 2 – Stock and Deliveries</w:t>
+      </w:r>
+    </w:p>
+    <w:p/>
+    <w:p>
+      <w:pPr>
+        <w:pStyle w:val="Heading2"/>
+      </w:pPr>
+      <w:r>
+        <w:t xml:space="preserve">Sprint 3 </w:t>
+      </w:r>
+      <w:r>
+        <w:t>–</w:t>
+      </w:r>
+      <w:r>
+        <w:t xml:space="preserve"> </w:t>
+      </w:r>
+      <w:r>
+        <w:t>Staff rota’s and click and collect</w:t>
+      </w:r>
+    </w:p>
+    <w:p/>
+    <w:p>
+      <w:pPr>
+        <w:pStyle w:val="Heading2"/>
+      </w:pPr>
+      <w:r>
+        <w:t>Sprint 4 - Holiday, payroll and hours</w:t>
+      </w:r>
+    </w:p>
+    <w:p/>
+    <w:p>
+      <w:pPr>
+        <w:pStyle w:val="Heading2"/>
+      </w:pPr>
+      <w:r>
+        <w:t>Sprint 5 – Newspaper rounds</w:t>
       </w:r>
     </w:p>
     <w:p>
       <w:pPr>
         <w:pStyle w:val="Heading1"/>
-        <w:rPr>
-          <w:rFonts w:cs="Arial"/>
-        </w:rPr>
-      </w:pPr>
-      <w:bookmarkStart w:id="14" w:name="_Toc33530069"/>
-      <w:r>
-        <w:rPr>
-          <w:rFonts w:cs="Arial"/>
-        </w:rPr>
-        <w:lastRenderedPageBreak/>
-        <w:t>Legal, Social, Ethical and Professional issues</w:t>
-      </w:r>
-      <w:bookmarkEnd w:id="14"/>
-    </w:p>
-    <w:p>
-      <w:pPr>
-        <w:tabs>
-          <w:tab w:val="left" w:pos="915"/>
-        </w:tabs>
-      </w:pPr>
-      <w:r>
-        <w:tab/>
-      </w:r>
-    </w:p>
-    <w:p>
-      <w:r>
-        <w:br w:type="page"/>
-      </w:r>
-    </w:p>
+      </w:pPr>
+      <w:bookmarkStart w:id="17" w:name="_Toc33530072"/>
+      <w:r>
+        <w:t>End-project report</w:t>
+      </w:r>
+      <w:bookmarkEnd w:id="17"/>
+    </w:p>
+    <w:p/>
     <w:p>
       <w:pPr>
         <w:pStyle w:val="Heading1"/>
-        <w:rPr>
-          <w:rFonts w:cs="Arial"/>
-        </w:rPr>
-      </w:pPr>
-      <w:bookmarkStart w:id="15" w:name="_Toc33530070"/>
-      <w:r>
-        <w:rPr>
-          <w:rFonts w:cs="Arial"/>
-        </w:rPr>
-        <w:lastRenderedPageBreak/>
-        <w:t>Project Management</w:t>
-      </w:r>
-      <w:bookmarkEnd w:id="15"/>
-    </w:p>
-    <w:p>
-      <w:pPr>
-        <w:rPr>
-          <w:rFonts w:cs="Arial"/>
-          <w:sz w:val="32"/>
-          <w:szCs w:val="32"/>
-          <w:u w:val="single"/>
-        </w:rPr>
-      </w:pPr>
-    </w:p>
-    <w:p>
-      <w:pPr>
-        <w:rPr>
-          <w:rFonts w:cs="Arial"/>
-          <w:sz w:val="32"/>
-          <w:szCs w:val="32"/>
-          <w:u w:val="single"/>
-        </w:rPr>
-      </w:pPr>
-      <w:r>
-        <w:rPr>
-          <w:rFonts w:cs="Arial"/>
-          <w:sz w:val="32"/>
-          <w:szCs w:val="32"/>
-          <w:u w:val="single"/>
-        </w:rPr>
-        <w:br w:type="page"/>
-      </w:r>
-    </w:p>
-    <w:p>
-      <w:pPr>
-        <w:pStyle w:val="Heading1"/>
-      </w:pPr>
-      <w:bookmarkStart w:id="16" w:name="_Toc33530071"/>
-      <w:r>
-        <w:lastRenderedPageBreak/>
-        <w:t>Stages</w:t>
-      </w:r>
-      <w:bookmarkEnd w:id="16"/>
+      </w:pPr>
+      <w:bookmarkStart w:id="18" w:name="_Toc33530073"/>
+      <w:r>
+        <w:t>Project Post-mortem</w:t>
+      </w:r>
+      <w:bookmarkEnd w:id="18"/>
     </w:p>
     <w:p/>
-    <w:p>
-      <w:r>
-        <w:br w:type="page"/>
-      </w:r>
-    </w:p>
-    <w:p>
-      <w:pPr>
-        <w:pStyle w:val="Heading1"/>
-      </w:pPr>
-      <w:bookmarkStart w:id="17" w:name="_Toc33530072"/>
-      <w:r>
-        <w:lastRenderedPageBreak/>
-        <w:t>End-project report</w:t>
-      </w:r>
-      <w:bookmarkEnd w:id="17"/>
-    </w:p>
-    <w:p/>
-    <w:p>
-      <w:r>
-        <w:br w:type="page"/>
-      </w:r>
-    </w:p>
-    <w:p>
-      <w:pPr>
-        <w:pStyle w:val="Heading1"/>
-      </w:pPr>
-      <w:bookmarkStart w:id="18" w:name="_Toc33530073"/>
-      <w:r>
-        <w:lastRenderedPageBreak/>
-        <w:t>Project Post-mortem</w:t>
-      </w:r>
-      <w:bookmarkEnd w:id="18"/>
-    </w:p>
-    <w:p/>
-    <w:p>
-      <w:r>
-        <w:br w:type="page"/>
-      </w:r>
-    </w:p>
     <w:p>
       <w:pPr>
         <w:pStyle w:val="Heading1"/>
@@ -1732,22 +1933,9 @@
     </w:p>
     <w:p/>
     <w:p/>
-    <w:p>
-      <w:pPr>
-        <w:rPr>
-          <w:rFonts w:cs="Arial"/>
-          <w:sz w:val="32"/>
-          <w:szCs w:val="32"/>
-          <w:u w:val="single"/>
-        </w:rPr>
-      </w:pPr>
-      <w:r>
-        <w:rPr>
-          <w:rFonts w:cs="Arial"/>
-          <w:sz w:val="32"/>
-          <w:szCs w:val="32"/>
-          <w:u w:val="single"/>
-        </w:rPr>
+    <w:p/>
+    <w:p>
+      <w:r>
         <w:br w:type="page"/>
       </w:r>
     </w:p>
@@ -1847,7 +2035,11 @@
       </w:r>
       <w:bookmarkEnd w:id="21"/>
     </w:p>
-    <w:p/>
+    <w:p>
+      <w:r>
+        <w:t>Agile manifesto</w:t>
+      </w:r>
+    </w:p>
     <w:p>
       <w:r>
         <w:br w:type="page"/>
@@ -2614,7 +2806,7 @@
     <w:uiPriority w:val="9"/>
     <w:unhideWhenUsed/>
     <w:qFormat/>
-    <w:rsid w:val="00D519D2"/>
+    <w:rsid w:val="009815AA"/>
     <w:pPr>
       <w:keepNext/>
       <w:keepLines/>
@@ -2627,7 +2819,7 @@
     </w:pPr>
     <w:rPr>
       <w:rFonts w:eastAsiaTheme="majorEastAsia" w:cstheme="majorBidi"/>
-      <w:sz w:val="32"/>
+      <w:sz w:val="28"/>
       <w:szCs w:val="26"/>
       <w:u w:val="single"/>
     </w:rPr>
@@ -2937,10 +3129,10 @@
     <w:basedOn w:val="DefaultParagraphFont"/>
     <w:link w:val="Heading2"/>
     <w:uiPriority w:val="9"/>
-    <w:rsid w:val="00D519D2"/>
+    <w:rsid w:val="009815AA"/>
     <w:rPr>
       <w:rFonts w:ascii="Arial" w:eastAsiaTheme="majorEastAsia" w:hAnsi="Arial" w:cstheme="majorBidi"/>
-      <w:sz w:val="32"/>
+      <w:sz w:val="28"/>
       <w:szCs w:val="26"/>
       <w:u w:val="single"/>
     </w:rPr>
@@ -3507,7 +3699,7 @@
 </file>
 
 <file path=customXml/itemProps1.xml><?xml version="1.0" encoding="utf-8"?>
-<ds:datastoreItem xmlns:ds="http://schemas.openxmlformats.org/officeDocument/2006/customXml" ds:itemID="{DFE0475F-9A1D-4F23-BA5B-6B02760AB117}">
+<ds:datastoreItem xmlns:ds="http://schemas.openxmlformats.org/officeDocument/2006/customXml" ds:itemID="{3CDCD7B5-E043-4086-921E-3B563D4092CA}">
   <ds:schemaRefs>
     <ds:schemaRef ds:uri="http://schemas.openxmlformats.org/officeDocument/2006/bibliography"/>
   </ds:schemaRefs>

</xml_diff>

<commit_message>
Updated report with stage 3
</commit_message>
<xml_diff>
--- a/Documents/Final Report/Final Report Draft 1.docx
+++ b/Documents/Final Report/Final Report Draft 1.docx
@@ -479,7 +479,7 @@
           <w:r>
             <w:fldChar w:fldCharType="separate"/>
           </w:r>
-          <w:hyperlink w:anchor="_Toc41035291" w:history="1">
+          <w:hyperlink w:anchor="_Toc41046673" w:history="1">
             <w:r>
               <w:rPr>
                 <w:rStyle w:val="Hyperlink"/>
@@ -522,7 +522,7 @@
                 <w:noProof/>
                 <w:webHidden/>
               </w:rPr>
-              <w:instrText xml:space="preserve"> PAGEREF _Toc41035291 \h </w:instrText>
+              <w:instrText xml:space="preserve"> PAGEREF _Toc41046673 \h </w:instrText>
             </w:r>
             <w:r>
               <w:rPr>
@@ -567,7 +567,7 @@
               <w:lang w:eastAsia="en-GB"/>
             </w:rPr>
           </w:pPr>
-          <w:hyperlink w:anchor="_Toc41035292" w:history="1">
+          <w:hyperlink w:anchor="_Toc41046674" w:history="1">
             <w:r>
               <w:rPr>
                 <w:rStyle w:val="Hyperlink"/>
@@ -610,7 +610,7 @@
                 <w:noProof/>
                 <w:webHidden/>
               </w:rPr>
-              <w:instrText xml:space="preserve"> PAGEREF _Toc41035292 \h </w:instrText>
+              <w:instrText xml:space="preserve"> PAGEREF _Toc41046674 \h </w:instrText>
             </w:r>
             <w:r>
               <w:rPr>
@@ -655,7 +655,7 @@
               <w:lang w:eastAsia="en-GB"/>
             </w:rPr>
           </w:pPr>
-          <w:hyperlink w:anchor="_Toc41035293" w:history="1">
+          <w:hyperlink w:anchor="_Toc41046675" w:history="1">
             <w:r>
               <w:rPr>
                 <w:rStyle w:val="Hyperlink"/>
@@ -698,7 +698,7 @@
                 <w:noProof/>
                 <w:webHidden/>
               </w:rPr>
-              <w:instrText xml:space="preserve"> PAGEREF _Toc41035293 \h </w:instrText>
+              <w:instrText xml:space="preserve"> PAGEREF _Toc41046675 \h </w:instrText>
             </w:r>
             <w:r>
               <w:rPr>
@@ -743,7 +743,7 @@
               <w:lang w:eastAsia="en-GB"/>
             </w:rPr>
           </w:pPr>
-          <w:hyperlink w:anchor="_Toc41035294" w:history="1">
+          <w:hyperlink w:anchor="_Toc41046676" w:history="1">
             <w:r>
               <w:rPr>
                 <w:rStyle w:val="Hyperlink"/>
@@ -786,7 +786,7 @@
                 <w:noProof/>
                 <w:webHidden/>
               </w:rPr>
-              <w:instrText xml:space="preserve"> PAGEREF _Toc41035294 \h </w:instrText>
+              <w:instrText xml:space="preserve"> PAGEREF _Toc41046676 \h </w:instrText>
             </w:r>
             <w:r>
               <w:rPr>
@@ -831,7 +831,7 @@
               <w:lang w:eastAsia="en-GB"/>
             </w:rPr>
           </w:pPr>
-          <w:hyperlink w:anchor="_Toc41035295" w:history="1">
+          <w:hyperlink w:anchor="_Toc41046677" w:history="1">
             <w:r>
               <w:rPr>
                 <w:rStyle w:val="Hyperlink"/>
@@ -874,7 +874,7 @@
                 <w:noProof/>
                 <w:webHidden/>
               </w:rPr>
-              <w:instrText xml:space="preserve"> PAGEREF _Toc41035295 \h </w:instrText>
+              <w:instrText xml:space="preserve"> PAGEREF _Toc41046677 \h </w:instrText>
             </w:r>
             <w:r>
               <w:rPr>
@@ -919,7 +919,7 @@
               <w:lang w:eastAsia="en-GB"/>
             </w:rPr>
           </w:pPr>
-          <w:hyperlink w:anchor="_Toc41035296" w:history="1">
+          <w:hyperlink w:anchor="_Toc41046678" w:history="1">
             <w:r>
               <w:rPr>
                 <w:rStyle w:val="Hyperlink"/>
@@ -962,7 +962,7 @@
                 <w:noProof/>
                 <w:webHidden/>
               </w:rPr>
-              <w:instrText xml:space="preserve"> PAGEREF _Toc41035296 \h </w:instrText>
+              <w:instrText xml:space="preserve"> PAGEREF _Toc41046678 \h </w:instrText>
             </w:r>
             <w:r>
               <w:rPr>
@@ -1007,7 +1007,7 @@
               <w:lang w:eastAsia="en-GB"/>
             </w:rPr>
           </w:pPr>
-          <w:hyperlink w:anchor="_Toc41035297" w:history="1">
+          <w:hyperlink w:anchor="_Toc41046679" w:history="1">
             <w:r>
               <w:rPr>
                 <w:rStyle w:val="Hyperlink"/>
@@ -1052,7 +1052,7 @@
                 <w:noProof/>
                 <w:webHidden/>
               </w:rPr>
-              <w:instrText xml:space="preserve"> PAGEREF _Toc41035297 \h </w:instrText>
+              <w:instrText xml:space="preserve"> PAGEREF _Toc41046679 \h </w:instrText>
             </w:r>
             <w:r>
               <w:rPr>
@@ -1097,7 +1097,7 @@
               <w:lang w:eastAsia="en-GB"/>
             </w:rPr>
           </w:pPr>
-          <w:hyperlink w:anchor="_Toc41035298" w:history="1">
+          <w:hyperlink w:anchor="_Toc41046680" w:history="1">
             <w:r>
               <w:rPr>
                 <w:rStyle w:val="Hyperlink"/>
@@ -1140,7 +1140,7 @@
                 <w:noProof/>
                 <w:webHidden/>
               </w:rPr>
-              <w:instrText xml:space="preserve"> PAGEREF _Toc41035298 \h </w:instrText>
+              <w:instrText xml:space="preserve"> PAGEREF _Toc41046680 \h </w:instrText>
             </w:r>
             <w:r>
               <w:rPr>
@@ -1185,7 +1185,7 @@
               <w:lang w:eastAsia="en-GB"/>
             </w:rPr>
           </w:pPr>
-          <w:hyperlink w:anchor="_Toc41035299" w:history="1">
+          <w:hyperlink w:anchor="_Toc41046681" w:history="1">
             <w:r>
               <w:rPr>
                 <w:rStyle w:val="Hyperlink"/>
@@ -1228,7 +1228,7 @@
                 <w:noProof/>
                 <w:webHidden/>
               </w:rPr>
-              <w:instrText xml:space="preserve"> PAGEREF _Toc41035299 \h </w:instrText>
+              <w:instrText xml:space="preserve"> PAGEREF _Toc41046681 \h </w:instrText>
             </w:r>
             <w:r>
               <w:rPr>
@@ -1273,7 +1273,7 @@
               <w:lang w:eastAsia="en-GB"/>
             </w:rPr>
           </w:pPr>
-          <w:hyperlink w:anchor="_Toc41035300" w:history="1">
+          <w:hyperlink w:anchor="_Toc41046682" w:history="1">
             <w:r>
               <w:rPr>
                 <w:rStyle w:val="Hyperlink"/>
@@ -1316,7 +1316,7 @@
                 <w:noProof/>
                 <w:webHidden/>
               </w:rPr>
-              <w:instrText xml:space="preserve"> PAGEREF _Toc41035300 \h </w:instrText>
+              <w:instrText xml:space="preserve"> PAGEREF _Toc41046682 \h </w:instrText>
             </w:r>
             <w:r>
               <w:rPr>
@@ -1361,7 +1361,7 @@
               <w:lang w:eastAsia="en-GB"/>
             </w:rPr>
           </w:pPr>
-          <w:hyperlink w:anchor="_Toc41035301" w:history="1">
+          <w:hyperlink w:anchor="_Toc41046683" w:history="1">
             <w:r>
               <w:rPr>
                 <w:rStyle w:val="Hyperlink"/>
@@ -1404,7 +1404,7 @@
                 <w:noProof/>
                 <w:webHidden/>
               </w:rPr>
-              <w:instrText xml:space="preserve"> PAGEREF _Toc41035301 \h </w:instrText>
+              <w:instrText xml:space="preserve"> PAGEREF _Toc41046683 \h </w:instrText>
             </w:r>
             <w:r>
               <w:rPr>
@@ -1449,7 +1449,7 @@
               <w:lang w:eastAsia="en-GB"/>
             </w:rPr>
           </w:pPr>
-          <w:hyperlink w:anchor="_Toc41035302" w:history="1">
+          <w:hyperlink w:anchor="_Toc41046684" w:history="1">
             <w:r>
               <w:rPr>
                 <w:rStyle w:val="Hyperlink"/>
@@ -1492,7 +1492,7 @@
                 <w:noProof/>
                 <w:webHidden/>
               </w:rPr>
-              <w:instrText xml:space="preserve"> PAGEREF _Toc41035302 \h </w:instrText>
+              <w:instrText xml:space="preserve"> PAGEREF _Toc41046684 \h </w:instrText>
             </w:r>
             <w:r>
               <w:rPr>
@@ -1537,7 +1537,7 @@
               <w:lang w:eastAsia="en-GB"/>
             </w:rPr>
           </w:pPr>
-          <w:hyperlink w:anchor="_Toc41035303" w:history="1">
+          <w:hyperlink w:anchor="_Toc41046685" w:history="1">
             <w:r>
               <w:rPr>
                 <w:rStyle w:val="Hyperlink"/>
@@ -1580,7 +1580,7 @@
                 <w:noProof/>
                 <w:webHidden/>
               </w:rPr>
-              <w:instrText xml:space="preserve"> PAGEREF _Toc41035303 \h </w:instrText>
+              <w:instrText xml:space="preserve"> PAGEREF _Toc41046685 \h </w:instrText>
             </w:r>
             <w:r>
               <w:rPr>
@@ -1625,7 +1625,7 @@
               <w:lang w:eastAsia="en-GB"/>
             </w:rPr>
           </w:pPr>
-          <w:hyperlink w:anchor="_Toc41035304" w:history="1">
+          <w:hyperlink w:anchor="_Toc41046686" w:history="1">
             <w:r>
               <w:rPr>
                 <w:rStyle w:val="Hyperlink"/>
@@ -1670,7 +1670,7 @@
                 <w:noProof/>
                 <w:webHidden/>
               </w:rPr>
-              <w:instrText xml:space="preserve"> PAGEREF _Toc41035304 \h </w:instrText>
+              <w:instrText xml:space="preserve"> PAGEREF _Toc41046686 \h </w:instrText>
             </w:r>
             <w:r>
               <w:rPr>
@@ -1715,7 +1715,7 @@
               <w:lang w:eastAsia="en-GB"/>
             </w:rPr>
           </w:pPr>
-          <w:hyperlink w:anchor="_Toc41035305" w:history="1">
+          <w:hyperlink w:anchor="_Toc41046687" w:history="1">
             <w:r>
               <w:rPr>
                 <w:rStyle w:val="Hyperlink"/>
@@ -1758,7 +1758,7 @@
                 <w:noProof/>
                 <w:webHidden/>
               </w:rPr>
-              <w:instrText xml:space="preserve"> PAGEREF _Toc41035305 \h </w:instrText>
+              <w:instrText xml:space="preserve"> PAGEREF _Toc41046687 \h </w:instrText>
             </w:r>
             <w:r>
               <w:rPr>
@@ -1803,7 +1803,7 @@
               <w:lang w:eastAsia="en-GB"/>
             </w:rPr>
           </w:pPr>
-          <w:hyperlink w:anchor="_Toc41035306" w:history="1">
+          <w:hyperlink w:anchor="_Toc41046688" w:history="1">
             <w:r>
               <w:rPr>
                 <w:rStyle w:val="Hyperlink"/>
@@ -1846,7 +1846,7 @@
                 <w:noProof/>
                 <w:webHidden/>
               </w:rPr>
-              <w:instrText xml:space="preserve"> PAGEREF _Toc41035306 \h </w:instrText>
+              <w:instrText xml:space="preserve"> PAGEREF _Toc41046688 \h </w:instrText>
             </w:r>
             <w:r>
               <w:rPr>
@@ -1891,7 +1891,7 @@
               <w:lang w:eastAsia="en-GB"/>
             </w:rPr>
           </w:pPr>
-          <w:hyperlink w:anchor="_Toc41035307" w:history="1">
+          <w:hyperlink w:anchor="_Toc41046689" w:history="1">
             <w:r>
               <w:rPr>
                 <w:rStyle w:val="Hyperlink"/>
@@ -1934,7 +1934,7 @@
                 <w:noProof/>
                 <w:webHidden/>
               </w:rPr>
-              <w:instrText xml:space="preserve"> PAGEREF _Toc41035307 \h </w:instrText>
+              <w:instrText xml:space="preserve"> PAGEREF _Toc41046689 \h </w:instrText>
             </w:r>
             <w:r>
               <w:rPr>
@@ -1979,7 +1979,7 @@
               <w:lang w:eastAsia="en-GB"/>
             </w:rPr>
           </w:pPr>
-          <w:hyperlink w:anchor="_Toc41035308" w:history="1">
+          <w:hyperlink w:anchor="_Toc41046690" w:history="1">
             <w:r>
               <w:rPr>
                 <w:rStyle w:val="Hyperlink"/>
@@ -2022,7 +2022,7 @@
                 <w:noProof/>
                 <w:webHidden/>
               </w:rPr>
-              <w:instrText xml:space="preserve"> PAGEREF _Toc41035308 \h </w:instrText>
+              <w:instrText xml:space="preserve"> PAGEREF _Toc41046690 \h </w:instrText>
             </w:r>
             <w:r>
               <w:rPr>
@@ -2067,7 +2067,7 @@
               <w:lang w:eastAsia="en-GB"/>
             </w:rPr>
           </w:pPr>
-          <w:hyperlink w:anchor="_Toc41035309" w:history="1">
+          <w:hyperlink w:anchor="_Toc41046691" w:history="1">
             <w:r>
               <w:rPr>
                 <w:rStyle w:val="Hyperlink"/>
@@ -2110,7 +2110,7 @@
                 <w:noProof/>
                 <w:webHidden/>
               </w:rPr>
-              <w:instrText xml:space="preserve"> PAGEREF _Toc41035309 \h </w:instrText>
+              <w:instrText xml:space="preserve"> PAGEREF _Toc41046691 \h </w:instrText>
             </w:r>
             <w:r>
               <w:rPr>
@@ -2155,7 +2155,7 @@
               <w:lang w:eastAsia="en-GB"/>
             </w:rPr>
           </w:pPr>
-          <w:hyperlink w:anchor="_Toc41035310" w:history="1">
+          <w:hyperlink w:anchor="_Toc41046692" w:history="1">
             <w:r>
               <w:rPr>
                 <w:rStyle w:val="Hyperlink"/>
@@ -2198,7 +2198,7 @@
                 <w:noProof/>
                 <w:webHidden/>
               </w:rPr>
-              <w:instrText xml:space="preserve"> PAGEREF _Toc41035310 \h </w:instrText>
+              <w:instrText xml:space="preserve"> PAGEREF _Toc41046692 \h </w:instrText>
             </w:r>
             <w:r>
               <w:rPr>
@@ -2243,7 +2243,7 @@
               <w:lang w:eastAsia="en-GB"/>
             </w:rPr>
           </w:pPr>
-          <w:hyperlink w:anchor="_Toc41035311" w:history="1">
+          <w:hyperlink w:anchor="_Toc41046693" w:history="1">
             <w:r>
               <w:rPr>
                 <w:rStyle w:val="Hyperlink"/>
@@ -2286,7 +2286,7 @@
                 <w:noProof/>
                 <w:webHidden/>
               </w:rPr>
-              <w:instrText xml:space="preserve"> PAGEREF _Toc41035311 \h </w:instrText>
+              <w:instrText xml:space="preserve"> PAGEREF _Toc41046693 \h </w:instrText>
             </w:r>
             <w:r>
               <w:rPr>
@@ -2331,7 +2331,7 @@
               <w:lang w:eastAsia="en-GB"/>
             </w:rPr>
           </w:pPr>
-          <w:hyperlink w:anchor="_Toc41035312" w:history="1">
+          <w:hyperlink w:anchor="_Toc41046694" w:history="1">
             <w:r>
               <w:rPr>
                 <w:rStyle w:val="Hyperlink"/>
@@ -2374,7 +2374,7 @@
                 <w:noProof/>
                 <w:webHidden/>
               </w:rPr>
-              <w:instrText xml:space="preserve"> PAGEREF _Toc41035312 \h </w:instrText>
+              <w:instrText xml:space="preserve"> PAGEREF _Toc41046694 \h </w:instrText>
             </w:r>
             <w:r>
               <w:rPr>
@@ -2419,7 +2419,7 @@
               <w:lang w:eastAsia="en-GB"/>
             </w:rPr>
           </w:pPr>
-          <w:hyperlink w:anchor="_Toc41035313" w:history="1">
+          <w:hyperlink w:anchor="_Toc41046695" w:history="1">
             <w:r>
               <w:rPr>
                 <w:rStyle w:val="Hyperlink"/>
@@ -2462,7 +2462,7 @@
                 <w:noProof/>
                 <w:webHidden/>
               </w:rPr>
-              <w:instrText xml:space="preserve"> PAGEREF _Toc41035313 \h </w:instrText>
+              <w:instrText xml:space="preserve"> PAGEREF _Toc41046695 \h </w:instrText>
             </w:r>
             <w:r>
               <w:rPr>
@@ -2507,7 +2507,7 @@
               <w:lang w:eastAsia="en-GB"/>
             </w:rPr>
           </w:pPr>
-          <w:hyperlink w:anchor="_Toc41035314" w:history="1">
+          <w:hyperlink w:anchor="_Toc41046696" w:history="1">
             <w:r>
               <w:rPr>
                 <w:rStyle w:val="Hyperlink"/>
@@ -2550,7 +2550,7 @@
                 <w:noProof/>
                 <w:webHidden/>
               </w:rPr>
-              <w:instrText xml:space="preserve"> PAGEREF _Toc41035314 \h </w:instrText>
+              <w:instrText xml:space="preserve"> PAGEREF _Toc41046696 \h </w:instrText>
             </w:r>
             <w:r>
               <w:rPr>
@@ -2595,7 +2595,7 @@
               <w:lang w:eastAsia="en-GB"/>
             </w:rPr>
           </w:pPr>
-          <w:hyperlink w:anchor="_Toc41035315" w:history="1">
+          <w:hyperlink w:anchor="_Toc41046697" w:history="1">
             <w:r>
               <w:rPr>
                 <w:rStyle w:val="Hyperlink"/>
@@ -2638,7 +2638,7 @@
                 <w:noProof/>
                 <w:webHidden/>
               </w:rPr>
-              <w:instrText xml:space="preserve"> PAGEREF _Toc41035315 \h </w:instrText>
+              <w:instrText xml:space="preserve"> PAGEREF _Toc41046697 \h </w:instrText>
             </w:r>
             <w:r>
               <w:rPr>
@@ -2683,7 +2683,7 @@
               <w:lang w:eastAsia="en-GB"/>
             </w:rPr>
           </w:pPr>
-          <w:hyperlink w:anchor="_Toc41035316" w:history="1">
+          <w:hyperlink w:anchor="_Toc41046698" w:history="1">
             <w:r>
               <w:rPr>
                 <w:rStyle w:val="Hyperlink"/>
@@ -2726,7 +2726,7 @@
                 <w:noProof/>
                 <w:webHidden/>
               </w:rPr>
-              <w:instrText xml:space="preserve"> PAGEREF _Toc41035316 \h </w:instrText>
+              <w:instrText xml:space="preserve"> PAGEREF _Toc41046698 \h </w:instrText>
             </w:r>
             <w:r>
               <w:rPr>
@@ -2771,7 +2771,7 @@
               <w:lang w:eastAsia="en-GB"/>
             </w:rPr>
           </w:pPr>
-          <w:hyperlink w:anchor="_Toc41035317" w:history="1">
+          <w:hyperlink w:anchor="_Toc41046699" w:history="1">
             <w:r>
               <w:rPr>
                 <w:rStyle w:val="Hyperlink"/>
@@ -2814,7 +2814,7 @@
                 <w:noProof/>
                 <w:webHidden/>
               </w:rPr>
-              <w:instrText xml:space="preserve"> PAGEREF _Toc41035317 \h </w:instrText>
+              <w:instrText xml:space="preserve"> PAGEREF _Toc41046699 \h </w:instrText>
             </w:r>
             <w:r>
               <w:rPr>
@@ -2859,7 +2859,7 @@
               <w:lang w:eastAsia="en-GB"/>
             </w:rPr>
           </w:pPr>
-          <w:hyperlink w:anchor="_Toc41035318" w:history="1">
+          <w:hyperlink w:anchor="_Toc41046700" w:history="1">
             <w:r>
               <w:rPr>
                 <w:rStyle w:val="Hyperlink"/>
@@ -2902,7 +2902,7 @@
                 <w:noProof/>
                 <w:webHidden/>
               </w:rPr>
-              <w:instrText xml:space="preserve"> PAGEREF _Toc41035318 \h </w:instrText>
+              <w:instrText xml:space="preserve"> PAGEREF _Toc41046700 \h </w:instrText>
             </w:r>
             <w:r>
               <w:rPr>
@@ -2947,7 +2947,7 @@
               <w:lang w:eastAsia="en-GB"/>
             </w:rPr>
           </w:pPr>
-          <w:hyperlink w:anchor="_Toc41035319" w:history="1">
+          <w:hyperlink w:anchor="_Toc41046701" w:history="1">
             <w:r>
               <w:rPr>
                 <w:rStyle w:val="Hyperlink"/>
@@ -2990,7 +2990,7 @@
                 <w:noProof/>
                 <w:webHidden/>
               </w:rPr>
-              <w:instrText xml:space="preserve"> PAGEREF _Toc41035319 \h </w:instrText>
+              <w:instrText xml:space="preserve"> PAGEREF _Toc41046701 \h </w:instrText>
             </w:r>
             <w:r>
               <w:rPr>
@@ -3035,7 +3035,7 @@
               <w:lang w:eastAsia="en-GB"/>
             </w:rPr>
           </w:pPr>
-          <w:hyperlink w:anchor="_Toc41035320" w:history="1">
+          <w:hyperlink w:anchor="_Toc41046702" w:history="1">
             <w:r>
               <w:rPr>
                 <w:rStyle w:val="Hyperlink"/>
@@ -3078,7 +3078,7 @@
                 <w:noProof/>
                 <w:webHidden/>
               </w:rPr>
-              <w:instrText xml:space="preserve"> PAGEREF _Toc41035320 \h </w:instrText>
+              <w:instrText xml:space="preserve"> PAGEREF _Toc41046702 \h </w:instrText>
             </w:r>
             <w:r>
               <w:rPr>
@@ -3123,7 +3123,7 @@
               <w:lang w:eastAsia="en-GB"/>
             </w:rPr>
           </w:pPr>
-          <w:hyperlink w:anchor="_Toc41035321" w:history="1">
+          <w:hyperlink w:anchor="_Toc41046703" w:history="1">
             <w:r>
               <w:rPr>
                 <w:rStyle w:val="Hyperlink"/>
@@ -3166,7 +3166,7 @@
                 <w:noProof/>
                 <w:webHidden/>
               </w:rPr>
-              <w:instrText xml:space="preserve"> PAGEREF _Toc41035321 \h </w:instrText>
+              <w:instrText xml:space="preserve"> PAGEREF _Toc41046703 \h </w:instrText>
             </w:r>
             <w:r>
               <w:rPr>
@@ -3211,7 +3211,7 @@
               <w:lang w:eastAsia="en-GB"/>
             </w:rPr>
           </w:pPr>
-          <w:hyperlink w:anchor="_Toc41035322" w:history="1">
+          <w:hyperlink w:anchor="_Toc41046704" w:history="1">
             <w:r>
               <w:rPr>
                 <w:rStyle w:val="Hyperlink"/>
@@ -3254,7 +3254,7 @@
                 <w:noProof/>
                 <w:webHidden/>
               </w:rPr>
-              <w:instrText xml:space="preserve"> PAGEREF _Toc41035322 \h </w:instrText>
+              <w:instrText xml:space="preserve"> PAGEREF _Toc41046704 \h </w:instrText>
             </w:r>
             <w:r>
               <w:rPr>
@@ -3299,7 +3299,7 @@
               <w:lang w:eastAsia="en-GB"/>
             </w:rPr>
           </w:pPr>
-          <w:hyperlink w:anchor="_Toc41035323" w:history="1">
+          <w:hyperlink w:anchor="_Toc41046705" w:history="1">
             <w:r>
               <w:rPr>
                 <w:rStyle w:val="Hyperlink"/>
@@ -3342,7 +3342,7 @@
                 <w:noProof/>
                 <w:webHidden/>
               </w:rPr>
-              <w:instrText xml:space="preserve"> PAGEREF _Toc41035323 \h </w:instrText>
+              <w:instrText xml:space="preserve"> PAGEREF _Toc41046705 \h </w:instrText>
             </w:r>
             <w:r>
               <w:rPr>
@@ -3362,7 +3362,7 @@
                 <w:noProof/>
                 <w:webHidden/>
               </w:rPr>
-              <w:t>18</w:t>
+              <w:t>19</w:t>
             </w:r>
             <w:r>
               <w:rPr>
@@ -3387,7 +3387,7 @@
               <w:lang w:eastAsia="en-GB"/>
             </w:rPr>
           </w:pPr>
-          <w:hyperlink w:anchor="_Toc41035324" w:history="1">
+          <w:hyperlink w:anchor="_Toc41046706" w:history="1">
             <w:r>
               <w:rPr>
                 <w:rStyle w:val="Hyperlink"/>
@@ -3430,7 +3430,7 @@
                 <w:noProof/>
                 <w:webHidden/>
               </w:rPr>
-              <w:instrText xml:space="preserve"> PAGEREF _Toc41035324 \h </w:instrText>
+              <w:instrText xml:space="preserve"> PAGEREF _Toc41046706 \h </w:instrText>
             </w:r>
             <w:r>
               <w:rPr>
@@ -3450,7 +3450,7 @@
                 <w:noProof/>
                 <w:webHidden/>
               </w:rPr>
-              <w:t>19</w:t>
+              <w:t>20</w:t>
             </w:r>
             <w:r>
               <w:rPr>
@@ -3475,7 +3475,7 @@
               <w:lang w:eastAsia="en-GB"/>
             </w:rPr>
           </w:pPr>
-          <w:hyperlink w:anchor="_Toc41035325" w:history="1">
+          <w:hyperlink w:anchor="_Toc41046707" w:history="1">
             <w:r>
               <w:rPr>
                 <w:rStyle w:val="Hyperlink"/>
@@ -3497,7 +3497,7 @@
                 <w:rStyle w:val="Hyperlink"/>
                 <w:noProof/>
               </w:rPr>
-              <w:t>Objectives</w:t>
+              <w:t>Aims</w:t>
             </w:r>
             <w:r>
               <w:rPr>
@@ -3518,7 +3518,7 @@
                 <w:noProof/>
                 <w:webHidden/>
               </w:rPr>
-              <w:instrText xml:space="preserve"> PAGEREF _Toc41035325 \h </w:instrText>
+              <w:instrText xml:space="preserve"> PAGEREF _Toc41046707 \h </w:instrText>
             </w:r>
             <w:r>
               <w:rPr>
@@ -3538,7 +3538,7 @@
                 <w:noProof/>
                 <w:webHidden/>
               </w:rPr>
-              <w:t>19</w:t>
+              <w:t>20</w:t>
             </w:r>
             <w:r>
               <w:rPr>
@@ -3563,7 +3563,7 @@
               <w:lang w:eastAsia="en-GB"/>
             </w:rPr>
           </w:pPr>
-          <w:hyperlink w:anchor="_Toc41035326" w:history="1">
+          <w:hyperlink w:anchor="_Toc41046708" w:history="1">
             <w:r>
               <w:rPr>
                 <w:rStyle w:val="Hyperlink"/>
@@ -3585,7 +3585,7 @@
                 <w:rStyle w:val="Hyperlink"/>
                 <w:noProof/>
               </w:rPr>
-              <w:t>Outcomes of this stage</w:t>
+              <w:t>Objectives</w:t>
             </w:r>
             <w:r>
               <w:rPr>
@@ -3606,7 +3606,7 @@
                 <w:noProof/>
                 <w:webHidden/>
               </w:rPr>
-              <w:instrText xml:space="preserve"> PAGEREF _Toc41035326 \h </w:instrText>
+              <w:instrText xml:space="preserve"> PAGEREF _Toc41046708 \h </w:instrText>
             </w:r>
             <w:r>
               <w:rPr>
@@ -3626,7 +3626,7 @@
                 <w:noProof/>
                 <w:webHidden/>
               </w:rPr>
-              <w:t>19</w:t>
+              <w:t>20</w:t>
             </w:r>
             <w:r>
               <w:rPr>
@@ -3651,7 +3651,7 @@
               <w:lang w:eastAsia="en-GB"/>
             </w:rPr>
           </w:pPr>
-          <w:hyperlink w:anchor="_Toc41035327" w:history="1">
+          <w:hyperlink w:anchor="_Toc41046709" w:history="1">
             <w:r>
               <w:rPr>
                 <w:rStyle w:val="Hyperlink"/>
@@ -3673,6 +3673,94 @@
                 <w:rStyle w:val="Hyperlink"/>
                 <w:noProof/>
               </w:rPr>
+              <w:t>Outcomes of this stage</w:t>
+            </w:r>
+            <w:r>
+              <w:rPr>
+                <w:noProof/>
+                <w:webHidden/>
+              </w:rPr>
+              <w:tab/>
+            </w:r>
+            <w:r>
+              <w:rPr>
+                <w:noProof/>
+                <w:webHidden/>
+              </w:rPr>
+              <w:fldChar w:fldCharType="begin"/>
+            </w:r>
+            <w:r>
+              <w:rPr>
+                <w:noProof/>
+                <w:webHidden/>
+              </w:rPr>
+              <w:instrText xml:space="preserve"> PAGEREF _Toc41046709 \h </w:instrText>
+            </w:r>
+            <w:r>
+              <w:rPr>
+                <w:noProof/>
+                <w:webHidden/>
+              </w:rPr>
+            </w:r>
+            <w:r>
+              <w:rPr>
+                <w:noProof/>
+                <w:webHidden/>
+              </w:rPr>
+              <w:fldChar w:fldCharType="separate"/>
+            </w:r>
+            <w:r>
+              <w:rPr>
+                <w:noProof/>
+                <w:webHidden/>
+              </w:rPr>
+              <w:t>20</w:t>
+            </w:r>
+            <w:r>
+              <w:rPr>
+                <w:noProof/>
+                <w:webHidden/>
+              </w:rPr>
+              <w:fldChar w:fldCharType="end"/>
+            </w:r>
+          </w:hyperlink>
+        </w:p>
+        <w:p>
+          <w:pPr>
+            <w:pStyle w:val="TOC3"/>
+            <w:tabs>
+              <w:tab w:val="left" w:pos="1320"/>
+              <w:tab w:val="right" w:leader="dot" w:pos="9016"/>
+            </w:tabs>
+            <w:rPr>
+              <w:rFonts w:asciiTheme="minorHAnsi" w:eastAsiaTheme="minorEastAsia" w:hAnsiTheme="minorHAnsi"/>
+              <w:noProof/>
+              <w:sz w:val="22"/>
+              <w:lang w:eastAsia="en-GB"/>
+            </w:rPr>
+          </w:pPr>
+          <w:hyperlink w:anchor="_Toc41046710" w:history="1">
+            <w:r>
+              <w:rPr>
+                <w:rStyle w:val="Hyperlink"/>
+                <w:noProof/>
+              </w:rPr>
+              <w:t>5.4.4</w:t>
+            </w:r>
+            <w:r>
+              <w:rPr>
+                <w:rFonts w:asciiTheme="minorHAnsi" w:eastAsiaTheme="minorEastAsia" w:hAnsiTheme="minorHAnsi"/>
+                <w:noProof/>
+                <w:sz w:val="22"/>
+                <w:lang w:eastAsia="en-GB"/>
+              </w:rPr>
+              <w:tab/>
+            </w:r>
+            <w:r>
+              <w:rPr>
+                <w:rStyle w:val="Hyperlink"/>
+                <w:noProof/>
+              </w:rPr>
               <w:t>Stage Review</w:t>
             </w:r>
             <w:r>
@@ -3694,7 +3782,7 @@
                 <w:noProof/>
                 <w:webHidden/>
               </w:rPr>
-              <w:instrText xml:space="preserve"> PAGEREF _Toc41035327 \h </w:instrText>
+              <w:instrText xml:space="preserve"> PAGEREF _Toc41046710 \h </w:instrText>
             </w:r>
             <w:r>
               <w:rPr>
@@ -3714,7 +3802,7 @@
                 <w:noProof/>
                 <w:webHidden/>
               </w:rPr>
-              <w:t>19</w:t>
+              <w:t>22</w:t>
             </w:r>
             <w:r>
               <w:rPr>
@@ -3739,7 +3827,7 @@
               <w:lang w:eastAsia="en-GB"/>
             </w:rPr>
           </w:pPr>
-          <w:hyperlink w:anchor="_Toc41035328" w:history="1">
+          <w:hyperlink w:anchor="_Toc41046711" w:history="1">
             <w:r>
               <w:rPr>
                 <w:rStyle w:val="Hyperlink"/>
@@ -3761,7 +3849,7 @@
                 <w:rStyle w:val="Hyperlink"/>
                 <w:noProof/>
               </w:rPr>
-              <w:t>Stage 4 – Staff Rota’s and Click and Collect</w:t>
+              <w:t>Stage 4 – Staff Creation and Click and Collect</w:t>
             </w:r>
             <w:r>
               <w:rPr>
@@ -3782,7 +3870,7 @@
                 <w:noProof/>
                 <w:webHidden/>
               </w:rPr>
-              <w:instrText xml:space="preserve"> PAGEREF _Toc41035328 \h </w:instrText>
+              <w:instrText xml:space="preserve"> PAGEREF _Toc41046711 \h </w:instrText>
             </w:r>
             <w:r>
               <w:rPr>
@@ -3802,7 +3890,7 @@
                 <w:noProof/>
                 <w:webHidden/>
               </w:rPr>
-              <w:t>19</w:t>
+              <w:t>22</w:t>
             </w:r>
             <w:r>
               <w:rPr>
@@ -3827,7 +3915,7 @@
               <w:lang w:eastAsia="en-GB"/>
             </w:rPr>
           </w:pPr>
-          <w:hyperlink w:anchor="_Toc41035329" w:history="1">
+          <w:hyperlink w:anchor="_Toc41046712" w:history="1">
             <w:r>
               <w:rPr>
                 <w:rStyle w:val="Hyperlink"/>
@@ -3849,7 +3937,7 @@
                 <w:rStyle w:val="Hyperlink"/>
                 <w:noProof/>
               </w:rPr>
-              <w:t>Objectives</w:t>
+              <w:t>Aims</w:t>
             </w:r>
             <w:r>
               <w:rPr>
@@ -3870,7 +3958,7 @@
                 <w:noProof/>
                 <w:webHidden/>
               </w:rPr>
-              <w:instrText xml:space="preserve"> PAGEREF _Toc41035329 \h </w:instrText>
+              <w:instrText xml:space="preserve"> PAGEREF _Toc41046712 \h </w:instrText>
             </w:r>
             <w:r>
               <w:rPr>
@@ -3890,7 +3978,7 @@
                 <w:noProof/>
                 <w:webHidden/>
               </w:rPr>
-              <w:t>19</w:t>
+              <w:t>22</w:t>
             </w:r>
             <w:r>
               <w:rPr>
@@ -3915,7 +4003,7 @@
               <w:lang w:eastAsia="en-GB"/>
             </w:rPr>
           </w:pPr>
-          <w:hyperlink w:anchor="_Toc41035330" w:history="1">
+          <w:hyperlink w:anchor="_Toc41046713" w:history="1">
             <w:r>
               <w:rPr>
                 <w:rStyle w:val="Hyperlink"/>
@@ -3937,7 +4025,7 @@
                 <w:rStyle w:val="Hyperlink"/>
                 <w:noProof/>
               </w:rPr>
-              <w:t>Outcomes of this stage</w:t>
+              <w:t>Objectives</w:t>
             </w:r>
             <w:r>
               <w:rPr>
@@ -3958,7 +4046,7 @@
                 <w:noProof/>
                 <w:webHidden/>
               </w:rPr>
-              <w:instrText xml:space="preserve"> PAGEREF _Toc41035330 \h </w:instrText>
+              <w:instrText xml:space="preserve"> PAGEREF _Toc41046713 \h </w:instrText>
             </w:r>
             <w:r>
               <w:rPr>
@@ -3978,7 +4066,7 @@
                 <w:noProof/>
                 <w:webHidden/>
               </w:rPr>
-              <w:t>19</w:t>
+              <w:t>22</w:t>
             </w:r>
             <w:r>
               <w:rPr>
@@ -4003,7 +4091,7 @@
               <w:lang w:eastAsia="en-GB"/>
             </w:rPr>
           </w:pPr>
-          <w:hyperlink w:anchor="_Toc41035331" w:history="1">
+          <w:hyperlink w:anchor="_Toc41046714" w:history="1">
             <w:r>
               <w:rPr>
                 <w:rStyle w:val="Hyperlink"/>
@@ -4025,6 +4113,94 @@
                 <w:rStyle w:val="Hyperlink"/>
                 <w:noProof/>
               </w:rPr>
+              <w:t>Outcomes of this stage</w:t>
+            </w:r>
+            <w:r>
+              <w:rPr>
+                <w:noProof/>
+                <w:webHidden/>
+              </w:rPr>
+              <w:tab/>
+            </w:r>
+            <w:r>
+              <w:rPr>
+                <w:noProof/>
+                <w:webHidden/>
+              </w:rPr>
+              <w:fldChar w:fldCharType="begin"/>
+            </w:r>
+            <w:r>
+              <w:rPr>
+                <w:noProof/>
+                <w:webHidden/>
+              </w:rPr>
+              <w:instrText xml:space="preserve"> PAGEREF _Toc41046714 \h </w:instrText>
+            </w:r>
+            <w:r>
+              <w:rPr>
+                <w:noProof/>
+                <w:webHidden/>
+              </w:rPr>
+            </w:r>
+            <w:r>
+              <w:rPr>
+                <w:noProof/>
+                <w:webHidden/>
+              </w:rPr>
+              <w:fldChar w:fldCharType="separate"/>
+            </w:r>
+            <w:r>
+              <w:rPr>
+                <w:noProof/>
+                <w:webHidden/>
+              </w:rPr>
+              <w:t>22</w:t>
+            </w:r>
+            <w:r>
+              <w:rPr>
+                <w:noProof/>
+                <w:webHidden/>
+              </w:rPr>
+              <w:fldChar w:fldCharType="end"/>
+            </w:r>
+          </w:hyperlink>
+        </w:p>
+        <w:p>
+          <w:pPr>
+            <w:pStyle w:val="TOC3"/>
+            <w:tabs>
+              <w:tab w:val="left" w:pos="1320"/>
+              <w:tab w:val="right" w:leader="dot" w:pos="9016"/>
+            </w:tabs>
+            <w:rPr>
+              <w:rFonts w:asciiTheme="minorHAnsi" w:eastAsiaTheme="minorEastAsia" w:hAnsiTheme="minorHAnsi"/>
+              <w:noProof/>
+              <w:sz w:val="22"/>
+              <w:lang w:eastAsia="en-GB"/>
+            </w:rPr>
+          </w:pPr>
+          <w:hyperlink w:anchor="_Toc41046715" w:history="1">
+            <w:r>
+              <w:rPr>
+                <w:rStyle w:val="Hyperlink"/>
+                <w:noProof/>
+              </w:rPr>
+              <w:t>5.5.4</w:t>
+            </w:r>
+            <w:r>
+              <w:rPr>
+                <w:rFonts w:asciiTheme="minorHAnsi" w:eastAsiaTheme="minorEastAsia" w:hAnsiTheme="minorHAnsi"/>
+                <w:noProof/>
+                <w:sz w:val="22"/>
+                <w:lang w:eastAsia="en-GB"/>
+              </w:rPr>
+              <w:tab/>
+            </w:r>
+            <w:r>
+              <w:rPr>
+                <w:rStyle w:val="Hyperlink"/>
+                <w:noProof/>
+              </w:rPr>
               <w:t>Stage Review</w:t>
             </w:r>
             <w:r>
@@ -4046,7 +4222,7 @@
                 <w:noProof/>
                 <w:webHidden/>
               </w:rPr>
-              <w:instrText xml:space="preserve"> PAGEREF _Toc41035331 \h </w:instrText>
+              <w:instrText xml:space="preserve"> PAGEREF _Toc41046715 \h </w:instrText>
             </w:r>
             <w:r>
               <w:rPr>
@@ -4066,7 +4242,7 @@
                 <w:noProof/>
                 <w:webHidden/>
               </w:rPr>
-              <w:t>19</w:t>
+              <w:t>22</w:t>
             </w:r>
             <w:r>
               <w:rPr>
@@ -4091,7 +4267,7 @@
               <w:lang w:eastAsia="en-GB"/>
             </w:rPr>
           </w:pPr>
-          <w:hyperlink w:anchor="_Toc41035332" w:history="1">
+          <w:hyperlink w:anchor="_Toc41046716" w:history="1">
             <w:r>
               <w:rPr>
                 <w:rStyle w:val="Hyperlink"/>
@@ -4113,7 +4289,7 @@
                 <w:rStyle w:val="Hyperlink"/>
                 <w:noProof/>
               </w:rPr>
-              <w:t>Stage 5 - Holiday, payroll and further deliveries</w:t>
+              <w:t>Stage 5 - Holiday, payroll, shifts and further deliveries</w:t>
             </w:r>
             <w:r>
               <w:rPr>
@@ -4134,7 +4310,7 @@
                 <w:noProof/>
                 <w:webHidden/>
               </w:rPr>
-              <w:instrText xml:space="preserve"> PAGEREF _Toc41035332 \h </w:instrText>
+              <w:instrText xml:space="preserve"> PAGEREF _Toc41046716 \h </w:instrText>
             </w:r>
             <w:r>
               <w:rPr>
@@ -4154,7 +4330,7 @@
                 <w:noProof/>
                 <w:webHidden/>
               </w:rPr>
-              <w:t>19</w:t>
+              <w:t>23</w:t>
             </w:r>
             <w:r>
               <w:rPr>
@@ -4179,7 +4355,7 @@
               <w:lang w:eastAsia="en-GB"/>
             </w:rPr>
           </w:pPr>
-          <w:hyperlink w:anchor="_Toc41035333" w:history="1">
+          <w:hyperlink w:anchor="_Toc41046717" w:history="1">
             <w:r>
               <w:rPr>
                 <w:rStyle w:val="Hyperlink"/>
@@ -4222,7 +4398,7 @@
                 <w:noProof/>
                 <w:webHidden/>
               </w:rPr>
-              <w:instrText xml:space="preserve"> PAGEREF _Toc41035333 \h </w:instrText>
+              <w:instrText xml:space="preserve"> PAGEREF _Toc41046717 \h </w:instrText>
             </w:r>
             <w:r>
               <w:rPr>
@@ -4242,7 +4418,7 @@
                 <w:noProof/>
                 <w:webHidden/>
               </w:rPr>
-              <w:t>19</w:t>
+              <w:t>23</w:t>
             </w:r>
             <w:r>
               <w:rPr>
@@ -4267,7 +4443,7 @@
               <w:lang w:eastAsia="en-GB"/>
             </w:rPr>
           </w:pPr>
-          <w:hyperlink w:anchor="_Toc41035334" w:history="1">
+          <w:hyperlink w:anchor="_Toc41046718" w:history="1">
             <w:r>
               <w:rPr>
                 <w:rStyle w:val="Hyperlink"/>
@@ -4310,7 +4486,7 @@
                 <w:noProof/>
                 <w:webHidden/>
               </w:rPr>
-              <w:instrText xml:space="preserve"> PAGEREF _Toc41035334 \h </w:instrText>
+              <w:instrText xml:space="preserve"> PAGEREF _Toc41046718 \h </w:instrText>
             </w:r>
             <w:r>
               <w:rPr>
@@ -4330,7 +4506,7 @@
                 <w:noProof/>
                 <w:webHidden/>
               </w:rPr>
-              <w:t>19</w:t>
+              <w:t>23</w:t>
             </w:r>
             <w:r>
               <w:rPr>
@@ -4355,7 +4531,7 @@
               <w:lang w:eastAsia="en-GB"/>
             </w:rPr>
           </w:pPr>
-          <w:hyperlink w:anchor="_Toc41035335" w:history="1">
+          <w:hyperlink w:anchor="_Toc41046719" w:history="1">
             <w:r>
               <w:rPr>
                 <w:rStyle w:val="Hyperlink"/>
@@ -4398,7 +4574,7 @@
                 <w:noProof/>
                 <w:webHidden/>
               </w:rPr>
-              <w:instrText xml:space="preserve"> PAGEREF _Toc41035335 \h </w:instrText>
+              <w:instrText xml:space="preserve"> PAGEREF _Toc41046719 \h </w:instrText>
             </w:r>
             <w:r>
               <w:rPr>
@@ -4418,7 +4594,7 @@
                 <w:noProof/>
                 <w:webHidden/>
               </w:rPr>
-              <w:t>19</w:t>
+              <w:t>23</w:t>
             </w:r>
             <w:r>
               <w:rPr>
@@ -4443,7 +4619,7 @@
               <w:lang w:eastAsia="en-GB"/>
             </w:rPr>
           </w:pPr>
-          <w:hyperlink w:anchor="_Toc41035336" w:history="1">
+          <w:hyperlink w:anchor="_Toc41046720" w:history="1">
             <w:r>
               <w:rPr>
                 <w:rStyle w:val="Hyperlink"/>
@@ -4486,7 +4662,7 @@
                 <w:noProof/>
                 <w:webHidden/>
               </w:rPr>
-              <w:instrText xml:space="preserve"> PAGEREF _Toc41035336 \h </w:instrText>
+              <w:instrText xml:space="preserve"> PAGEREF _Toc41046720 \h </w:instrText>
             </w:r>
             <w:r>
               <w:rPr>
@@ -4506,7 +4682,7 @@
                 <w:noProof/>
                 <w:webHidden/>
               </w:rPr>
-              <w:t>20</w:t>
+              <w:t>24</w:t>
             </w:r>
             <w:r>
               <w:rPr>
@@ -4531,7 +4707,7 @@
               <w:lang w:eastAsia="en-GB"/>
             </w:rPr>
           </w:pPr>
-          <w:hyperlink w:anchor="_Toc41035337" w:history="1">
+          <w:hyperlink w:anchor="_Toc41046721" w:history="1">
             <w:r>
               <w:rPr>
                 <w:rStyle w:val="Hyperlink"/>
@@ -4574,7 +4750,7 @@
                 <w:noProof/>
                 <w:webHidden/>
               </w:rPr>
-              <w:instrText xml:space="preserve"> PAGEREF _Toc41035337 \h </w:instrText>
+              <w:instrText xml:space="preserve"> PAGEREF _Toc41046721 \h </w:instrText>
             </w:r>
             <w:r>
               <w:rPr>
@@ -4594,7 +4770,7 @@
                 <w:noProof/>
                 <w:webHidden/>
               </w:rPr>
-              <w:t>20</w:t>
+              <w:t>24</w:t>
             </w:r>
             <w:r>
               <w:rPr>
@@ -4619,7 +4795,7 @@
               <w:lang w:eastAsia="en-GB"/>
             </w:rPr>
           </w:pPr>
-          <w:hyperlink w:anchor="_Toc41035338" w:history="1">
+          <w:hyperlink w:anchor="_Toc41046722" w:history="1">
             <w:r>
               <w:rPr>
                 <w:rStyle w:val="Hyperlink"/>
@@ -4662,7 +4838,7 @@
                 <w:noProof/>
                 <w:webHidden/>
               </w:rPr>
-              <w:instrText xml:space="preserve"> PAGEREF _Toc41035338 \h </w:instrText>
+              <w:instrText xml:space="preserve"> PAGEREF _Toc41046722 \h </w:instrText>
             </w:r>
             <w:r>
               <w:rPr>
@@ -4682,7 +4858,7 @@
                 <w:noProof/>
                 <w:webHidden/>
               </w:rPr>
-              <w:t>20</w:t>
+              <w:t>24</w:t>
             </w:r>
             <w:r>
               <w:rPr>
@@ -4707,7 +4883,7 @@
               <w:lang w:eastAsia="en-GB"/>
             </w:rPr>
           </w:pPr>
-          <w:hyperlink w:anchor="_Toc41035339" w:history="1">
+          <w:hyperlink w:anchor="_Toc41046723" w:history="1">
             <w:r>
               <w:rPr>
                 <w:rStyle w:val="Hyperlink"/>
@@ -4750,7 +4926,7 @@
                 <w:noProof/>
                 <w:webHidden/>
               </w:rPr>
-              <w:instrText xml:space="preserve"> PAGEREF _Toc41035339 \h </w:instrText>
+              <w:instrText xml:space="preserve"> PAGEREF _Toc41046723 \h </w:instrText>
             </w:r>
             <w:r>
               <w:rPr>
@@ -4770,7 +4946,7 @@
                 <w:noProof/>
                 <w:webHidden/>
               </w:rPr>
-              <w:t>20</w:t>
+              <w:t>24</w:t>
             </w:r>
             <w:r>
               <w:rPr>
@@ -4795,7 +4971,7 @@
               <w:lang w:eastAsia="en-GB"/>
             </w:rPr>
           </w:pPr>
-          <w:hyperlink w:anchor="_Toc41035340" w:history="1">
+          <w:hyperlink w:anchor="_Toc41046724" w:history="1">
             <w:r>
               <w:rPr>
                 <w:rStyle w:val="Hyperlink"/>
@@ -4838,7 +5014,7 @@
                 <w:noProof/>
                 <w:webHidden/>
               </w:rPr>
-              <w:instrText xml:space="preserve"> PAGEREF _Toc41035340 \h </w:instrText>
+              <w:instrText xml:space="preserve"> PAGEREF _Toc41046724 \h </w:instrText>
             </w:r>
             <w:r>
               <w:rPr>
@@ -4858,7 +5034,7 @@
                 <w:noProof/>
                 <w:webHidden/>
               </w:rPr>
-              <w:t>20</w:t>
+              <w:t>24</w:t>
             </w:r>
             <w:r>
               <w:rPr>
@@ -4883,7 +5059,7 @@
               <w:lang w:eastAsia="en-GB"/>
             </w:rPr>
           </w:pPr>
-          <w:hyperlink w:anchor="_Toc41035341" w:history="1">
+          <w:hyperlink w:anchor="_Toc41046725" w:history="1">
             <w:r>
               <w:rPr>
                 <w:rStyle w:val="Hyperlink"/>
@@ -4926,7 +5102,7 @@
                 <w:noProof/>
                 <w:webHidden/>
               </w:rPr>
-              <w:instrText xml:space="preserve"> PAGEREF _Toc41035341 \h </w:instrText>
+              <w:instrText xml:space="preserve"> PAGEREF _Toc41046725 \h </w:instrText>
             </w:r>
             <w:r>
               <w:rPr>
@@ -4946,7 +5122,7 @@
                 <w:noProof/>
                 <w:webHidden/>
               </w:rPr>
-              <w:t>21</w:t>
+              <w:t>25</w:t>
             </w:r>
             <w:r>
               <w:rPr>
@@ -4971,7 +5147,7 @@
               <w:lang w:eastAsia="en-GB"/>
             </w:rPr>
           </w:pPr>
-          <w:hyperlink w:anchor="_Toc41035342" w:history="1">
+          <w:hyperlink w:anchor="_Toc41046726" w:history="1">
             <w:r>
               <w:rPr>
                 <w:rStyle w:val="Hyperlink"/>
@@ -5014,7 +5190,7 @@
                 <w:noProof/>
                 <w:webHidden/>
               </w:rPr>
-              <w:instrText xml:space="preserve"> PAGEREF _Toc41035342 \h </w:instrText>
+              <w:instrText xml:space="preserve"> PAGEREF _Toc41046726 \h </w:instrText>
             </w:r>
             <w:r>
               <w:rPr>
@@ -5034,7 +5210,7 @@
                 <w:noProof/>
                 <w:webHidden/>
               </w:rPr>
-              <w:t>21</w:t>
+              <w:t>25</w:t>
             </w:r>
             <w:r>
               <w:rPr>
@@ -5059,7 +5235,7 @@
               <w:lang w:eastAsia="en-GB"/>
             </w:rPr>
           </w:pPr>
-          <w:hyperlink w:anchor="_Toc41035343" w:history="1">
+          <w:hyperlink w:anchor="_Toc41046727" w:history="1">
             <w:r>
               <w:rPr>
                 <w:rStyle w:val="Hyperlink"/>
@@ -5102,7 +5278,7 @@
                 <w:noProof/>
                 <w:webHidden/>
               </w:rPr>
-              <w:instrText xml:space="preserve"> PAGEREF _Toc41035343 \h </w:instrText>
+              <w:instrText xml:space="preserve"> PAGEREF _Toc41046727 \h </w:instrText>
             </w:r>
             <w:r>
               <w:rPr>
@@ -5122,7 +5298,7 @@
                 <w:noProof/>
                 <w:webHidden/>
               </w:rPr>
-              <w:t>21</w:t>
+              <w:t>25</w:t>
             </w:r>
             <w:r>
               <w:rPr>
@@ -5147,7 +5323,7 @@
               <w:lang w:eastAsia="en-GB"/>
             </w:rPr>
           </w:pPr>
-          <w:hyperlink w:anchor="_Toc41035344" w:history="1">
+          <w:hyperlink w:anchor="_Toc41046728" w:history="1">
             <w:r>
               <w:rPr>
                 <w:rStyle w:val="Hyperlink"/>
@@ -5190,7 +5366,7 @@
                 <w:noProof/>
                 <w:webHidden/>
               </w:rPr>
-              <w:instrText xml:space="preserve"> PAGEREF _Toc41035344 \h </w:instrText>
+              <w:instrText xml:space="preserve"> PAGEREF _Toc41046728 \h </w:instrText>
             </w:r>
             <w:r>
               <w:rPr>
@@ -5210,7 +5386,7 @@
                 <w:noProof/>
                 <w:webHidden/>
               </w:rPr>
-              <w:t>21</w:t>
+              <w:t>26</w:t>
             </w:r>
             <w:r>
               <w:rPr>
@@ -5235,7 +5411,7 @@
               <w:lang w:eastAsia="en-GB"/>
             </w:rPr>
           </w:pPr>
-          <w:hyperlink w:anchor="_Toc41035345" w:history="1">
+          <w:hyperlink w:anchor="_Toc41046729" w:history="1">
             <w:r>
               <w:rPr>
                 <w:rStyle w:val="Hyperlink"/>
@@ -5278,7 +5454,7 @@
                 <w:noProof/>
                 <w:webHidden/>
               </w:rPr>
-              <w:instrText xml:space="preserve"> PAGEREF _Toc41035345 \h </w:instrText>
+              <w:instrText xml:space="preserve"> PAGEREF _Toc41046729 \h </w:instrText>
             </w:r>
             <w:r>
               <w:rPr>
@@ -5298,7 +5474,7 @@
                 <w:noProof/>
                 <w:webHidden/>
               </w:rPr>
-              <w:t>23</w:t>
+              <w:t>27</w:t>
             </w:r>
             <w:r>
               <w:rPr>
@@ -5323,7 +5499,7 @@
               <w:lang w:eastAsia="en-GB"/>
             </w:rPr>
           </w:pPr>
-          <w:hyperlink w:anchor="_Toc41035346" w:history="1">
+          <w:hyperlink w:anchor="_Toc41046730" w:history="1">
             <w:r>
               <w:rPr>
                 <w:rStyle w:val="Hyperlink"/>
@@ -5366,7 +5542,7 @@
                 <w:noProof/>
                 <w:webHidden/>
               </w:rPr>
-              <w:instrText xml:space="preserve"> PAGEREF _Toc41035346 \h </w:instrText>
+              <w:instrText xml:space="preserve"> PAGEREF _Toc41046730 \h </w:instrText>
             </w:r>
             <w:r>
               <w:rPr>
@@ -5386,7 +5562,7 @@
                 <w:noProof/>
                 <w:webHidden/>
               </w:rPr>
-              <w:t>24</w:t>
+              <w:t>28</w:t>
             </w:r>
             <w:r>
               <w:rPr>
@@ -5411,7 +5587,7 @@
               <w:lang w:eastAsia="en-GB"/>
             </w:rPr>
           </w:pPr>
-          <w:hyperlink w:anchor="_Toc41035347" w:history="1">
+          <w:hyperlink w:anchor="_Toc41046731" w:history="1">
             <w:r>
               <w:rPr>
                 <w:rStyle w:val="Hyperlink"/>
@@ -5454,7 +5630,7 @@
                 <w:noProof/>
                 <w:webHidden/>
               </w:rPr>
-              <w:instrText xml:space="preserve"> PAGEREF _Toc41035347 \h </w:instrText>
+              <w:instrText xml:space="preserve"> PAGEREF _Toc41046731 \h </w:instrText>
             </w:r>
             <w:r>
               <w:rPr>
@@ -5474,7 +5650,7 @@
                 <w:noProof/>
                 <w:webHidden/>
               </w:rPr>
-              <w:t>25</w:t>
+              <w:t>29</w:t>
             </w:r>
             <w:r>
               <w:rPr>
@@ -5499,7 +5675,7 @@
               <w:lang w:eastAsia="en-GB"/>
             </w:rPr>
           </w:pPr>
-          <w:hyperlink w:anchor="_Toc41035348" w:history="1">
+          <w:hyperlink w:anchor="_Toc41046732" w:history="1">
             <w:r>
               <w:rPr>
                 <w:rStyle w:val="Hyperlink"/>
@@ -5542,7 +5718,7 @@
                 <w:noProof/>
                 <w:webHidden/>
               </w:rPr>
-              <w:instrText xml:space="preserve"> PAGEREF _Toc41035348 \h </w:instrText>
+              <w:instrText xml:space="preserve"> PAGEREF _Toc41046732 \h </w:instrText>
             </w:r>
             <w:r>
               <w:rPr>
@@ -5562,7 +5738,7 @@
                 <w:noProof/>
                 <w:webHidden/>
               </w:rPr>
-              <w:t>25</w:t>
+              <w:t>29</w:t>
             </w:r>
             <w:r>
               <w:rPr>
@@ -5587,7 +5763,7 @@
               <w:lang w:eastAsia="en-GB"/>
             </w:rPr>
           </w:pPr>
-          <w:hyperlink w:anchor="_Toc41035349" w:history="1">
+          <w:hyperlink w:anchor="_Toc41046733" w:history="1">
             <w:r>
               <w:rPr>
                 <w:rStyle w:val="Hyperlink"/>
@@ -5630,7 +5806,7 @@
                 <w:noProof/>
                 <w:webHidden/>
               </w:rPr>
-              <w:instrText xml:space="preserve"> PAGEREF _Toc41035349 \h </w:instrText>
+              <w:instrText xml:space="preserve"> PAGEREF _Toc41046733 \h </w:instrText>
             </w:r>
             <w:r>
               <w:rPr>
@@ -5650,7 +5826,7 @@
                 <w:noProof/>
                 <w:webHidden/>
               </w:rPr>
-              <w:t>25</w:t>
+              <w:t>29</w:t>
             </w:r>
             <w:r>
               <w:rPr>
@@ -5675,7 +5851,7 @@
               <w:lang w:eastAsia="en-GB"/>
             </w:rPr>
           </w:pPr>
-          <w:hyperlink w:anchor="_Toc41035350" w:history="1">
+          <w:hyperlink w:anchor="_Toc41046734" w:history="1">
             <w:r>
               <w:rPr>
                 <w:rStyle w:val="Hyperlink"/>
@@ -5718,7 +5894,7 @@
                 <w:noProof/>
                 <w:webHidden/>
               </w:rPr>
-              <w:instrText xml:space="preserve"> PAGEREF _Toc41035350 \h </w:instrText>
+              <w:instrText xml:space="preserve"> PAGEREF _Toc41046734 \h </w:instrText>
             </w:r>
             <w:r>
               <w:rPr>
@@ -5738,7 +5914,7 @@
                 <w:noProof/>
                 <w:webHidden/>
               </w:rPr>
-              <w:t>25</w:t>
+              <w:t>29</w:t>
             </w:r>
             <w:r>
               <w:rPr>
@@ -5763,7 +5939,7 @@
               <w:lang w:eastAsia="en-GB"/>
             </w:rPr>
           </w:pPr>
-          <w:hyperlink w:anchor="_Toc41035351" w:history="1">
+          <w:hyperlink w:anchor="_Toc41046735" w:history="1">
             <w:r>
               <w:rPr>
                 <w:rStyle w:val="Hyperlink"/>
@@ -5806,7 +5982,7 @@
                 <w:noProof/>
                 <w:webHidden/>
               </w:rPr>
-              <w:instrText xml:space="preserve"> PAGEREF _Toc41035351 \h </w:instrText>
+              <w:instrText xml:space="preserve"> PAGEREF _Toc41046735 \h </w:instrText>
             </w:r>
             <w:r>
               <w:rPr>
@@ -5826,7 +6002,7 @@
                 <w:noProof/>
                 <w:webHidden/>
               </w:rPr>
-              <w:t>25</w:t>
+              <w:t>29</w:t>
             </w:r>
             <w:r>
               <w:rPr>
@@ -5881,14 +6057,6 @@
           <w:szCs w:val="32"/>
         </w:rPr>
       </w:pPr>
-      <w:r>
-        <w:rPr>
-          <w:rFonts w:cs="Arial"/>
-          <w:sz w:val="36"/>
-          <w:szCs w:val="32"/>
-        </w:rPr>
-        <w:t xml:space="preserve">Word Count: </w:t>
-      </w:r>
     </w:p>
     <w:p>
       <w:pPr>
@@ -5916,6 +6084,34 @@
           <w:szCs w:val="32"/>
         </w:rPr>
         <w:lastRenderedPageBreak/>
+        <w:t xml:space="preserve">Word Count: </w:t>
+      </w:r>
+    </w:p>
+    <w:p>
+      <w:pPr>
+        <w:jc w:val="center"/>
+        <w:rPr>
+          <w:rFonts w:cs="Arial"/>
+          <w:sz w:val="36"/>
+          <w:szCs w:val="32"/>
+        </w:rPr>
+      </w:pPr>
+    </w:p>
+    <w:p>
+      <w:pPr>
+        <w:jc w:val="center"/>
+        <w:rPr>
+          <w:rFonts w:cs="Arial"/>
+          <w:sz w:val="36"/>
+          <w:szCs w:val="32"/>
+        </w:rPr>
+      </w:pPr>
+      <w:r>
+        <w:rPr>
+          <w:rFonts w:cs="Arial"/>
+          <w:sz w:val="36"/>
+          <w:szCs w:val="32"/>
+        </w:rPr>
         <w:t>Code Submission Link:</w:t>
       </w:r>
       <w:r>
@@ -5966,7 +6162,7 @@
       <w:pPr>
         <w:pStyle w:val="Heading1"/>
       </w:pPr>
-      <w:bookmarkStart w:id="10" w:name="_Toc41035291"/>
+      <w:bookmarkStart w:id="10" w:name="_Toc41046673"/>
       <w:r>
         <w:lastRenderedPageBreak/>
         <w:t>Introduction</w:t>
@@ -6001,7 +6197,7 @@
       <w:pPr>
         <w:pStyle w:val="Heading1"/>
       </w:pPr>
-      <w:bookmarkStart w:id="11" w:name="_Toc41035292"/>
+      <w:bookmarkStart w:id="11" w:name="_Toc41046674"/>
       <w:r>
         <w:lastRenderedPageBreak/>
         <w:t>Background, Objectives and Deliverables</w:t>
@@ -6018,7 +6214,7 @@
       <w:pPr>
         <w:pStyle w:val="Heading2"/>
       </w:pPr>
-      <w:bookmarkStart w:id="12" w:name="_Toc41035293"/>
+      <w:bookmarkStart w:id="12" w:name="_Toc41046675"/>
       <w:r>
         <w:t>Motivation</w:t>
       </w:r>
@@ -6094,7 +6290,7 @@
       <w:pPr>
         <w:pStyle w:val="Heading2"/>
       </w:pPr>
-      <w:bookmarkStart w:id="13" w:name="_Toc41035294"/>
+      <w:bookmarkStart w:id="13" w:name="_Toc41046676"/>
       <w:r>
         <w:t>Project Objectives</w:t>
       </w:r>
@@ -6176,7 +6372,7 @@
       <w:pPr>
         <w:pStyle w:val="Heading2"/>
       </w:pPr>
-      <w:bookmarkStart w:id="14" w:name="_Toc41035295"/>
+      <w:bookmarkStart w:id="14" w:name="_Toc41046677"/>
       <w:r>
         <w:t>System Requirements</w:t>
       </w:r>
@@ -6305,7 +6501,7 @@
       <w:pPr>
         <w:pStyle w:val="Heading2"/>
       </w:pPr>
-      <w:bookmarkStart w:id="15" w:name="_Toc41035296"/>
+      <w:bookmarkStart w:id="15" w:name="_Toc41046678"/>
       <w:r>
         <w:t>Deliverables</w:t>
       </w:r>
@@ -6421,7 +6617,7 @@
           <w:rFonts w:cs="Arial"/>
         </w:rPr>
       </w:pPr>
-      <w:bookmarkStart w:id="16" w:name="_Toc41035297"/>
+      <w:bookmarkStart w:id="16" w:name="_Toc41046679"/>
       <w:r>
         <w:rPr>
           <w:rFonts w:cs="Arial"/>
@@ -6441,7 +6637,7 @@
       <w:pPr>
         <w:pStyle w:val="Heading2"/>
       </w:pPr>
-      <w:bookmarkStart w:id="17" w:name="_Toc41035298"/>
+      <w:bookmarkStart w:id="17" w:name="_Toc41046680"/>
       <w:r>
         <w:t>Legal Considerations</w:t>
       </w:r>
@@ -6462,7 +6658,7 @@
       <w:pPr>
         <w:pStyle w:val="Heading3"/>
       </w:pPr>
-      <w:bookmarkStart w:id="18" w:name="_Toc41035299"/>
+      <w:bookmarkStart w:id="18" w:name="_Toc41046681"/>
       <w:r>
         <w:t>Licencing</w:t>
       </w:r>
@@ -6562,7 +6758,7 @@
       <w:pPr>
         <w:pStyle w:val="Heading3"/>
       </w:pPr>
-      <w:bookmarkStart w:id="19" w:name="_Toc41035300"/>
+      <w:bookmarkStart w:id="19" w:name="_Toc41046682"/>
       <w:r>
         <w:t>Data Handling</w:t>
       </w:r>
@@ -6573,7 +6769,7 @@
       <w:pPr>
         <w:pStyle w:val="Heading3"/>
       </w:pPr>
-      <w:bookmarkStart w:id="20" w:name="_Toc41035301"/>
+      <w:bookmarkStart w:id="20" w:name="_Toc41046683"/>
       <w:r>
         <w:t>GDPR</w:t>
       </w:r>
@@ -6584,7 +6780,7 @@
       <w:pPr>
         <w:pStyle w:val="Heading2"/>
       </w:pPr>
-      <w:bookmarkStart w:id="21" w:name="_Toc41035302"/>
+      <w:bookmarkStart w:id="21" w:name="_Toc41046684"/>
       <w:r>
         <w:t>Ethical Considerations</w:t>
       </w:r>
@@ -6602,7 +6798,7 @@
       <w:pPr>
         <w:pStyle w:val="Heading2"/>
       </w:pPr>
-      <w:bookmarkStart w:id="22" w:name="_Toc41035303"/>
+      <w:bookmarkStart w:id="22" w:name="_Toc41046685"/>
       <w:r>
         <w:t>Social Considerations</w:t>
       </w:r>
@@ -6625,7 +6821,7 @@
           <w:rFonts w:cs="Arial"/>
         </w:rPr>
       </w:pPr>
-      <w:bookmarkStart w:id="23" w:name="_Toc41035304"/>
+      <w:bookmarkStart w:id="23" w:name="_Toc41046686"/>
       <w:r>
         <w:rPr>
           <w:rFonts w:cs="Arial"/>
@@ -6640,7 +6836,7 @@
       <w:pPr>
         <w:pStyle w:val="Heading2"/>
       </w:pPr>
-      <w:bookmarkStart w:id="24" w:name="_Toc41035305"/>
+      <w:bookmarkStart w:id="24" w:name="_Toc41046687"/>
       <w:r>
         <w:t>Agile Project Management</w:t>
       </w:r>
@@ -6693,7 +6889,7 @@
       <w:pPr>
         <w:pStyle w:val="Heading2"/>
       </w:pPr>
-      <w:bookmarkStart w:id="25" w:name="_Toc41035306"/>
+      <w:bookmarkStart w:id="25" w:name="_Toc41046688"/>
       <w:r>
         <w:t>GitHub</w:t>
       </w:r>
@@ -6711,7 +6907,7 @@
       <w:pPr>
         <w:pStyle w:val="Heading2"/>
       </w:pPr>
-      <w:bookmarkStart w:id="26" w:name="_Toc41035307"/>
+      <w:bookmarkStart w:id="26" w:name="_Toc41046689"/>
       <w:r>
         <w:t>Trello</w:t>
       </w:r>
@@ -6722,7 +6918,7 @@
       <w:pPr>
         <w:pStyle w:val="Heading2"/>
       </w:pPr>
-      <w:bookmarkStart w:id="27" w:name="_Toc41035308"/>
+      <w:bookmarkStart w:id="27" w:name="_Toc41046690"/>
       <w:r>
         <w:t>Vertical Slice Development</w:t>
       </w:r>
@@ -6752,7 +6948,7 @@
       <w:pPr>
         <w:pStyle w:val="Heading1"/>
       </w:pPr>
-      <w:bookmarkStart w:id="28" w:name="_Toc41035309"/>
+      <w:bookmarkStart w:id="28" w:name="_Toc41046691"/>
       <w:r>
         <w:t>Stages</w:t>
       </w:r>
@@ -6768,7 +6964,7 @@
       <w:pPr>
         <w:pStyle w:val="Heading2"/>
       </w:pPr>
-      <w:bookmarkStart w:id="29" w:name="_Toc41035310"/>
+      <w:bookmarkStart w:id="29" w:name="_Toc41046692"/>
       <w:r>
         <w:t>S</w:t>
       </w:r>
@@ -6784,7 +6980,7 @@
       <w:pPr>
         <w:pStyle w:val="Heading3"/>
       </w:pPr>
-      <w:bookmarkStart w:id="30" w:name="_Toc41035311"/>
+      <w:bookmarkStart w:id="30" w:name="_Toc41046693"/>
       <w:r>
         <w:t>Objectives</w:t>
       </w:r>
@@ -6877,7 +7073,7 @@
       <w:pPr>
         <w:pStyle w:val="Heading3"/>
       </w:pPr>
-      <w:bookmarkStart w:id="31" w:name="_Toc41035312"/>
+      <w:bookmarkStart w:id="31" w:name="_Toc41046694"/>
       <w:r>
         <w:t>Outcomes of this stage</w:t>
       </w:r>
@@ -7061,7 +7257,7 @@
           <w:noProof/>
         </w:rPr>
         <w:drawing>
-          <wp:anchor distT="0" distB="0" distL="114300" distR="114300" simplePos="0" relativeHeight="251658240" behindDoc="1" locked="0" layoutInCell="1" allowOverlap="1" wp14:anchorId="5968B3FF" wp14:editId="33456C93">
+          <wp:anchor distT="0" distB="0" distL="114300" distR="114300" simplePos="0" relativeHeight="251658240" behindDoc="1" locked="0" layoutInCell="1" allowOverlap="1" wp14:anchorId="5968B3FF" wp14:editId="48F5C712">
             <wp:simplePos x="0" y="0"/>
             <wp:positionH relativeFrom="column">
               <wp:posOffset>-19050</wp:posOffset>
@@ -7070,12 +7266,12 @@
               <wp:posOffset>495300</wp:posOffset>
             </wp:positionV>
             <wp:extent cx="5734050" cy="4029075"/>
-            <wp:effectExtent l="0" t="0" r="0" b="9525"/>
+            <wp:effectExtent l="0" t="0" r="0" b="0"/>
             <wp:wrapTight wrapText="bothSides">
               <wp:wrapPolygon edited="0">
                 <wp:start x="0" y="0"/>
-                <wp:lineTo x="0" y="21549"/>
-                <wp:lineTo x="21528" y="21549"/>
+                <wp:lineTo x="0" y="21554"/>
+                <wp:lineTo x="21528" y="21554"/>
                 <wp:lineTo x="21528" y="0"/>
                 <wp:lineTo x="0" y="0"/>
               </wp:wrapPolygon>
@@ -7122,6 +7318,9 @@
                 </pic:pic>
               </a:graphicData>
             </a:graphic>
+            <wp14:sizeRelV relativeFrom="margin">
+              <wp14:pctHeight>0</wp14:pctHeight>
+            </wp14:sizeRelV>
           </wp:anchor>
         </w:drawing>
       </w:r>
@@ -7655,7 +7854,7 @@
       <w:pPr>
         <w:pStyle w:val="Heading3"/>
       </w:pPr>
-      <w:bookmarkStart w:id="32" w:name="_Toc41035313"/>
+      <w:bookmarkStart w:id="32" w:name="_Toc41046695"/>
       <w:r>
         <w:t>Stage Review</w:t>
       </w:r>
@@ -7692,7 +7891,7 @@
       <w:pPr>
         <w:pStyle w:val="Heading2"/>
       </w:pPr>
-      <w:bookmarkStart w:id="33" w:name="_Toc41035314"/>
+      <w:bookmarkStart w:id="33" w:name="_Toc41046696"/>
       <w:r>
         <w:t>S</w:t>
       </w:r>
@@ -7708,7 +7907,7 @@
       <w:pPr>
         <w:pStyle w:val="Heading3"/>
       </w:pPr>
-      <w:bookmarkStart w:id="34" w:name="_Toc41035315"/>
+      <w:bookmarkStart w:id="34" w:name="_Toc41046697"/>
       <w:r>
         <w:t>Aims</w:t>
       </w:r>
@@ -7732,7 +7931,7 @@
       <w:pPr>
         <w:pStyle w:val="Heading3"/>
       </w:pPr>
-      <w:bookmarkStart w:id="35" w:name="_Toc41035316"/>
+      <w:bookmarkStart w:id="35" w:name="_Toc41046698"/>
       <w:r>
         <w:lastRenderedPageBreak/>
         <w:t>Objectives</w:t>
@@ -7884,7 +8083,7 @@
       <w:pPr>
         <w:pStyle w:val="Heading3"/>
       </w:pPr>
-      <w:bookmarkStart w:id="36" w:name="_Toc41035317"/>
+      <w:bookmarkStart w:id="36" w:name="_Toc41046699"/>
       <w:r>
         <w:t>Outcomes of this stage</w:t>
       </w:r>
@@ -8174,7 +8373,7 @@
       <w:pPr>
         <w:pStyle w:val="Heading3"/>
       </w:pPr>
-      <w:bookmarkStart w:id="37" w:name="_Toc41035318"/>
+      <w:bookmarkStart w:id="37" w:name="_Toc41046700"/>
       <w:r>
         <w:t>Stage Review</w:t>
       </w:r>
@@ -8219,7 +8418,7 @@
       <w:pPr>
         <w:pStyle w:val="Heading2"/>
       </w:pPr>
-      <w:bookmarkStart w:id="38" w:name="_Toc41035319"/>
+      <w:bookmarkStart w:id="38" w:name="_Toc41046701"/>
       <w:r>
         <w:t>S</w:t>
       </w:r>
@@ -8235,7 +8434,7 @@
       <w:pPr>
         <w:pStyle w:val="Heading3"/>
       </w:pPr>
-      <w:bookmarkStart w:id="39" w:name="_Toc41035320"/>
+      <w:bookmarkStart w:id="39" w:name="_Toc41046702"/>
       <w:r>
         <w:t>Aims</w:t>
       </w:r>
@@ -8253,7 +8452,7 @@
       <w:pPr>
         <w:pStyle w:val="Heading3"/>
       </w:pPr>
-      <w:bookmarkStart w:id="40" w:name="_Toc41035321"/>
+      <w:bookmarkStart w:id="40" w:name="_Toc41046703"/>
       <w:r>
         <w:t>Objectives</w:t>
       </w:r>
@@ -8326,6 +8525,11 @@
       </w:r>
     </w:p>
     <w:p>
+      <w:pPr>
+        <w:pStyle w:val="NoSpacing"/>
+      </w:pPr>
+    </w:p>
+    <w:p>
       <w:r>
         <w:t>In addition to the above user stories there were also other tasks that needed to be completed:</w:t>
       </w:r>
@@ -8370,7 +8574,7 @@
       <w:pPr>
         <w:pStyle w:val="Heading3"/>
       </w:pPr>
-      <w:bookmarkStart w:id="41" w:name="_Toc41035322"/>
+      <w:bookmarkStart w:id="41" w:name="_Toc41046704"/>
       <w:r>
         <w:t>Outcomes of this stage</w:t>
       </w:r>
@@ -8493,7 +8697,7 @@
       <w:pPr>
         <w:pStyle w:val="Heading3"/>
       </w:pPr>
-      <w:bookmarkStart w:id="42" w:name="_Toc41035323"/>
+      <w:bookmarkStart w:id="42" w:name="_Toc41046705"/>
       <w:r>
         <w:t>Stage Review</w:t>
       </w:r>
@@ -8521,14 +8725,12 @@
       <w:r>
         <w:t xml:space="preserve"> </w:t>
       </w:r>
-      <w:bookmarkStart w:id="43" w:name="_GoBack"/>
-      <w:bookmarkEnd w:id="43"/>
     </w:p>
     <w:p>
       <w:pPr>
         <w:pStyle w:val="Heading2"/>
       </w:pPr>
-      <w:bookmarkStart w:id="44" w:name="_Toc41035324"/>
+      <w:bookmarkStart w:id="43" w:name="_Toc41046706"/>
       <w:r>
         <w:lastRenderedPageBreak/>
         <w:t>S</w:t>
@@ -8539,188 +8741,805 @@
       <w:r>
         <w:t xml:space="preserve"> 3 – Catchup from Technical Issues</w:t>
       </w:r>
+      <w:bookmarkEnd w:id="43"/>
+    </w:p>
+    <w:p>
+      <w:pPr>
+        <w:pStyle w:val="Heading3"/>
+      </w:pPr>
+      <w:bookmarkStart w:id="44" w:name="_Toc41046707"/>
+      <w:r>
+        <w:t>Aims</w:t>
+      </w:r>
       <w:bookmarkEnd w:id="44"/>
     </w:p>
     <w:p>
+      <w:r>
+        <w:t xml:space="preserve">The main purpose of this stage </w:t>
+      </w:r>
+      <w:r>
+        <w:t xml:space="preserve">is to bring the project back on track after the technology stack changes made at the end of stage 2. This will entail completing </w:t>
+      </w:r>
+      <w:r>
+        <w:t>all</w:t>
+      </w:r>
+      <w:r>
+        <w:t xml:space="preserve"> the sprint 1 and 2 functionality fully so that the project can move forward onto the more complicated functionality due to be completed next.</w:t>
+      </w:r>
+      <w:r>
+        <w:t xml:space="preserve"> This is planned to be longer than the rest of the stages due to the scale of the work required for this stage to be</w:t>
+      </w:r>
+      <w:r>
+        <w:t xml:space="preserve"> deemed</w:t>
+      </w:r>
+      <w:r>
+        <w:t xml:space="preserve"> complete.</w:t>
+      </w:r>
+    </w:p>
+    <w:p>
       <w:pPr>
         <w:pStyle w:val="Heading3"/>
       </w:pPr>
-      <w:bookmarkStart w:id="45" w:name="_Toc41035325"/>
+      <w:bookmarkStart w:id="45" w:name="_Toc41046708"/>
       <w:r>
         <w:t>Objectives</w:t>
       </w:r>
       <w:bookmarkEnd w:id="45"/>
     </w:p>
+    <w:p>
+      <w:r>
+        <w:t>During this stage the following needs to be completed:</w:t>
+      </w:r>
+    </w:p>
+    <w:p>
+      <w:pPr>
+        <w:pStyle w:val="ListParagraph"/>
+        <w:numPr>
+          <w:ilvl w:val="0"/>
+          <w:numId w:val="13"/>
+        </w:numPr>
+      </w:pPr>
+      <w:r>
+        <w:t>Set up structure for the NodeJS server and Mongo database schemas</w:t>
+      </w:r>
+    </w:p>
+    <w:p>
+      <w:pPr>
+        <w:pStyle w:val="ListParagraph"/>
+        <w:numPr>
+          <w:ilvl w:val="0"/>
+          <w:numId w:val="13"/>
+        </w:numPr>
+      </w:pPr>
+      <w:r>
+        <w:t>Complete back end functionality for sprint 1</w:t>
+      </w:r>
+    </w:p>
+    <w:p>
+      <w:pPr>
+        <w:pStyle w:val="ListParagraph"/>
+        <w:numPr>
+          <w:ilvl w:val="0"/>
+          <w:numId w:val="13"/>
+        </w:numPr>
+      </w:pPr>
+      <w:r>
+        <w:t>Refactor current sprint 1 front end systems to work with new technology stack</w:t>
+      </w:r>
+    </w:p>
+    <w:p>
+      <w:pPr>
+        <w:pStyle w:val="ListParagraph"/>
+        <w:numPr>
+          <w:ilvl w:val="0"/>
+          <w:numId w:val="13"/>
+        </w:numPr>
+      </w:pPr>
+      <w:r>
+        <w:t>Implement user interfaces</w:t>
+      </w:r>
+      <w:r>
+        <w:t xml:space="preserve"> and business logic</w:t>
+      </w:r>
+      <w:r>
+        <w:t xml:space="preserve"> for sprint 2 functionality</w:t>
+      </w:r>
+    </w:p>
+    <w:p>
+      <w:pPr>
+        <w:pStyle w:val="ListParagraph"/>
+        <w:numPr>
+          <w:ilvl w:val="0"/>
+          <w:numId w:val="13"/>
+        </w:numPr>
+      </w:pPr>
+      <w:r>
+        <w:t>Research and implement security features in NodeJS</w:t>
+      </w:r>
+    </w:p>
+    <w:p>
+      <w:pPr>
+        <w:pStyle w:val="Heading3"/>
+      </w:pPr>
+      <w:bookmarkStart w:id="46" w:name="_Toc41046709"/>
+      <w:r>
+        <w:t>Outcomes of this stage</w:t>
+      </w:r>
+      <w:bookmarkEnd w:id="46"/>
+    </w:p>
+    <w:p>
+      <w:r>
+        <w:t xml:space="preserve">During this stage </w:t>
+      </w:r>
+      <w:r>
+        <w:t xml:space="preserve">MongoDB was set up locally on the </w:t>
+      </w:r>
+      <w:r>
+        <w:t>developer’s</w:t>
+      </w:r>
+      <w:r>
+        <w:t xml:space="preserve"> computer to mitigate the risk of Mongo’s hosting service being overloaded as some </w:t>
+      </w:r>
+      <w:r>
+        <w:t>hosting</w:t>
+      </w:r>
+      <w:r>
+        <w:t xml:space="preserve"> services were seeing overloads due to the Covid-19 pandemic and people working remotely.</w:t>
+      </w:r>
+    </w:p>
+    <w:p>
+      <w:pPr>
+        <w:pStyle w:val="NoSpacing"/>
+      </w:pPr>
+      <w:r>
+        <w:rPr>
+          <w:noProof/>
+        </w:rPr>
+        <w:drawing>
+          <wp:inline distT="0" distB="0" distL="0" distR="0" wp14:anchorId="1582AD84" wp14:editId="5A0C7153">
+            <wp:extent cx="2419350" cy="981075"/>
+            <wp:effectExtent l="0" t="0" r="0" b="9525"/>
+            <wp:docPr id="9" name="Picture 9"/>
+            <wp:cNvGraphicFramePr>
+              <a:graphicFrameLocks xmlns:a="http://schemas.openxmlformats.org/drawingml/2006/main" noChangeAspect="1"/>
+            </wp:cNvGraphicFramePr>
+            <a:graphic xmlns:a="http://schemas.openxmlformats.org/drawingml/2006/main">
+              <a:graphicData uri="http://schemas.openxmlformats.org/drawingml/2006/picture">
+                <pic:pic xmlns:pic="http://schemas.openxmlformats.org/drawingml/2006/picture">
+                  <pic:nvPicPr>
+                    <pic:cNvPr id="0" name="Picture 5"/>
+                    <pic:cNvPicPr>
+                      <a:picLocks noChangeAspect="1" noChangeArrowheads="1"/>
+                    </pic:cNvPicPr>
+                  </pic:nvPicPr>
+                  <pic:blipFill>
+                    <a:blip r:embed="rId17">
+                      <a:extLst>
+                        <a:ext uri="{28A0092B-C50C-407E-A947-70E740481C1C}">
+                          <a14:useLocalDpi xmlns:a14="http://schemas.microsoft.com/office/drawing/2010/main" val="0"/>
+                        </a:ext>
+                      </a:extLst>
+                    </a:blip>
+                    <a:srcRect/>
+                    <a:stretch>
+                      <a:fillRect/>
+                    </a:stretch>
+                  </pic:blipFill>
+                  <pic:spPr bwMode="auto">
+                    <a:xfrm>
+                      <a:off x="0" y="0"/>
+                      <a:ext cx="2419350" cy="981075"/>
+                    </a:xfrm>
+                    <a:prstGeom prst="rect">
+                      <a:avLst/>
+                    </a:prstGeom>
+                    <a:noFill/>
+                    <a:ln>
+                      <a:noFill/>
+                    </a:ln>
+                  </pic:spPr>
+                </pic:pic>
+              </a:graphicData>
+            </a:graphic>
+          </wp:inline>
+        </w:drawing>
+      </w:r>
+    </w:p>
+    <w:p>
+      <w:pPr>
+        <w:pStyle w:val="NoSpacing"/>
+      </w:pPr>
+      <w:r>
+        <w:t>Figure 9: An example of a MongoDB record</w:t>
+      </w:r>
+    </w:p>
+    <w:p>
+      <w:pPr>
+        <w:pStyle w:val="NoSpacing"/>
+      </w:pPr>
+    </w:p>
+    <w:p>
+      <w:r>
+        <w:t>A node server was then created in order to expose the schemas created</w:t>
+      </w:r>
+      <w:r>
+        <w:t xml:space="preserve"> </w:t>
+      </w:r>
+      <w:r>
+        <w:t>in MongoDB</w:t>
+      </w:r>
+      <w:r>
+        <w:t xml:space="preserve">. Once this was created, an alternative security library needed to be located as the security measures previously used were specific to ASP.net. Bcrypt was identified as the most viable solution as a hashing and salting algorithm in Node as it stored </w:t>
+      </w:r>
+      <w:r>
+        <w:t>all</w:t>
+      </w:r>
+      <w:r>
+        <w:t xml:space="preserve"> the required information in one variable making authentication possible in one built in function call</w:t>
+      </w:r>
+      <w:r>
+        <w:t>.</w:t>
+      </w:r>
+      <w:r>
+        <w:t xml:space="preserve"> Unfortunately, no alternative to the </w:t>
+      </w:r>
+      <w:r>
+        <w:t>token-based</w:t>
+      </w:r>
+      <w:r>
+        <w:t xml:space="preserve"> authentication planned to be used could be found in the time frame so this feature was removed from the project.</w:t>
+      </w:r>
+    </w:p>
+    <w:p>
+      <w:r>
+        <w:t xml:space="preserve">The user interfaces for the sprint 2 functionality </w:t>
+      </w:r>
+      <w:r>
+        <w:t>were</w:t>
+      </w:r>
+      <w:r>
+        <w:t xml:space="preserve"> then produced </w:t>
+      </w:r>
+      <w:r>
+        <w:t>to allow the end users to access the products and stock information and the changing of personal information.</w:t>
+      </w:r>
+      <w:r>
+        <w:t xml:space="preserve"> There was a small delay with the desktop application when working out an effective method to view an unspecified amount of records to the end user once they are requested from the database. This was solved by using a “Data Grid View” that allows for a table to be constructed based </w:t>
+      </w:r>
+      <w:r>
+        <w:t>off</w:t>
+      </w:r>
+      <w:r>
+        <w:t xml:space="preserve"> a C# class that the data could be passed into via JSON object mapping provided by Newtonsoft.json.</w:t>
+      </w:r>
+    </w:p>
+    <w:p>
+      <w:r>
+        <w:rPr>
+          <w:noProof/>
+        </w:rPr>
+        <w:lastRenderedPageBreak/>
+        <w:drawing>
+          <wp:inline distT="0" distB="0" distL="0" distR="0" wp14:anchorId="3EFE41BF" wp14:editId="57AC1791">
+            <wp:extent cx="4114800" cy="3514725"/>
+            <wp:effectExtent l="0" t="0" r="0" b="9525"/>
+            <wp:docPr id="10" name="Picture 10"/>
+            <wp:cNvGraphicFramePr>
+              <a:graphicFrameLocks xmlns:a="http://schemas.openxmlformats.org/drawingml/2006/main" noChangeAspect="1"/>
+            </wp:cNvGraphicFramePr>
+            <a:graphic xmlns:a="http://schemas.openxmlformats.org/drawingml/2006/main">
+              <a:graphicData uri="http://schemas.openxmlformats.org/drawingml/2006/picture">
+                <pic:pic xmlns:pic="http://schemas.openxmlformats.org/drawingml/2006/picture">
+                  <pic:nvPicPr>
+                    <pic:cNvPr id="0" name="Picture 6"/>
+                    <pic:cNvPicPr>
+                      <a:picLocks noChangeAspect="1" noChangeArrowheads="1"/>
+                    </pic:cNvPicPr>
+                  </pic:nvPicPr>
+                  <pic:blipFill>
+                    <a:blip r:embed="rId18">
+                      <a:extLst>
+                        <a:ext uri="{28A0092B-C50C-407E-A947-70E740481C1C}">
+                          <a14:useLocalDpi xmlns:a14="http://schemas.microsoft.com/office/drawing/2010/main" val="0"/>
+                        </a:ext>
+                      </a:extLst>
+                    </a:blip>
+                    <a:srcRect/>
+                    <a:stretch>
+                      <a:fillRect/>
+                    </a:stretch>
+                  </pic:blipFill>
+                  <pic:spPr bwMode="auto">
+                    <a:xfrm>
+                      <a:off x="0" y="0"/>
+                      <a:ext cx="4114800" cy="3514725"/>
+                    </a:xfrm>
+                    <a:prstGeom prst="rect">
+                      <a:avLst/>
+                    </a:prstGeom>
+                    <a:noFill/>
+                    <a:ln>
+                      <a:noFill/>
+                    </a:ln>
+                  </pic:spPr>
+                </pic:pic>
+              </a:graphicData>
+            </a:graphic>
+          </wp:inline>
+        </w:drawing>
+      </w:r>
+    </w:p>
+    <w:p>
+      <w:pPr>
+        <w:pStyle w:val="NoSpacing"/>
+      </w:pPr>
+      <w:r>
+        <w:t>Figure 1</w:t>
+      </w:r>
+      <w:r>
+        <w:t>0</w:t>
+      </w:r>
+      <w:r>
+        <w:t>:</w:t>
+      </w:r>
+      <w:r>
+        <w:t xml:space="preserve"> </w:t>
+      </w:r>
+      <w:r>
+        <w:t>The desktop page for stock using a Data Grid View to map the values to a table</w:t>
+      </w:r>
+    </w:p>
+    <w:p>
+      <w:pPr>
+        <w:pStyle w:val="NoSpacing"/>
+      </w:pPr>
+    </w:p>
+    <w:p>
+      <w:r>
+        <w:t>When developing similar features for the website, a technique of table iteration was used on a HTML table with the headers already laid out on the page. Bootstrap styling was used in order to make the tables styling consistent with the rest of the interface design such as the navbar thus making the interface easier to follow for the end user.</w:t>
+      </w:r>
+    </w:p>
+    <w:p>
+      <w:r>
+        <w:t xml:space="preserve">The search bar was implemented by searching the database for any </w:t>
+      </w:r>
+      <w:r>
+        <w:t xml:space="preserve">matching product names in the products collection. </w:t>
+      </w:r>
+      <w:r>
+        <w:t>However,</w:t>
+      </w:r>
+      <w:r>
+        <w:t xml:space="preserve"> this did come with the drawback that it could only find exact matches for records so this could prove a problem for end users.</w:t>
+      </w:r>
+    </w:p>
+    <w:p>
+      <w:pPr>
+        <w:pStyle w:val="NoSpacing"/>
+      </w:pPr>
+      <w:r>
+        <w:rPr>
+          <w:noProof/>
+        </w:rPr>
+        <w:lastRenderedPageBreak/>
+        <w:drawing>
+          <wp:inline distT="0" distB="0" distL="0" distR="0" wp14:anchorId="7A9F72FB" wp14:editId="67DD2836">
+            <wp:extent cx="5724525" cy="3362325"/>
+            <wp:effectExtent l="0" t="0" r="9525" b="9525"/>
+            <wp:docPr id="11" name="Picture 11"/>
+            <wp:cNvGraphicFramePr>
+              <a:graphicFrameLocks xmlns:a="http://schemas.openxmlformats.org/drawingml/2006/main" noChangeAspect="1"/>
+            </wp:cNvGraphicFramePr>
+            <a:graphic xmlns:a="http://schemas.openxmlformats.org/drawingml/2006/main">
+              <a:graphicData uri="http://schemas.openxmlformats.org/drawingml/2006/picture">
+                <pic:pic xmlns:pic="http://schemas.openxmlformats.org/drawingml/2006/picture">
+                  <pic:nvPicPr>
+                    <pic:cNvPr id="0" name="Picture 7"/>
+                    <pic:cNvPicPr>
+                      <a:picLocks noChangeAspect="1" noChangeArrowheads="1"/>
+                    </pic:cNvPicPr>
+                  </pic:nvPicPr>
+                  <pic:blipFill>
+                    <a:blip r:embed="rId19" cstate="print">
+                      <a:extLst>
+                        <a:ext uri="{28A0092B-C50C-407E-A947-70E740481C1C}">
+                          <a14:useLocalDpi xmlns:a14="http://schemas.microsoft.com/office/drawing/2010/main" val="0"/>
+                        </a:ext>
+                      </a:extLst>
+                    </a:blip>
+                    <a:srcRect/>
+                    <a:stretch>
+                      <a:fillRect/>
+                    </a:stretch>
+                  </pic:blipFill>
+                  <pic:spPr bwMode="auto">
+                    <a:xfrm>
+                      <a:off x="0" y="0"/>
+                      <a:ext cx="5724525" cy="3362325"/>
+                    </a:xfrm>
+                    <a:prstGeom prst="rect">
+                      <a:avLst/>
+                    </a:prstGeom>
+                    <a:noFill/>
+                    <a:ln>
+                      <a:noFill/>
+                    </a:ln>
+                  </pic:spPr>
+                </pic:pic>
+              </a:graphicData>
+            </a:graphic>
+          </wp:inline>
+        </w:drawing>
+      </w:r>
+    </w:p>
+    <w:p>
+      <w:pPr>
+        <w:pStyle w:val="NoSpacing"/>
+      </w:pPr>
+      <w:r>
+        <w:t xml:space="preserve">Figure 11: The products page with </w:t>
+      </w:r>
+      <w:r>
+        <w:t>search bar</w:t>
+      </w:r>
+      <w:r>
+        <w:t xml:space="preserve"> from a logged in customers perspective</w:t>
+      </w:r>
+    </w:p>
+    <w:p>
+      <w:pPr>
+        <w:pStyle w:val="Heading3"/>
+      </w:pPr>
+      <w:bookmarkStart w:id="47" w:name="_Toc41046710"/>
+      <w:r>
+        <w:t>Stage Review</w:t>
+      </w:r>
+      <w:bookmarkEnd w:id="47"/>
+    </w:p>
+    <w:p>
+      <w:r>
+        <w:t xml:space="preserve">This stage was a resounding success. All the desired outcomes were achieved, and this stage allowed for the project to get much nearer to its original timeline. </w:t>
+      </w:r>
+      <w:r>
+        <w:t>This stage did take a long time to complete and could have been avoided if problems had been identified sooner and options were evaluated sooner</w:t>
+      </w:r>
+      <w:r>
+        <w:t xml:space="preserve"> regarding </w:t>
+      </w:r>
+      <w:r>
+        <w:t>technologies</w:t>
+      </w:r>
+      <w:r>
+        <w:t>.</w:t>
+      </w:r>
+    </w:p>
+    <w:p>
+      <w:r>
+        <w:t xml:space="preserve">However, it was tough in places to refactor the </w:t>
+      </w:r>
+      <w:r>
+        <w:t>code that had already been written for the front end to access the database to work with new JSON values as some of the variables got renamed in the transfer of the back end. This created problems where data was not reaching the user interface and could sometimes take a long time to find and fix.</w:t>
+      </w:r>
+    </w:p>
+    <w:p>
+      <w:pPr>
+        <w:pStyle w:val="Heading2"/>
+      </w:pPr>
+      <w:bookmarkStart w:id="48" w:name="_Toc41046711"/>
+      <w:r>
+        <w:t>S</w:t>
+      </w:r>
+      <w:r>
+        <w:t>tage</w:t>
+      </w:r>
+      <w:r>
+        <w:t xml:space="preserve"> </w:t>
+      </w:r>
+      <w:r>
+        <w:t>4</w:t>
+      </w:r>
+      <w:r>
+        <w:t xml:space="preserve"> </w:t>
+      </w:r>
+      <w:r>
+        <w:t>–</w:t>
+      </w:r>
+      <w:r>
+        <w:t xml:space="preserve"> </w:t>
+      </w:r>
+      <w:r>
+        <w:t xml:space="preserve">Staff </w:t>
+      </w:r>
+      <w:r>
+        <w:t>Creation</w:t>
+      </w:r>
+      <w:r>
+        <w:t xml:space="preserve"> and </w:t>
+      </w:r>
+      <w:r>
+        <w:t>C</w:t>
+      </w:r>
+      <w:r>
+        <w:t xml:space="preserve">lick and </w:t>
+      </w:r>
+      <w:r>
+        <w:t>C</w:t>
+      </w:r>
+      <w:r>
+        <w:t>ollect</w:t>
+      </w:r>
+      <w:bookmarkEnd w:id="48"/>
+    </w:p>
+    <w:p>
+      <w:pPr>
+        <w:pStyle w:val="Heading3"/>
+      </w:pPr>
+      <w:bookmarkStart w:id="49" w:name="_Toc41046712"/>
+      <w:r>
+        <w:t>Aim</w:t>
+      </w:r>
+      <w:r>
+        <w:t>s</w:t>
+      </w:r>
+      <w:bookmarkEnd w:id="49"/>
+    </w:p>
+    <w:p>
+      <w:r>
+        <w:t>This stage will address the user stories from sprint 3 that separates the account creation for staff so that admins can create all staffs and managers can only add staff that work at their shop.</w:t>
+      </w:r>
+      <w:r>
+        <w:t xml:space="preserve"> It will also add the ability for reservations to be created and viewed by managers.</w:t>
+      </w:r>
+    </w:p>
+    <w:p>
+      <w:pPr>
+        <w:pStyle w:val="Heading3"/>
+      </w:pPr>
+      <w:bookmarkStart w:id="50" w:name="_Toc41046713"/>
+      <w:r>
+        <w:lastRenderedPageBreak/>
+        <w:t>Objectives</w:t>
+      </w:r>
+      <w:bookmarkEnd w:id="50"/>
+    </w:p>
+    <w:p>
+      <w:r>
+        <w:rPr>
+          <w:noProof/>
+        </w:rPr>
+        <w:drawing>
+          <wp:inline distT="0" distB="0" distL="0" distR="0" wp14:anchorId="447CE50D" wp14:editId="7AFB7E24">
+            <wp:extent cx="1838325" cy="3019425"/>
+            <wp:effectExtent l="0" t="0" r="9525" b="9525"/>
+            <wp:docPr id="12" name="Picture 12"/>
+            <wp:cNvGraphicFramePr>
+              <a:graphicFrameLocks xmlns:a="http://schemas.openxmlformats.org/drawingml/2006/main" noChangeAspect="1"/>
+            </wp:cNvGraphicFramePr>
+            <a:graphic xmlns:a="http://schemas.openxmlformats.org/drawingml/2006/main">
+              <a:graphicData uri="http://schemas.openxmlformats.org/drawingml/2006/picture">
+                <pic:pic xmlns:pic="http://schemas.openxmlformats.org/drawingml/2006/picture">
+                  <pic:nvPicPr>
+                    <pic:cNvPr id="0" name="Picture 8"/>
+                    <pic:cNvPicPr>
+                      <a:picLocks noChangeAspect="1" noChangeArrowheads="1"/>
+                    </pic:cNvPicPr>
+                  </pic:nvPicPr>
+                  <pic:blipFill>
+                    <a:blip r:embed="rId20">
+                      <a:extLst>
+                        <a:ext uri="{28A0092B-C50C-407E-A947-70E740481C1C}">
+                          <a14:useLocalDpi xmlns:a14="http://schemas.microsoft.com/office/drawing/2010/main" val="0"/>
+                        </a:ext>
+                      </a:extLst>
+                    </a:blip>
+                    <a:srcRect/>
+                    <a:stretch>
+                      <a:fillRect/>
+                    </a:stretch>
+                  </pic:blipFill>
+                  <pic:spPr bwMode="auto">
+                    <a:xfrm>
+                      <a:off x="0" y="0"/>
+                      <a:ext cx="1838325" cy="3019425"/>
+                    </a:xfrm>
+                    <a:prstGeom prst="rect">
+                      <a:avLst/>
+                    </a:prstGeom>
+                    <a:noFill/>
+                    <a:ln>
+                      <a:noFill/>
+                    </a:ln>
+                  </pic:spPr>
+                </pic:pic>
+              </a:graphicData>
+            </a:graphic>
+          </wp:inline>
+        </w:drawing>
+      </w:r>
+    </w:p>
+    <w:p>
+      <w:pPr>
+        <w:pStyle w:val="NoSpacing"/>
+      </w:pPr>
+      <w:r>
+        <w:t>Figure 12:</w:t>
+      </w:r>
+      <w:r>
+        <w:t xml:space="preserve"> User stories to be completed in sprint 3</w:t>
+      </w:r>
+    </w:p>
+    <w:p>
+      <w:pPr>
+        <w:pStyle w:val="NoSpacing"/>
+      </w:pPr>
+    </w:p>
+    <w:p>
+      <w:r>
+        <w:t>Other requirements were:</w:t>
+      </w:r>
+    </w:p>
+    <w:p>
+      <w:pPr>
+        <w:pStyle w:val="ListParagraph"/>
+        <w:numPr>
+          <w:ilvl w:val="0"/>
+          <w:numId w:val="14"/>
+        </w:numPr>
+      </w:pPr>
+      <w:r>
+        <w:t xml:space="preserve">Implement a way to retain data across multiple HTML pages </w:t>
+      </w:r>
+      <w:r>
+        <w:t>for</w:t>
+      </w:r>
+      <w:r>
+        <w:t xml:space="preserve"> users to view product information on a specific product.</w:t>
+      </w:r>
+    </w:p>
+    <w:p>
+      <w:pPr>
+        <w:pStyle w:val="ListParagraph"/>
+        <w:numPr>
+          <w:ilvl w:val="0"/>
+          <w:numId w:val="14"/>
+        </w:numPr>
+      </w:pPr>
+      <w:r>
+        <w:t>I</w:t>
+      </w:r>
+      <w:r>
+        <w:t xml:space="preserve">mplement a routing server for the </w:t>
+      </w:r>
+      <w:r>
+        <w:t>website’s</w:t>
+      </w:r>
+      <w:r>
+        <w:t xml:space="preserve"> navigation</w:t>
+      </w:r>
+    </w:p>
+    <w:p>
+      <w:pPr>
+        <w:pStyle w:val="ListParagraph"/>
+        <w:numPr>
+          <w:ilvl w:val="0"/>
+          <w:numId w:val="14"/>
+        </w:numPr>
+      </w:pPr>
+      <w:r>
+        <w:t>Ensure that there was no way for any user to set up an account on the desktop application</w:t>
+      </w:r>
+    </w:p>
+    <w:p>
+      <w:pPr>
+        <w:pStyle w:val="Heading3"/>
+      </w:pPr>
+      <w:bookmarkStart w:id="51" w:name="_Toc41046714"/>
+      <w:r>
+        <w:t>Outcomes of this stage</w:t>
+      </w:r>
+      <w:bookmarkEnd w:id="51"/>
+    </w:p>
+    <w:p>
+      <w:r>
+        <w:t xml:space="preserve">From this stage </w:t>
+      </w:r>
+      <w:r>
+        <w:t>two</w:t>
+      </w:r>
+      <w:r>
+        <w:t xml:space="preserve"> separate account creation pages were developed for the desktop application</w:t>
+      </w:r>
+      <w:r>
+        <w:t>.</w:t>
+      </w:r>
+      <w:r>
+        <w:t xml:space="preserve"> These were similar in design to the account creation page in stage one but had more restrictions on what </w:t>
+      </w:r>
+      <w:r>
+        <w:t>data the user would be able to put in as some data would be filled in when the data is sent to the server</w:t>
+      </w:r>
+      <w:r>
+        <w:t xml:space="preserve">. For example, when a new staff member is added to the system </w:t>
+      </w:r>
+      <w:bookmarkStart w:id="52" w:name="_GoBack"/>
+      <w:bookmarkEnd w:id="52"/>
+    </w:p>
+    <w:p>
+      <w:pPr>
+        <w:pStyle w:val="Heading3"/>
+      </w:pPr>
+      <w:bookmarkStart w:id="53" w:name="_Toc41046715"/>
+      <w:r>
+        <w:t>Stage Review</w:t>
+      </w:r>
+      <w:bookmarkEnd w:id="53"/>
+    </w:p>
     <w:p/>
     <w:p>
       <w:pPr>
+        <w:pStyle w:val="Heading2"/>
+      </w:pPr>
+      <w:bookmarkStart w:id="54" w:name="_Toc41046716"/>
+      <w:r>
+        <w:t>S</w:t>
+      </w:r>
+      <w:r>
+        <w:t>tage</w:t>
+      </w:r>
+      <w:r>
+        <w:t xml:space="preserve"> </w:t>
+      </w:r>
+      <w:r>
+        <w:t>5</w:t>
+      </w:r>
+      <w:r>
+        <w:t xml:space="preserve"> - Holiday, payroll</w:t>
+      </w:r>
+      <w:r>
+        <w:t>, shifts</w:t>
+      </w:r>
+      <w:r>
+        <w:t xml:space="preserve"> and </w:t>
+      </w:r>
+      <w:r>
+        <w:t>further deliveries</w:t>
+      </w:r>
+      <w:bookmarkEnd w:id="54"/>
+    </w:p>
+    <w:p>
+      <w:pPr>
         <w:pStyle w:val="Heading3"/>
       </w:pPr>
-      <w:bookmarkStart w:id="46" w:name="_Toc41035326"/>
+      <w:bookmarkStart w:id="55" w:name="_Toc41046717"/>
+      <w:r>
+        <w:t>Objectives</w:t>
+      </w:r>
+      <w:bookmarkEnd w:id="55"/>
+    </w:p>
+    <w:p/>
+    <w:p>
+      <w:pPr>
+        <w:pStyle w:val="Heading3"/>
+      </w:pPr>
+      <w:bookmarkStart w:id="56" w:name="_Toc41046718"/>
       <w:r>
         <w:t>Outcomes of this stage</w:t>
       </w:r>
-      <w:bookmarkEnd w:id="46"/>
+      <w:bookmarkEnd w:id="56"/>
     </w:p>
     <w:p/>
     <w:p>
       <w:pPr>
         <w:pStyle w:val="Heading3"/>
       </w:pPr>
-      <w:bookmarkStart w:id="47" w:name="_Toc41035327"/>
+      <w:bookmarkStart w:id="57" w:name="_Toc41046719"/>
       <w:r>
         <w:t>Stage Review</w:t>
       </w:r>
-      <w:bookmarkEnd w:id="47"/>
+      <w:bookmarkEnd w:id="57"/>
     </w:p>
     <w:p/>
     <w:p>
-      <w:pPr>
-        <w:pStyle w:val="Heading2"/>
-      </w:pPr>
-      <w:bookmarkStart w:id="48" w:name="_Toc41035328"/>
-      <w:r>
-        <w:t>S</w:t>
-      </w:r>
-      <w:r>
-        <w:t>tage</w:t>
-      </w:r>
-      <w:r>
-        <w:t xml:space="preserve"> </w:t>
-      </w:r>
-      <w:r>
-        <w:t>4</w:t>
-      </w:r>
-      <w:r>
-        <w:t xml:space="preserve"> </w:t>
-      </w:r>
-      <w:r>
-        <w:t>–</w:t>
-      </w:r>
-      <w:r>
-        <w:t xml:space="preserve"> </w:t>
-      </w:r>
-      <w:r>
-        <w:t xml:space="preserve">Staff </w:t>
-      </w:r>
-      <w:r>
-        <w:t>Creation</w:t>
-      </w:r>
-      <w:r>
-        <w:t xml:space="preserve"> and </w:t>
-      </w:r>
-      <w:r>
-        <w:t>C</w:t>
-      </w:r>
-      <w:r>
-        <w:t xml:space="preserve">lick and </w:t>
-      </w:r>
-      <w:r>
-        <w:t>C</w:t>
-      </w:r>
-      <w:r>
-        <w:t>ollect</w:t>
-      </w:r>
-      <w:bookmarkEnd w:id="48"/>
-    </w:p>
-    <w:p>
-      <w:pPr>
-        <w:pStyle w:val="Heading3"/>
-      </w:pPr>
-      <w:bookmarkStart w:id="49" w:name="_Toc41035329"/>
-      <w:r>
-        <w:t>Objectives</w:t>
-      </w:r>
-      <w:bookmarkEnd w:id="49"/>
-    </w:p>
-    <w:p/>
-    <w:p>
-      <w:pPr>
-        <w:pStyle w:val="Heading3"/>
-      </w:pPr>
-      <w:bookmarkStart w:id="50" w:name="_Toc41035330"/>
-      <w:r>
-        <w:t>Outcomes of this stage</w:t>
-      </w:r>
-      <w:bookmarkEnd w:id="50"/>
-    </w:p>
-    <w:p/>
-    <w:p>
-      <w:pPr>
-        <w:pStyle w:val="Heading3"/>
-      </w:pPr>
-      <w:bookmarkStart w:id="51" w:name="_Toc41035331"/>
-      <w:r>
-        <w:t>Stage Review</w:t>
-      </w:r>
-      <w:bookmarkEnd w:id="51"/>
-    </w:p>
-    <w:p/>
-    <w:p>
-      <w:pPr>
-        <w:pStyle w:val="Heading2"/>
-      </w:pPr>
-      <w:bookmarkStart w:id="52" w:name="_Toc41035332"/>
-      <w:r>
-        <w:t>S</w:t>
-      </w:r>
-      <w:r>
-        <w:t>tage</w:t>
-      </w:r>
-      <w:r>
-        <w:t xml:space="preserve"> </w:t>
-      </w:r>
-      <w:r>
-        <w:t>5</w:t>
-      </w:r>
-      <w:r>
-        <w:t xml:space="preserve"> - Holiday, payroll</w:t>
-      </w:r>
-      <w:r>
-        <w:t>, shifts</w:t>
-      </w:r>
-      <w:r>
-        <w:t xml:space="preserve"> and </w:t>
-      </w:r>
-      <w:r>
-        <w:t>further deliveries</w:t>
-      </w:r>
-      <w:bookmarkEnd w:id="52"/>
-    </w:p>
-    <w:p>
-      <w:pPr>
-        <w:pStyle w:val="Heading3"/>
-      </w:pPr>
-      <w:bookmarkStart w:id="53" w:name="_Toc41035333"/>
-      <w:r>
-        <w:t>Objectives</w:t>
-      </w:r>
-      <w:bookmarkEnd w:id="53"/>
-    </w:p>
-    <w:p/>
-    <w:p>
-      <w:pPr>
-        <w:pStyle w:val="Heading3"/>
-      </w:pPr>
-      <w:bookmarkStart w:id="54" w:name="_Toc41035334"/>
-      <w:r>
-        <w:t>Outcomes of this stage</w:t>
-      </w:r>
-      <w:bookmarkEnd w:id="54"/>
-    </w:p>
-    <w:p/>
-    <w:p>
-      <w:pPr>
-        <w:pStyle w:val="Heading3"/>
-      </w:pPr>
-      <w:bookmarkStart w:id="55" w:name="_Toc41035335"/>
-      <w:r>
-        <w:t>Stage Review</w:t>
-      </w:r>
-      <w:bookmarkEnd w:id="55"/>
-    </w:p>
-    <w:p/>
-    <w:p>
       <w:r>
         <w:br w:type="page"/>
       </w:r>
@@ -8729,34 +9548,34 @@
       <w:pPr>
         <w:pStyle w:val="Heading1"/>
       </w:pPr>
-      <w:bookmarkStart w:id="56" w:name="_Toc41035336"/>
+      <w:bookmarkStart w:id="58" w:name="_Toc41046720"/>
       <w:r>
         <w:lastRenderedPageBreak/>
         <w:t>End-project report</w:t>
       </w:r>
-      <w:bookmarkEnd w:id="56"/>
+      <w:bookmarkEnd w:id="58"/>
     </w:p>
     <w:p/>
     <w:p>
       <w:pPr>
         <w:pStyle w:val="Heading2"/>
       </w:pPr>
-      <w:bookmarkStart w:id="57" w:name="_Toc41035337"/>
+      <w:bookmarkStart w:id="59" w:name="_Toc41046721"/>
       <w:r>
         <w:t>Review of project objectives</w:t>
       </w:r>
-      <w:bookmarkEnd w:id="57"/>
+      <w:bookmarkEnd w:id="59"/>
     </w:p>
     <w:p/>
     <w:p>
       <w:pPr>
         <w:pStyle w:val="Heading2"/>
       </w:pPr>
-      <w:bookmarkStart w:id="58" w:name="_Toc41035338"/>
+      <w:bookmarkStart w:id="60" w:name="_Toc41046722"/>
       <w:r>
         <w:t>Changes during development</w:t>
       </w:r>
-      <w:bookmarkEnd w:id="58"/>
+      <w:bookmarkEnd w:id="60"/>
     </w:p>
     <w:p>
       <w:r>
@@ -8776,11 +9595,11 @@
       <w:pPr>
         <w:pStyle w:val="Heading3"/>
       </w:pPr>
-      <w:bookmarkStart w:id="59" w:name="_Toc41035339"/>
+      <w:bookmarkStart w:id="61" w:name="_Toc41046723"/>
       <w:r>
         <w:t>Technology Stack Changes</w:t>
       </w:r>
-      <w:bookmarkEnd w:id="59"/>
+      <w:bookmarkEnd w:id="61"/>
     </w:p>
     <w:p>
       <w:r>
@@ -8858,11 +9677,11 @@
       <w:pPr>
         <w:pStyle w:val="Heading3"/>
       </w:pPr>
-      <w:bookmarkStart w:id="60" w:name="_Toc41035340"/>
+      <w:bookmarkStart w:id="62" w:name="_Toc41046724"/>
       <w:r>
         <w:t>Functionality changes</w:t>
       </w:r>
-      <w:bookmarkEnd w:id="60"/>
+      <w:bookmarkEnd w:id="62"/>
     </w:p>
     <w:p/>
     <w:p>
@@ -8874,12 +9693,12 @@
       <w:pPr>
         <w:pStyle w:val="Heading1"/>
       </w:pPr>
-      <w:bookmarkStart w:id="61" w:name="_Toc41035341"/>
+      <w:bookmarkStart w:id="63" w:name="_Toc41046725"/>
       <w:r>
         <w:lastRenderedPageBreak/>
         <w:t>Project Post-mortem</w:t>
       </w:r>
-      <w:bookmarkEnd w:id="61"/>
+      <w:bookmarkEnd w:id="63"/>
     </w:p>
     <w:p/>
     <w:p>
@@ -8903,11 +9722,11 @@
       <w:pPr>
         <w:pStyle w:val="Heading2"/>
       </w:pPr>
-      <w:bookmarkStart w:id="62" w:name="_Toc41035342"/>
+      <w:bookmarkStart w:id="64" w:name="_Toc41046726"/>
       <w:r>
         <w:t>What went well</w:t>
       </w:r>
-      <w:bookmarkEnd w:id="62"/>
+      <w:bookmarkEnd w:id="64"/>
     </w:p>
     <w:p>
       <w:r>
@@ -8975,11 +9794,11 @@
       <w:pPr>
         <w:pStyle w:val="Heading2"/>
       </w:pPr>
-      <w:bookmarkStart w:id="63" w:name="_Toc41035343"/>
+      <w:bookmarkStart w:id="65" w:name="_Toc41046727"/>
       <w:r>
         <w:t>What could be improved</w:t>
       </w:r>
-      <w:bookmarkEnd w:id="63"/>
+      <w:bookmarkEnd w:id="65"/>
     </w:p>
     <w:p>
       <w:r>
@@ -9023,15 +9842,33 @@
       </w:r>
     </w:p>
     <w:p>
+      <w:r>
+        <w:lastRenderedPageBreak/>
+        <w:t xml:space="preserve">Another thing I feel that was lacking was any form of testing of the system both from a technical and user perspective. </w:t>
+      </w:r>
+    </w:p>
+    <w:p>
+      <w:r>
+        <w:t xml:space="preserve">When it comes to usability testing it was very difficult to organise as the country was in lockdown and the university was closed for face to face events. This meant that I could not organise to meet up with people to perform usability testing and setting up virtual testing was not possible for me given when I would have been ready to show something off due to the technical issues. </w:t>
+      </w:r>
+    </w:p>
+    <w:p>
+      <w:r>
+        <w:t xml:space="preserve">From a technical standpoint it was more of a case of development was already overrunning so there was not enough time to get testing performed. Plus I was not very familiar with how to test both a website and </w:t>
+      </w:r>
+      <w:r>
+        <w:t>a desktop application as there was very little in the way of business logic on the client side and I did not have the time to learn the frameworks and perform the testing.</w:t>
+      </w:r>
+    </w:p>
+    <w:p>
       <w:pPr>
         <w:pStyle w:val="Heading2"/>
       </w:pPr>
-      <w:bookmarkStart w:id="64" w:name="_Toc41035344"/>
-      <w:r>
-        <w:lastRenderedPageBreak/>
+      <w:bookmarkStart w:id="66" w:name="_Toc41046728"/>
+      <w:r>
         <w:t>Lessons learned</w:t>
       </w:r>
-      <w:bookmarkEnd w:id="64"/>
+      <w:bookmarkEnd w:id="66"/>
     </w:p>
     <w:p/>
     <w:p>
@@ -9043,12 +9880,12 @@
       <w:pPr>
         <w:pStyle w:val="Heading1"/>
       </w:pPr>
-      <w:bookmarkStart w:id="65" w:name="_Toc41035345"/>
+      <w:bookmarkStart w:id="67" w:name="_Toc41046729"/>
       <w:r>
         <w:lastRenderedPageBreak/>
         <w:t>Conclusions</w:t>
       </w:r>
-      <w:bookmarkEnd w:id="65"/>
+      <w:bookmarkEnd w:id="67"/>
     </w:p>
     <w:p>
       <w:pPr>
@@ -9077,12 +9914,12 @@
       <w:pPr>
         <w:pStyle w:val="Heading1"/>
       </w:pPr>
-      <w:bookmarkStart w:id="66" w:name="_Toc41035346"/>
+      <w:bookmarkStart w:id="68" w:name="_Toc41046730"/>
       <w:r>
         <w:lastRenderedPageBreak/>
         <w:t>Reference List</w:t>
       </w:r>
-      <w:bookmarkEnd w:id="66"/>
+      <w:bookmarkEnd w:id="68"/>
     </w:p>
     <w:p/>
     <w:p>
@@ -9109,7 +9946,7 @@
       <w:r>
         <w:t xml:space="preserve">Available at: </w:t>
       </w:r>
-      <w:hyperlink r:id="rId17" w:history="1">
+      <w:hyperlink r:id="rId21" w:history="1">
         <w:r>
           <w:rPr>
             <w:rStyle w:val="Hyperlink"/>
@@ -9150,7 +9987,7 @@
       <w:r>
         <w:t xml:space="preserve"> Available at: </w:t>
       </w:r>
-      <w:hyperlink r:id="rId18" w:history="1">
+      <w:hyperlink r:id="rId22" w:history="1">
         <w:r>
           <w:rPr>
             <w:rStyle w:val="Hyperlink"/>
@@ -9188,7 +10025,7 @@
       <w:r>
         <w:t xml:space="preserve">Available at: </w:t>
       </w:r>
-      <w:hyperlink r:id="rId19" w:history="1">
+      <w:hyperlink r:id="rId23" w:history="1">
         <w:r>
           <w:rPr>
             <w:rStyle w:val="Hyperlink"/>
@@ -9232,7 +10069,7 @@
       <w:r>
         <w:t xml:space="preserve"> Available at: </w:t>
       </w:r>
-      <w:hyperlink r:id="rId20" w:history="1">
+      <w:hyperlink r:id="rId24" w:history="1">
         <w:r>
           <w:rPr>
             <w:rStyle w:val="Hyperlink"/>
@@ -9262,59 +10099,59 @@
       <w:pPr>
         <w:pStyle w:val="Heading1"/>
       </w:pPr>
-      <w:bookmarkStart w:id="67" w:name="_Toc41035347"/>
+      <w:bookmarkStart w:id="69" w:name="_Toc41046731"/>
       <w:r>
         <w:lastRenderedPageBreak/>
         <w:t>Appendices</w:t>
       </w:r>
-      <w:bookmarkEnd w:id="67"/>
+      <w:bookmarkEnd w:id="69"/>
     </w:p>
     <w:p/>
     <w:p>
       <w:pPr>
         <w:pStyle w:val="Heading2"/>
       </w:pPr>
-      <w:bookmarkStart w:id="68" w:name="_Toc41035348"/>
+      <w:bookmarkStart w:id="70" w:name="_Toc41046732"/>
       <w:r>
         <w:t>User Guide</w:t>
       </w:r>
-      <w:bookmarkEnd w:id="68"/>
+      <w:bookmarkEnd w:id="70"/>
     </w:p>
     <w:p/>
     <w:p>
       <w:pPr>
         <w:pStyle w:val="Heading2"/>
       </w:pPr>
-      <w:bookmarkStart w:id="69" w:name="_Toc41035349"/>
+      <w:bookmarkStart w:id="71" w:name="_Toc41046733"/>
       <w:r>
         <w:t>Project Management</w:t>
       </w:r>
-      <w:bookmarkEnd w:id="69"/>
+      <w:bookmarkEnd w:id="71"/>
     </w:p>
     <w:p/>
     <w:p>
       <w:pPr>
         <w:pStyle w:val="Heading3"/>
       </w:pPr>
-      <w:bookmarkStart w:id="70" w:name="_Toc41035350"/>
+      <w:bookmarkStart w:id="72" w:name="_Toc41046734"/>
       <w:r>
         <w:t>Trello Boards</w:t>
       </w:r>
-      <w:bookmarkEnd w:id="70"/>
+      <w:bookmarkEnd w:id="72"/>
     </w:p>
     <w:p/>
     <w:p>
       <w:pPr>
         <w:pStyle w:val="Heading3"/>
       </w:pPr>
-      <w:bookmarkStart w:id="71" w:name="_Toc41035351"/>
+      <w:bookmarkStart w:id="73" w:name="_Toc41046735"/>
       <w:r>
         <w:t>Sprint plan</w:t>
       </w:r>
-      <w:bookmarkEnd w:id="71"/>
+      <w:bookmarkEnd w:id="73"/>
     </w:p>
     <w:sectPr>
-      <w:footerReference w:type="default" r:id="rId21"/>
+      <w:footerReference w:type="default" r:id="rId25"/>
       <w:pgSz w:w="11906" w:h="16838"/>
       <w:pgMar w:top="1440" w:right="1440" w:bottom="1440" w:left="1440" w:header="708" w:footer="708" w:gutter="0"/>
       <w:pgNumType w:start="0"/>
@@ -9632,6 +10469,92 @@
     </w:lvl>
   </w:abstractNum>
   <w:abstractNum w:abstractNumId="2" w15:restartNumberingAfterBreak="0">
+    <w:nsid w:val="0ABB598A"/>
+    <w:multiLevelType w:val="hybridMultilevel"/>
+    <w:tmpl w:val="786A0628"/>
+    <w:lvl w:ilvl="0" w:tplc="0809000F">
+      <w:start w:val="1"/>
+      <w:numFmt w:val="decimal"/>
+      <w:lvlText w:val="%1."/>
+      <w:lvlJc w:val="left"/>
+      <w:pPr>
+        <w:ind w:left="720" w:hanging="360"/>
+      </w:pPr>
+    </w:lvl>
+    <w:lvl w:ilvl="1" w:tplc="08090019" w:tentative="1">
+      <w:start w:val="1"/>
+      <w:numFmt w:val="lowerLetter"/>
+      <w:lvlText w:val="%2."/>
+      <w:lvlJc w:val="left"/>
+      <w:pPr>
+        <w:ind w:left="1440" w:hanging="360"/>
+      </w:pPr>
+    </w:lvl>
+    <w:lvl w:ilvl="2" w:tplc="0809001B" w:tentative="1">
+      <w:start w:val="1"/>
+      <w:numFmt w:val="lowerRoman"/>
+      <w:lvlText w:val="%3."/>
+      <w:lvlJc w:val="right"/>
+      <w:pPr>
+        <w:ind w:left="2160" w:hanging="180"/>
+      </w:pPr>
+    </w:lvl>
+    <w:lvl w:ilvl="3" w:tplc="0809000F" w:tentative="1">
+      <w:start w:val="1"/>
+      <w:numFmt w:val="decimal"/>
+      <w:lvlText w:val="%4."/>
+      <w:lvlJc w:val="left"/>
+      <w:pPr>
+        <w:ind w:left="2880" w:hanging="360"/>
+      </w:pPr>
+    </w:lvl>
+    <w:lvl w:ilvl="4" w:tplc="08090019" w:tentative="1">
+      <w:start w:val="1"/>
+      <w:numFmt w:val="lowerLetter"/>
+      <w:lvlText w:val="%5."/>
+      <w:lvlJc w:val="left"/>
+      <w:pPr>
+        <w:ind w:left="3600" w:hanging="360"/>
+      </w:pPr>
+    </w:lvl>
+    <w:lvl w:ilvl="5" w:tplc="0809001B" w:tentative="1">
+      <w:start w:val="1"/>
+      <w:numFmt w:val="lowerRoman"/>
+      <w:lvlText w:val="%6."/>
+      <w:lvlJc w:val="right"/>
+      <w:pPr>
+        <w:ind w:left="4320" w:hanging="180"/>
+      </w:pPr>
+    </w:lvl>
+    <w:lvl w:ilvl="6" w:tplc="0809000F" w:tentative="1">
+      <w:start w:val="1"/>
+      <w:numFmt w:val="decimal"/>
+      <w:lvlText w:val="%7."/>
+      <w:lvlJc w:val="left"/>
+      <w:pPr>
+        <w:ind w:left="5040" w:hanging="360"/>
+      </w:pPr>
+    </w:lvl>
+    <w:lvl w:ilvl="7" w:tplc="08090019" w:tentative="1">
+      <w:start w:val="1"/>
+      <w:numFmt w:val="lowerLetter"/>
+      <w:lvlText w:val="%8."/>
+      <w:lvlJc w:val="left"/>
+      <w:pPr>
+        <w:ind w:left="5760" w:hanging="360"/>
+      </w:pPr>
+    </w:lvl>
+    <w:lvl w:ilvl="8" w:tplc="0809001B" w:tentative="1">
+      <w:start w:val="1"/>
+      <w:numFmt w:val="lowerRoman"/>
+      <w:lvlText w:val="%9."/>
+      <w:lvlJc w:val="right"/>
+      <w:pPr>
+        <w:ind w:left="6480" w:hanging="180"/>
+      </w:pPr>
+    </w:lvl>
+  </w:abstractNum>
+  <w:abstractNum w:abstractNumId="3" w15:restartNumberingAfterBreak="0">
     <w:nsid w:val="142927DB"/>
     <w:multiLevelType w:val="multilevel"/>
     <w:tmpl w:val="0C1CE706"/>
@@ -9722,7 +10645,7 @@
       </w:pPr>
     </w:lvl>
   </w:abstractNum>
-  <w:abstractNum w:abstractNumId="3" w15:restartNumberingAfterBreak="0">
+  <w:abstractNum w:abstractNumId="4" w15:restartNumberingAfterBreak="0">
     <w:nsid w:val="194B7E9E"/>
     <w:multiLevelType w:val="hybridMultilevel"/>
     <w:tmpl w:val="69EAA132"/>
@@ -9808,7 +10731,7 @@
       </w:pPr>
     </w:lvl>
   </w:abstractNum>
-  <w:abstractNum w:abstractNumId="4" w15:restartNumberingAfterBreak="0">
+  <w:abstractNum w:abstractNumId="5" w15:restartNumberingAfterBreak="0">
     <w:nsid w:val="26BB002A"/>
     <w:multiLevelType w:val="hybridMultilevel"/>
     <w:tmpl w:val="F09C4D14"/>
@@ -9894,7 +10817,7 @@
       </w:pPr>
     </w:lvl>
   </w:abstractNum>
-  <w:abstractNum w:abstractNumId="5" w15:restartNumberingAfterBreak="0">
+  <w:abstractNum w:abstractNumId="6" w15:restartNumberingAfterBreak="0">
     <w:nsid w:val="2C7716D8"/>
     <w:multiLevelType w:val="hybridMultilevel"/>
     <w:tmpl w:val="10E21692"/>
@@ -10007,7 +10930,7 @@
       </w:rPr>
     </w:lvl>
   </w:abstractNum>
-  <w:abstractNum w:abstractNumId="6" w15:restartNumberingAfterBreak="0">
+  <w:abstractNum w:abstractNumId="7" w15:restartNumberingAfterBreak="0">
     <w:nsid w:val="3BD87AB3"/>
     <w:multiLevelType w:val="hybridMultilevel"/>
     <w:tmpl w:val="D1A8B966"/>
@@ -10093,7 +11016,7 @@
       </w:pPr>
     </w:lvl>
   </w:abstractNum>
-  <w:abstractNum w:abstractNumId="7" w15:restartNumberingAfterBreak="0">
+  <w:abstractNum w:abstractNumId="8" w15:restartNumberingAfterBreak="0">
     <w:nsid w:val="5C7B2B4F"/>
     <w:multiLevelType w:val="hybridMultilevel"/>
     <w:tmpl w:val="71927D30"/>
@@ -10179,7 +11102,7 @@
       </w:pPr>
     </w:lvl>
   </w:abstractNum>
-  <w:abstractNum w:abstractNumId="8" w15:restartNumberingAfterBreak="0">
+  <w:abstractNum w:abstractNumId="9" w15:restartNumberingAfterBreak="0">
     <w:nsid w:val="5C95197C"/>
     <w:multiLevelType w:val="hybridMultilevel"/>
     <w:tmpl w:val="A4329718"/>
@@ -10265,7 +11188,7 @@
       </w:pPr>
     </w:lvl>
   </w:abstractNum>
-  <w:abstractNum w:abstractNumId="9" w15:restartNumberingAfterBreak="0">
+  <w:abstractNum w:abstractNumId="10" w15:restartNumberingAfterBreak="0">
     <w:nsid w:val="668839E6"/>
     <w:multiLevelType w:val="hybridMultilevel"/>
     <w:tmpl w:val="C59A3EDC"/>
@@ -10351,7 +11274,7 @@
       </w:pPr>
     </w:lvl>
   </w:abstractNum>
-  <w:abstractNum w:abstractNumId="10" w15:restartNumberingAfterBreak="0">
+  <w:abstractNum w:abstractNumId="11" w15:restartNumberingAfterBreak="0">
     <w:nsid w:val="77793A0F"/>
     <w:multiLevelType w:val="hybridMultilevel"/>
     <w:tmpl w:val="1EA4F7EA"/>
@@ -10437,7 +11360,93 @@
       </w:pPr>
     </w:lvl>
   </w:abstractNum>
-  <w:abstractNum w:abstractNumId="11" w15:restartNumberingAfterBreak="0">
+  <w:abstractNum w:abstractNumId="12" w15:restartNumberingAfterBreak="0">
+    <w:nsid w:val="7B430D20"/>
+    <w:multiLevelType w:val="hybridMultilevel"/>
+    <w:tmpl w:val="4E10129C"/>
+    <w:lvl w:ilvl="0" w:tplc="0809000F">
+      <w:start w:val="1"/>
+      <w:numFmt w:val="decimal"/>
+      <w:lvlText w:val="%1."/>
+      <w:lvlJc w:val="left"/>
+      <w:pPr>
+        <w:ind w:left="720" w:hanging="360"/>
+      </w:pPr>
+    </w:lvl>
+    <w:lvl w:ilvl="1" w:tplc="08090019" w:tentative="1">
+      <w:start w:val="1"/>
+      <w:numFmt w:val="lowerLetter"/>
+      <w:lvlText w:val="%2."/>
+      <w:lvlJc w:val="left"/>
+      <w:pPr>
+        <w:ind w:left="1440" w:hanging="360"/>
+      </w:pPr>
+    </w:lvl>
+    <w:lvl w:ilvl="2" w:tplc="0809001B" w:tentative="1">
+      <w:start w:val="1"/>
+      <w:numFmt w:val="lowerRoman"/>
+      <w:lvlText w:val="%3."/>
+      <w:lvlJc w:val="right"/>
+      <w:pPr>
+        <w:ind w:left="2160" w:hanging="180"/>
+      </w:pPr>
+    </w:lvl>
+    <w:lvl w:ilvl="3" w:tplc="0809000F" w:tentative="1">
+      <w:start w:val="1"/>
+      <w:numFmt w:val="decimal"/>
+      <w:lvlText w:val="%4."/>
+      <w:lvlJc w:val="left"/>
+      <w:pPr>
+        <w:ind w:left="2880" w:hanging="360"/>
+      </w:pPr>
+    </w:lvl>
+    <w:lvl w:ilvl="4" w:tplc="08090019" w:tentative="1">
+      <w:start w:val="1"/>
+      <w:numFmt w:val="lowerLetter"/>
+      <w:lvlText w:val="%5."/>
+      <w:lvlJc w:val="left"/>
+      <w:pPr>
+        <w:ind w:left="3600" w:hanging="360"/>
+      </w:pPr>
+    </w:lvl>
+    <w:lvl w:ilvl="5" w:tplc="0809001B" w:tentative="1">
+      <w:start w:val="1"/>
+      <w:numFmt w:val="lowerRoman"/>
+      <w:lvlText w:val="%6."/>
+      <w:lvlJc w:val="right"/>
+      <w:pPr>
+        <w:ind w:left="4320" w:hanging="180"/>
+      </w:pPr>
+    </w:lvl>
+    <w:lvl w:ilvl="6" w:tplc="0809000F" w:tentative="1">
+      <w:start w:val="1"/>
+      <w:numFmt w:val="decimal"/>
+      <w:lvlText w:val="%7."/>
+      <w:lvlJc w:val="left"/>
+      <w:pPr>
+        <w:ind w:left="5040" w:hanging="360"/>
+      </w:pPr>
+    </w:lvl>
+    <w:lvl w:ilvl="7" w:tplc="08090019" w:tentative="1">
+      <w:start w:val="1"/>
+      <w:numFmt w:val="lowerLetter"/>
+      <w:lvlText w:val="%8."/>
+      <w:lvlJc w:val="left"/>
+      <w:pPr>
+        <w:ind w:left="5760" w:hanging="360"/>
+      </w:pPr>
+    </w:lvl>
+    <w:lvl w:ilvl="8" w:tplc="0809001B" w:tentative="1">
+      <w:start w:val="1"/>
+      <w:numFmt w:val="lowerRoman"/>
+      <w:lvlText w:val="%9."/>
+      <w:lvlJc w:val="right"/>
+      <w:pPr>
+        <w:ind w:left="6480" w:hanging="180"/>
+      </w:pPr>
+    </w:lvl>
+  </w:abstractNum>
+  <w:abstractNum w:abstractNumId="13" w15:restartNumberingAfterBreak="0">
     <w:nsid w:val="7B8331DD"/>
     <w:multiLevelType w:val="multilevel"/>
     <w:tmpl w:val="08090025"/>
@@ -10533,40 +11542,46 @@
     </w:lvl>
   </w:abstractNum>
   <w:num w:numId="1">
-    <w:abstractNumId w:val="2"/>
+    <w:abstractNumId w:val="3"/>
   </w:num>
   <w:num w:numId="2">
+    <w:abstractNumId w:val="13"/>
+  </w:num>
+  <w:num w:numId="3">
+    <w:abstractNumId w:val="6"/>
+  </w:num>
+  <w:num w:numId="4">
     <w:abstractNumId w:val="11"/>
   </w:num>
-  <w:num w:numId="3">
-    <w:abstractNumId w:val="5"/>
-  </w:num>
-  <w:num w:numId="4">
-    <w:abstractNumId w:val="10"/>
-  </w:num>
   <w:num w:numId="5">
-    <w:abstractNumId w:val="7"/>
+    <w:abstractNumId w:val="8"/>
   </w:num>
   <w:num w:numId="6">
     <w:abstractNumId w:val="1"/>
   </w:num>
   <w:num w:numId="7">
-    <w:abstractNumId w:val="3"/>
+    <w:abstractNumId w:val="4"/>
   </w:num>
   <w:num w:numId="8">
     <w:abstractNumId w:val="0"/>
   </w:num>
   <w:num w:numId="9">
-    <w:abstractNumId w:val="4"/>
+    <w:abstractNumId w:val="5"/>
   </w:num>
   <w:num w:numId="10">
-    <w:abstractNumId w:val="8"/>
+    <w:abstractNumId w:val="9"/>
   </w:num>
   <w:num w:numId="11">
-    <w:abstractNumId w:val="9"/>
+    <w:abstractNumId w:val="10"/>
   </w:num>
   <w:num w:numId="12">
-    <w:abstractNumId w:val="6"/>
+    <w:abstractNumId w:val="7"/>
+  </w:num>
+  <w:num w:numId="13">
+    <w:abstractNumId w:val="2"/>
+  </w:num>
+  <w:num w:numId="14">
+    <w:abstractNumId w:val="12"/>
   </w:num>
 </w:numbering>
 </file>
@@ -11924,7 +12939,7 @@
 </file>
 
 <file path=customXml/itemProps1.xml><?xml version="1.0" encoding="utf-8"?>
-<ds:datastoreItem xmlns:ds="http://schemas.openxmlformats.org/officeDocument/2006/customXml" ds:itemID="{E5CAA9DD-7A41-4178-8F6B-3F3CC7302954}">
+<ds:datastoreItem xmlns:ds="http://schemas.openxmlformats.org/officeDocument/2006/customXml" ds:itemID="{EC76EB4F-F589-4601-9468-52ACA83BEF5D}">
   <ds:schemaRefs>
     <ds:schemaRef ds:uri="http://schemas.openxmlformats.org/officeDocument/2006/bibliography"/>
   </ds:schemaRefs>

</xml_diff>

<commit_message>
Updated report with stage 4 section
</commit_message>
<xml_diff>
--- a/Documents/Final Report/Final Report Draft 1.docx
+++ b/Documents/Final Report/Final Report Draft 1.docx
@@ -9441,7 +9441,19 @@
     </w:p>
     <w:p>
       <w:r>
-        <w:t xml:space="preserve">From this stage </w:t>
+        <w:t>F</w:t>
+      </w:r>
+      <w:r>
+        <w:t>or</w:t>
+      </w:r>
+      <w:r>
+        <w:t xml:space="preserve"> this stage</w:t>
+      </w:r>
+      <w:r>
+        <w:t>,</w:t>
+      </w:r>
+      <w:r>
+        <w:t xml:space="preserve"> </w:t>
       </w:r>
       <w:r>
         <w:t>two</w:t>
@@ -9461,49 +9473,263 @@
       <w:r>
         <w:t xml:space="preserve">. For example, when a new staff member is added to the system </w:t>
       </w:r>
-      <w:bookmarkStart w:id="52" w:name="_GoBack"/>
+      <w:r>
+        <w:t xml:space="preserve">the shop is assigned on the server based on the manager that is adding </w:t>
+      </w:r>
+      <w:r>
+        <w:t>the account.</w:t>
+      </w:r>
+    </w:p>
+    <w:p>
+      <w:r>
+        <w:rPr>
+          <w:noProof/>
+        </w:rPr>
+        <w:lastRenderedPageBreak/>
+        <w:drawing>
+          <wp:inline distT="0" distB="0" distL="0" distR="0" wp14:anchorId="5A8CF00B" wp14:editId="7DB6B543">
+            <wp:extent cx="5724525" cy="3181350"/>
+            <wp:effectExtent l="0" t="0" r="9525" b="0"/>
+            <wp:docPr id="13" name="Picture 13"/>
+            <wp:cNvGraphicFramePr>
+              <a:graphicFrameLocks xmlns:a="http://schemas.openxmlformats.org/drawingml/2006/main" noChangeAspect="1"/>
+            </wp:cNvGraphicFramePr>
+            <a:graphic xmlns:a="http://schemas.openxmlformats.org/drawingml/2006/main">
+              <a:graphicData uri="http://schemas.openxmlformats.org/drawingml/2006/picture">
+                <pic:pic xmlns:pic="http://schemas.openxmlformats.org/drawingml/2006/picture">
+                  <pic:nvPicPr>
+                    <pic:cNvPr id="0" name="Picture 9"/>
+                    <pic:cNvPicPr>
+                      <a:picLocks noChangeAspect="1" noChangeArrowheads="1"/>
+                    </pic:cNvPicPr>
+                  </pic:nvPicPr>
+                  <pic:blipFill>
+                    <a:blip r:embed="rId21">
+                      <a:extLst>
+                        <a:ext uri="{28A0092B-C50C-407E-A947-70E740481C1C}">
+                          <a14:useLocalDpi xmlns:a14="http://schemas.microsoft.com/office/drawing/2010/main" val="0"/>
+                        </a:ext>
+                      </a:extLst>
+                    </a:blip>
+                    <a:srcRect/>
+                    <a:stretch>
+                      <a:fillRect/>
+                    </a:stretch>
+                  </pic:blipFill>
+                  <pic:spPr bwMode="auto">
+                    <a:xfrm>
+                      <a:off x="0" y="0"/>
+                      <a:ext cx="5724525" cy="3181350"/>
+                    </a:xfrm>
+                    <a:prstGeom prst="rect">
+                      <a:avLst/>
+                    </a:prstGeom>
+                    <a:noFill/>
+                    <a:ln>
+                      <a:noFill/>
+                    </a:ln>
+                  </pic:spPr>
+                </pic:pic>
+              </a:graphicData>
+            </a:graphic>
+          </wp:inline>
+        </w:drawing>
+      </w:r>
+    </w:p>
+    <w:p>
+      <w:pPr>
+        <w:pStyle w:val="NoSpacing"/>
+      </w:pPr>
+      <w:r>
+        <w:t>Figure 12: The form for creating a staff member that managers have access to</w:t>
+      </w:r>
+      <w:r>
+        <w:t>.</w:t>
+      </w:r>
+    </w:p>
+    <w:p>
+      <w:pPr>
+        <w:pStyle w:val="NoSpacing"/>
+      </w:pPr>
+    </w:p>
+    <w:p>
+      <w:r>
+        <w:t>There were issues encountered when it came to implement the click and collect service regarding data retention and processing the user inputs for reserving a product. It was intended at the start of the stage</w:t>
+      </w:r>
+      <w:r>
+        <w:t xml:space="preserve"> that the product information could have been transferred when a product is viewed and then the stock of that product could have been checked on that page before a reservation is made. However, this was changed in favour of having everything handled by drop down menus to make the back end less complex with data transfers due to the way the navigation had been decided to work. The way a customer would now reserve a product is by selecting the product and shop from 2 separate drop down menus and then clicking the reserve button.</w:t>
+      </w:r>
+    </w:p>
+    <w:p>
+      <w:r>
+        <w:rPr>
+          <w:noProof/>
+        </w:rPr>
+        <w:drawing>
+          <wp:inline distT="0" distB="0" distL="0" distR="0" wp14:anchorId="7B28C79A" wp14:editId="6A3D6974">
+            <wp:extent cx="4029075" cy="3009900"/>
+            <wp:effectExtent l="0" t="0" r="9525" b="0"/>
+            <wp:docPr id="14" name="Picture 14"/>
+            <wp:cNvGraphicFramePr>
+              <a:graphicFrameLocks xmlns:a="http://schemas.openxmlformats.org/drawingml/2006/main" noChangeAspect="1"/>
+            </wp:cNvGraphicFramePr>
+            <a:graphic xmlns:a="http://schemas.openxmlformats.org/drawingml/2006/main">
+              <a:graphicData uri="http://schemas.openxmlformats.org/drawingml/2006/picture">
+                <pic:pic xmlns:pic="http://schemas.openxmlformats.org/drawingml/2006/picture">
+                  <pic:nvPicPr>
+                    <pic:cNvPr id="0" name="Picture 10"/>
+                    <pic:cNvPicPr>
+                      <a:picLocks noChangeAspect="1" noChangeArrowheads="1"/>
+                    </pic:cNvPicPr>
+                  </pic:nvPicPr>
+                  <pic:blipFill rotWithShape="1">
+                    <a:blip r:embed="rId22">
+                      <a:extLst>
+                        <a:ext uri="{28A0092B-C50C-407E-A947-70E740481C1C}">
+                          <a14:useLocalDpi xmlns:a14="http://schemas.microsoft.com/office/drawing/2010/main" val="0"/>
+                        </a:ext>
+                      </a:extLst>
+                    </a:blip>
+                    <a:srcRect t="29286" b="9643"/>
+                    <a:stretch/>
+                  </pic:blipFill>
+                  <pic:spPr bwMode="auto">
+                    <a:xfrm>
+                      <a:off x="0" y="0"/>
+                      <a:ext cx="4092712" cy="3057440"/>
+                    </a:xfrm>
+                    <a:prstGeom prst="rect">
+                      <a:avLst/>
+                    </a:prstGeom>
+                    <a:noFill/>
+                    <a:ln>
+                      <a:noFill/>
+                    </a:ln>
+                    <a:extLst>
+                      <a:ext uri="{53640926-AAD7-44D8-BBD7-CCE9431645EC}">
+                        <a14:shadowObscured xmlns:a14="http://schemas.microsoft.com/office/drawing/2010/main"/>
+                      </a:ext>
+                    </a:extLst>
+                  </pic:spPr>
+                </pic:pic>
+              </a:graphicData>
+            </a:graphic>
+          </wp:inline>
+        </w:drawing>
+      </w:r>
+    </w:p>
+    <w:p>
+      <w:pPr>
+        <w:pStyle w:val="NoSpacing"/>
+      </w:pPr>
+      <w:r>
+        <w:t>Figure 13: Reservation page for customers on the website</w:t>
+      </w:r>
+      <w:r>
+        <w:t>.</w:t>
+      </w:r>
+    </w:p>
+    <w:p>
+      <w:r>
+        <w:lastRenderedPageBreak/>
+        <w:t xml:space="preserve">It was decided when the click and collect service was being implemented that a routing server would not be possible to implement as there were issues with getting the navigation to work with the business logic already present in the website. </w:t>
+      </w:r>
+      <w:r>
+        <w:t>So,</w:t>
+      </w:r>
+      <w:r>
+        <w:t xml:space="preserve"> it was decided that </w:t>
+      </w:r>
+      <w:r>
+        <w:t>the navigation would be done by locally navigating to the HTML files directly to reduce complexity.</w:t>
+      </w:r>
+    </w:p>
+    <w:p>
+      <w:pPr>
+        <w:pStyle w:val="Heading3"/>
+      </w:pPr>
+      <w:bookmarkStart w:id="52" w:name="_Toc41046715"/>
+      <w:r>
+        <w:t>Stage Review</w:t>
+      </w:r>
       <w:bookmarkEnd w:id="52"/>
     </w:p>
     <w:p>
+      <w:r>
+        <w:t xml:space="preserve">This stage was very successful even though there were only a few user stories to implement as important infrastructure decisions were made to make sure that the code produced was </w:t>
+      </w:r>
+      <w:r>
+        <w:t>consistent</w:t>
+      </w:r>
+      <w:r>
+        <w:t xml:space="preserve"> as the lack of a decision being made would have caused some code to be </w:t>
+      </w:r>
+      <w:r>
+        <w:t>inconsistent</w:t>
+      </w:r>
+      <w:r>
+        <w:t xml:space="preserve"> with the rest causing bugs to occur that would require fix</w:t>
+      </w:r>
+      <w:r>
+        <w:t>i</w:t>
+      </w:r>
+      <w:r>
+        <w:t>ng.</w:t>
+      </w:r>
+      <w:r>
+        <w:t xml:space="preserve"> </w:t>
+      </w:r>
+      <w:r>
+        <w:t>There were however the limitations with the click and collect service which was implemented but not the desired quality.</w:t>
+      </w:r>
+    </w:p>
+    <w:p>
+      <w:pPr>
+        <w:pStyle w:val="Heading2"/>
+      </w:pPr>
+      <w:bookmarkStart w:id="53" w:name="_Toc41046716"/>
+      <w:r>
+        <w:t>S</w:t>
+      </w:r>
+      <w:r>
+        <w:t>tage</w:t>
+      </w:r>
+      <w:r>
+        <w:t xml:space="preserve"> </w:t>
+      </w:r>
+      <w:r>
+        <w:t>5</w:t>
+      </w:r>
+      <w:r>
+        <w:t xml:space="preserve"> - Holiday, payroll</w:t>
+      </w:r>
+      <w:r>
+        <w:t>, shifts</w:t>
+      </w:r>
+      <w:r>
+        <w:t xml:space="preserve"> and </w:t>
+      </w:r>
+      <w:r>
+        <w:t>further deliveries</w:t>
+      </w:r>
+      <w:bookmarkEnd w:id="53"/>
+    </w:p>
+    <w:p>
       <w:pPr>
         <w:pStyle w:val="Heading3"/>
       </w:pPr>
-      <w:bookmarkStart w:id="53" w:name="_Toc41046715"/>
-      <w:r>
-        <w:t>Stage Review</w:t>
-      </w:r>
-      <w:bookmarkEnd w:id="53"/>
-    </w:p>
-    <w:p/>
-    <w:p>
-      <w:pPr>
-        <w:pStyle w:val="Heading2"/>
-      </w:pPr>
-      <w:bookmarkStart w:id="54" w:name="_Toc41046716"/>
-      <w:r>
-        <w:t>S</w:t>
-      </w:r>
-      <w:r>
-        <w:t>tage</w:t>
-      </w:r>
-      <w:r>
-        <w:t xml:space="preserve"> </w:t>
-      </w:r>
-      <w:r>
-        <w:t>5</w:t>
-      </w:r>
-      <w:r>
-        <w:t xml:space="preserve"> - Holiday, payroll</w:t>
-      </w:r>
-      <w:r>
-        <w:t>, shifts</w:t>
-      </w:r>
-      <w:r>
-        <w:t xml:space="preserve"> and </w:t>
-      </w:r>
-      <w:r>
-        <w:t>further deliveries</w:t>
-      </w:r>
+      <w:r>
+        <w:t>Aims</w:t>
+      </w:r>
+    </w:p>
+    <w:p>
+      <w:r>
+        <w:t>The aim of the stage was to implement the features surrounding the management of staff such as shifts and holidays so that staff and managers could both see and edit staff and holidays and the remote access services so this data could be accessed on the website</w:t>
+      </w:r>
+      <w:r>
+        <w:t>.</w:t>
+      </w:r>
+      <w:bookmarkStart w:id="54" w:name="_GoBack"/>
       <w:bookmarkEnd w:id="54"/>
     </w:p>
     <w:p>
@@ -9665,7 +9891,13 @@
         <w:t>queries</w:t>
       </w:r>
       <w:r>
-        <w:t xml:space="preserve"> of the database have to be made whereas in a relational database it would be one request containing all the required information.</w:t>
+        <w:t xml:space="preserve"> of the database </w:t>
+      </w:r>
+      <w:r>
+        <w:t>must</w:t>
+      </w:r>
+      <w:r>
+        <w:t xml:space="preserve"> be made whereas in a relational database it would be one request containing all the required information.</w:t>
       </w:r>
     </w:p>
     <w:p>
@@ -9683,7 +9915,16 @@
       </w:r>
       <w:bookmarkEnd w:id="62"/>
     </w:p>
-    <w:p/>
+    <w:p>
+      <w:r>
+        <w:t>DATA RETENTION</w:t>
+      </w:r>
+    </w:p>
+    <w:p>
+      <w:r>
+        <w:t>ROUTING SERVER</w:t>
+      </w:r>
+    </w:p>
     <w:p>
       <w:r>
         <w:br w:type="page"/>
@@ -9840,10 +10081,19 @@
       <w:r>
         <w:t>I also feel that I could have documented the code better if I had the time to properly document it at the end of the project. This leads to the wider issue of time management when adapting to working from home during the current climate.</w:t>
       </w:r>
-    </w:p>
-    <w:p>
+      <w:r>
+        <w:t xml:space="preserve"> I was becoming very anxious in the current situation as I was not used to this kind of event and had not accounted for this kind of thing happening.</w:t>
+      </w:r>
+      <w:r>
+        <w:t xml:space="preserve"> This had the effect of making </w:t>
+      </w:r>
       <w:r>
         <w:lastRenderedPageBreak/>
+        <w:t>me less focussed on my work having to worry about other things going on and the quality of the system produced I think reflects that lack of focus at times.</w:t>
+      </w:r>
+    </w:p>
+    <w:p>
+      <w:r>
         <w:t xml:space="preserve">Another thing I feel that was lacking was any form of testing of the system both from a technical and user perspective. </w:t>
       </w:r>
     </w:p>
@@ -9946,7 +10196,7 @@
       <w:r>
         <w:t xml:space="preserve">Available at: </w:t>
       </w:r>
-      <w:hyperlink r:id="rId21" w:history="1">
+      <w:hyperlink r:id="rId23" w:history="1">
         <w:r>
           <w:rPr>
             <w:rStyle w:val="Hyperlink"/>
@@ -9987,7 +10237,7 @@
       <w:r>
         <w:t xml:space="preserve"> Available at: </w:t>
       </w:r>
-      <w:hyperlink r:id="rId22" w:history="1">
+      <w:hyperlink r:id="rId24" w:history="1">
         <w:r>
           <w:rPr>
             <w:rStyle w:val="Hyperlink"/>
@@ -10025,7 +10275,7 @@
       <w:r>
         <w:t xml:space="preserve">Available at: </w:t>
       </w:r>
-      <w:hyperlink r:id="rId23" w:history="1">
+      <w:hyperlink r:id="rId25" w:history="1">
         <w:r>
           <w:rPr>
             <w:rStyle w:val="Hyperlink"/>
@@ -10069,7 +10319,7 @@
       <w:r>
         <w:t xml:space="preserve"> Available at: </w:t>
       </w:r>
-      <w:hyperlink r:id="rId24" w:history="1">
+      <w:hyperlink r:id="rId26" w:history="1">
         <w:r>
           <w:rPr>
             <w:rStyle w:val="Hyperlink"/>
@@ -10120,6 +10370,24 @@
     <w:p/>
     <w:p>
       <w:pPr>
+        <w:pStyle w:val="Heading3"/>
+      </w:pPr>
+      <w:r>
+        <w:t>Setting up the system</w:t>
+      </w:r>
+    </w:p>
+    <w:p/>
+    <w:p>
+      <w:pPr>
+        <w:pStyle w:val="Heading3"/>
+      </w:pPr>
+      <w:r>
+        <w:t>Using the system</w:t>
+      </w:r>
+    </w:p>
+    <w:p/>
+    <w:p>
+      <w:pPr>
         <w:pStyle w:val="Heading2"/>
       </w:pPr>
       <w:bookmarkStart w:id="71" w:name="_Toc41046733"/>
@@ -10151,7 +10419,7 @@
       <w:bookmarkEnd w:id="73"/>
     </w:p>
     <w:sectPr>
-      <w:footerReference w:type="default" r:id="rId25"/>
+      <w:footerReference w:type="default" r:id="rId27"/>
       <w:pgSz w:w="11906" w:h="16838"/>
       <w:pgMar w:top="1440" w:right="1440" w:bottom="1440" w:left="1440" w:header="708" w:footer="708" w:gutter="0"/>
       <w:pgNumType w:start="0"/>
@@ -12939,7 +13207,7 @@
 </file>
 
 <file path=customXml/itemProps1.xml><?xml version="1.0" encoding="utf-8"?>
-<ds:datastoreItem xmlns:ds="http://schemas.openxmlformats.org/officeDocument/2006/customXml" ds:itemID="{EC76EB4F-F589-4601-9468-52ACA83BEF5D}">
+<ds:datastoreItem xmlns:ds="http://schemas.openxmlformats.org/officeDocument/2006/customXml" ds:itemID="{E6DA8AEB-DEEA-46EB-999F-9AB5BEE316B4}">
   <ds:schemaRefs>
     <ds:schemaRef ds:uri="http://schemas.openxmlformats.org/officeDocument/2006/bibliography"/>
   </ds:schemaRefs>

</xml_diff>

<commit_message>
Stages section of the report complete
</commit_message>
<xml_diff>
--- a/Documents/Final Report/Final Report Draft 1.docx
+++ b/Documents/Final Report/Final Report Draft 1.docx
@@ -9680,7 +9680,13 @@
         <w:t xml:space="preserve"> </w:t>
       </w:r>
       <w:r>
-        <w:t>There were however the limitations with the click and collect service which was implemented but not the desired quality.</w:t>
+        <w:t>There were however the limitations with the click and collect service which was implemented but not</w:t>
+      </w:r>
+      <w:r>
+        <w:t xml:space="preserve"> to</w:t>
+      </w:r>
+      <w:r>
+        <w:t xml:space="preserve"> the desired quality.</w:t>
       </w:r>
     </w:p>
     <w:p>
@@ -9729,42 +9735,542 @@
       <w:r>
         <w:t>.</w:t>
       </w:r>
-      <w:bookmarkStart w:id="54" w:name="_GoBack"/>
+    </w:p>
+    <w:p>
+      <w:pPr>
+        <w:pStyle w:val="Heading3"/>
+      </w:pPr>
+      <w:bookmarkStart w:id="54" w:name="_Toc41046717"/>
+      <w:r>
+        <w:t>Objectives</w:t>
+      </w:r>
       <w:bookmarkEnd w:id="54"/>
     </w:p>
     <w:p>
+      <w:r>
+        <w:rPr>
+          <w:noProof/>
+        </w:rPr>
+        <w:drawing>
+          <wp:inline distT="0" distB="0" distL="0" distR="0" wp14:anchorId="5687DA1E" wp14:editId="1B449BB5">
+            <wp:extent cx="1857375" cy="4448175"/>
+            <wp:effectExtent l="0" t="0" r="9525" b="9525"/>
+            <wp:docPr id="16" name="Picture 16"/>
+            <wp:cNvGraphicFramePr>
+              <a:graphicFrameLocks xmlns:a="http://schemas.openxmlformats.org/drawingml/2006/main" noChangeAspect="1"/>
+            </wp:cNvGraphicFramePr>
+            <a:graphic xmlns:a="http://schemas.openxmlformats.org/drawingml/2006/main">
+              <a:graphicData uri="http://schemas.openxmlformats.org/drawingml/2006/picture">
+                <pic:pic xmlns:pic="http://schemas.openxmlformats.org/drawingml/2006/picture">
+                  <pic:nvPicPr>
+                    <pic:cNvPr id="0" name="Picture 2"/>
+                    <pic:cNvPicPr>
+                      <a:picLocks noChangeAspect="1" noChangeArrowheads="1"/>
+                    </pic:cNvPicPr>
+                  </pic:nvPicPr>
+                  <pic:blipFill>
+                    <a:blip r:embed="rId23">
+                      <a:extLst>
+                        <a:ext uri="{28A0092B-C50C-407E-A947-70E740481C1C}">
+                          <a14:useLocalDpi xmlns:a14="http://schemas.microsoft.com/office/drawing/2010/main" val="0"/>
+                        </a:ext>
+                      </a:extLst>
+                    </a:blip>
+                    <a:srcRect/>
+                    <a:stretch>
+                      <a:fillRect/>
+                    </a:stretch>
+                  </pic:blipFill>
+                  <pic:spPr bwMode="auto">
+                    <a:xfrm>
+                      <a:off x="0" y="0"/>
+                      <a:ext cx="1857375" cy="4448175"/>
+                    </a:xfrm>
+                    <a:prstGeom prst="rect">
+                      <a:avLst/>
+                    </a:prstGeom>
+                    <a:noFill/>
+                    <a:ln>
+                      <a:noFill/>
+                    </a:ln>
+                  </pic:spPr>
+                </pic:pic>
+              </a:graphicData>
+            </a:graphic>
+          </wp:inline>
+        </w:drawing>
+      </w:r>
+    </w:p>
+    <w:p>
+      <w:pPr>
+        <w:pStyle w:val="NoSpacing"/>
+      </w:pPr>
+      <w:r>
+        <w:t xml:space="preserve">Figure 14: </w:t>
+      </w:r>
+      <w:r>
+        <w:t xml:space="preserve">User stories to be completed in sprint </w:t>
+      </w:r>
+      <w:r>
+        <w:t>4</w:t>
+      </w:r>
+    </w:p>
+    <w:p>
+      <w:pPr>
+        <w:pStyle w:val="NoSpacing"/>
+      </w:pPr>
+    </w:p>
+    <w:p>
+      <w:r>
+        <w:lastRenderedPageBreak/>
+        <w:t>Other tasks to be completed in stage 5:</w:t>
+      </w:r>
+    </w:p>
+    <w:p>
+      <w:pPr>
+        <w:pStyle w:val="ListParagraph"/>
+        <w:numPr>
+          <w:ilvl w:val="0"/>
+          <w:numId w:val="15"/>
+        </w:numPr>
+      </w:pPr>
+      <w:r>
+        <w:t xml:space="preserve">Code quality and cohesion checks to ensure code is </w:t>
+      </w:r>
+      <w:r>
+        <w:t>consistent</w:t>
+      </w:r>
+      <w:r>
+        <w:t>.</w:t>
+      </w:r>
+    </w:p>
+    <w:p>
+      <w:pPr>
+        <w:pStyle w:val="ListParagraph"/>
+        <w:numPr>
+          <w:ilvl w:val="0"/>
+          <w:numId w:val="15"/>
+        </w:numPr>
+      </w:pPr>
+      <w:r>
+        <w:t>Integration testing on the node server.</w:t>
+      </w:r>
+    </w:p>
+    <w:p>
+      <w:pPr>
+        <w:pStyle w:val="ListParagraph"/>
+        <w:numPr>
+          <w:ilvl w:val="0"/>
+          <w:numId w:val="15"/>
+        </w:numPr>
+      </w:pPr>
+      <w:r>
+        <w:t>Insertion of appropriate test data.</w:t>
+      </w:r>
+    </w:p>
+    <w:p>
+      <w:pPr>
+        <w:pStyle w:val="ListParagraph"/>
+        <w:numPr>
+          <w:ilvl w:val="0"/>
+          <w:numId w:val="15"/>
+        </w:numPr>
+      </w:pPr>
+      <w:r>
+        <w:t>Fix a bug with date time objects sent from the desktop application</w:t>
+      </w:r>
+    </w:p>
+    <w:p>
+      <w:pPr>
+        <w:pStyle w:val="ListParagraph"/>
+        <w:numPr>
+          <w:ilvl w:val="0"/>
+          <w:numId w:val="15"/>
+        </w:numPr>
+      </w:pPr>
+      <w:r>
+        <w:t>Add log out functionality for all web pages</w:t>
+      </w:r>
+      <w:r>
+        <w:t xml:space="preserve"> as it only works on index pages at th</w:t>
+      </w:r>
+      <w:r>
+        <w:t>is</w:t>
+      </w:r>
+      <w:r>
+        <w:t xml:space="preserve"> moment.</w:t>
+      </w:r>
+    </w:p>
+    <w:p>
       <w:pPr>
         <w:pStyle w:val="Heading3"/>
       </w:pPr>
-      <w:bookmarkStart w:id="55" w:name="_Toc41046717"/>
-      <w:r>
-        <w:t>Objectives</w:t>
+      <w:bookmarkStart w:id="55" w:name="_Toc41046718"/>
+      <w:r>
+        <w:t>Outcomes of this stage</w:t>
       </w:r>
       <w:bookmarkEnd w:id="55"/>
     </w:p>
-    <w:p/>
+    <w:p>
+      <w:r>
+        <w:t>Produced during this stage, were the systems to handle the staff portion of the program. To this end, a desktop section for viewing and approving holidays was produced that allows a manager to view all the holiday requests on the system, then go to another page in order to approve or deny any holidays that currently have the status of “Pending”.</w:t>
+      </w:r>
+    </w:p>
+    <w:p>
+      <w:r>
+        <w:rPr>
+          <w:noProof/>
+        </w:rPr>
+        <w:drawing>
+          <wp:inline distT="0" distB="0" distL="0" distR="0" wp14:anchorId="302A1325" wp14:editId="5B1A7C77">
+            <wp:extent cx="5724525" cy="1733550"/>
+            <wp:effectExtent l="0" t="0" r="9525" b="0"/>
+            <wp:docPr id="17" name="Picture 17"/>
+            <wp:cNvGraphicFramePr>
+              <a:graphicFrameLocks xmlns:a="http://schemas.openxmlformats.org/drawingml/2006/main" noChangeAspect="1"/>
+            </wp:cNvGraphicFramePr>
+            <a:graphic xmlns:a="http://schemas.openxmlformats.org/drawingml/2006/main">
+              <a:graphicData uri="http://schemas.openxmlformats.org/drawingml/2006/picture">
+                <pic:pic xmlns:pic="http://schemas.openxmlformats.org/drawingml/2006/picture">
+                  <pic:nvPicPr>
+                    <pic:cNvPr id="0" name="Picture 3"/>
+                    <pic:cNvPicPr>
+                      <a:picLocks noChangeAspect="1" noChangeArrowheads="1"/>
+                    </pic:cNvPicPr>
+                  </pic:nvPicPr>
+                  <pic:blipFill>
+                    <a:blip r:embed="rId24">
+                      <a:extLst>
+                        <a:ext uri="{28A0092B-C50C-407E-A947-70E740481C1C}">
+                          <a14:useLocalDpi xmlns:a14="http://schemas.microsoft.com/office/drawing/2010/main" val="0"/>
+                        </a:ext>
+                      </a:extLst>
+                    </a:blip>
+                    <a:srcRect/>
+                    <a:stretch>
+                      <a:fillRect/>
+                    </a:stretch>
+                  </pic:blipFill>
+                  <pic:spPr bwMode="auto">
+                    <a:xfrm>
+                      <a:off x="0" y="0"/>
+                      <a:ext cx="5724525" cy="1733550"/>
+                    </a:xfrm>
+                    <a:prstGeom prst="rect">
+                      <a:avLst/>
+                    </a:prstGeom>
+                    <a:noFill/>
+                    <a:ln>
+                      <a:noFill/>
+                    </a:ln>
+                  </pic:spPr>
+                </pic:pic>
+              </a:graphicData>
+            </a:graphic>
+          </wp:inline>
+        </w:drawing>
+      </w:r>
+    </w:p>
+    <w:p>
+      <w:pPr>
+        <w:pStyle w:val="NoSpacing"/>
+      </w:pPr>
+      <w:r>
+        <w:t>Figure 15: Desktop page to view all holidays a manager has on the system for his staff.</w:t>
+      </w:r>
+    </w:p>
+    <w:p>
+      <w:pPr>
+        <w:pStyle w:val="NoSpacing"/>
+      </w:pPr>
+    </w:p>
+    <w:p>
+      <w:pPr>
+        <w:pStyle w:val="NoSpacing"/>
+      </w:pPr>
+      <w:r>
+        <w:rPr>
+          <w:noProof/>
+        </w:rPr>
+        <w:drawing>
+          <wp:inline distT="0" distB="0" distL="0" distR="0" wp14:anchorId="1A45C7FD" wp14:editId="7A0D8266">
+            <wp:extent cx="5724525" cy="3429000"/>
+            <wp:effectExtent l="0" t="0" r="9525" b="0"/>
+            <wp:docPr id="18" name="Picture 18"/>
+            <wp:cNvGraphicFramePr>
+              <a:graphicFrameLocks xmlns:a="http://schemas.openxmlformats.org/drawingml/2006/main" noChangeAspect="1"/>
+            </wp:cNvGraphicFramePr>
+            <a:graphic xmlns:a="http://schemas.openxmlformats.org/drawingml/2006/main">
+              <a:graphicData uri="http://schemas.openxmlformats.org/drawingml/2006/picture">
+                <pic:pic xmlns:pic="http://schemas.openxmlformats.org/drawingml/2006/picture">
+                  <pic:nvPicPr>
+                    <pic:cNvPr id="0" name="Picture 4"/>
+                    <pic:cNvPicPr>
+                      <a:picLocks noChangeAspect="1" noChangeArrowheads="1"/>
+                    </pic:cNvPicPr>
+                  </pic:nvPicPr>
+                  <pic:blipFill>
+                    <a:blip r:embed="rId25">
+                      <a:extLst>
+                        <a:ext uri="{28A0092B-C50C-407E-A947-70E740481C1C}">
+                          <a14:useLocalDpi xmlns:a14="http://schemas.microsoft.com/office/drawing/2010/main" val="0"/>
+                        </a:ext>
+                      </a:extLst>
+                    </a:blip>
+                    <a:srcRect/>
+                    <a:stretch>
+                      <a:fillRect/>
+                    </a:stretch>
+                  </pic:blipFill>
+                  <pic:spPr bwMode="auto">
+                    <a:xfrm>
+                      <a:off x="0" y="0"/>
+                      <a:ext cx="5724525" cy="3429000"/>
+                    </a:xfrm>
+                    <a:prstGeom prst="rect">
+                      <a:avLst/>
+                    </a:prstGeom>
+                    <a:noFill/>
+                    <a:ln>
+                      <a:noFill/>
+                    </a:ln>
+                  </pic:spPr>
+                </pic:pic>
+              </a:graphicData>
+            </a:graphic>
+          </wp:inline>
+        </w:drawing>
+      </w:r>
+    </w:p>
+    <w:p>
+      <w:pPr>
+        <w:pStyle w:val="NoSpacing"/>
+      </w:pPr>
+      <w:r>
+        <w:t>Figure 16: Desktop page to allow managers to approve or deny pending holiday requests</w:t>
+      </w:r>
+      <w:r>
+        <w:t>.</w:t>
+      </w:r>
+    </w:p>
+    <w:p>
+      <w:pPr>
+        <w:pStyle w:val="NoSpacing"/>
+      </w:pPr>
+    </w:p>
+    <w:p>
+      <w:r>
+        <w:lastRenderedPageBreak/>
+        <w:t>The last user story for administrators was added in this stage giving them the ability to add new delivery dates and types for shops so that the managers can see when their next delivery is to be able to prepare both the shop and the staff to process it.</w:t>
+      </w:r>
+    </w:p>
+    <w:p>
+      <w:pPr>
+        <w:pStyle w:val="NoSpacing"/>
+      </w:pPr>
+      <w:r>
+        <w:rPr>
+          <w:noProof/>
+        </w:rPr>
+        <w:drawing>
+          <wp:inline distT="0" distB="0" distL="0" distR="0" wp14:anchorId="0FB3199B" wp14:editId="2170DA21">
+            <wp:extent cx="5724525" cy="3457575"/>
+            <wp:effectExtent l="0" t="0" r="9525" b="9525"/>
+            <wp:docPr id="19" name="Picture 19"/>
+            <wp:cNvGraphicFramePr>
+              <a:graphicFrameLocks xmlns:a="http://schemas.openxmlformats.org/drawingml/2006/main" noChangeAspect="1"/>
+            </wp:cNvGraphicFramePr>
+            <a:graphic xmlns:a="http://schemas.openxmlformats.org/drawingml/2006/main">
+              <a:graphicData uri="http://schemas.openxmlformats.org/drawingml/2006/picture">
+                <pic:pic xmlns:pic="http://schemas.openxmlformats.org/drawingml/2006/picture">
+                  <pic:nvPicPr>
+                    <pic:cNvPr id="0" name="Picture 5"/>
+                    <pic:cNvPicPr>
+                      <a:picLocks noChangeAspect="1" noChangeArrowheads="1"/>
+                    </pic:cNvPicPr>
+                  </pic:nvPicPr>
+                  <pic:blipFill>
+                    <a:blip r:embed="rId26">
+                      <a:extLst>
+                        <a:ext uri="{28A0092B-C50C-407E-A947-70E740481C1C}">
+                          <a14:useLocalDpi xmlns:a14="http://schemas.microsoft.com/office/drawing/2010/main" val="0"/>
+                        </a:ext>
+                      </a:extLst>
+                    </a:blip>
+                    <a:srcRect/>
+                    <a:stretch>
+                      <a:fillRect/>
+                    </a:stretch>
+                  </pic:blipFill>
+                  <pic:spPr bwMode="auto">
+                    <a:xfrm>
+                      <a:off x="0" y="0"/>
+                      <a:ext cx="5724525" cy="3457575"/>
+                    </a:xfrm>
+                    <a:prstGeom prst="rect">
+                      <a:avLst/>
+                    </a:prstGeom>
+                    <a:noFill/>
+                    <a:ln>
+                      <a:noFill/>
+                    </a:ln>
+                  </pic:spPr>
+                </pic:pic>
+              </a:graphicData>
+            </a:graphic>
+          </wp:inline>
+        </w:drawing>
+      </w:r>
+    </w:p>
+    <w:p>
+      <w:pPr>
+        <w:pStyle w:val="NoSpacing"/>
+      </w:pPr>
+      <w:r>
+        <w:t xml:space="preserve">Figure 17: </w:t>
+      </w:r>
+      <w:r>
+        <w:t>Des</w:t>
+      </w:r>
+      <w:r>
+        <w:t>k</w:t>
+      </w:r>
+      <w:r>
+        <w:t>top application page for admins to add new deliveries</w:t>
+      </w:r>
+      <w:r>
+        <w:t>.</w:t>
+      </w:r>
+    </w:p>
+    <w:p>
+      <w:r>
+        <w:t>On top of the holiday request system, there was the system for shifts to be added to the system and accessed from the website so that staff could see when they are working from home to prevent the need for trips to work just to see when they are working next</w:t>
+      </w:r>
+      <w:r>
+        <w:t>. Managers could also view all the shifts for their staff so they can see who is working on what day.</w:t>
+      </w:r>
+    </w:p>
+    <w:p>
+      <w:r>
+        <w:rPr>
+          <w:noProof/>
+        </w:rPr>
+        <w:drawing>
+          <wp:inline distT="0" distB="0" distL="0" distR="0" wp14:anchorId="61D5DBDD" wp14:editId="184BB26D">
+            <wp:extent cx="5724525" cy="3228975"/>
+            <wp:effectExtent l="0" t="0" r="9525" b="9525"/>
+            <wp:docPr id="20" name="Picture 20"/>
+            <wp:cNvGraphicFramePr>
+              <a:graphicFrameLocks xmlns:a="http://schemas.openxmlformats.org/drawingml/2006/main" noChangeAspect="1"/>
+            </wp:cNvGraphicFramePr>
+            <a:graphic xmlns:a="http://schemas.openxmlformats.org/drawingml/2006/main">
+              <a:graphicData uri="http://schemas.openxmlformats.org/drawingml/2006/picture">
+                <pic:pic xmlns:pic="http://schemas.openxmlformats.org/drawingml/2006/picture">
+                  <pic:nvPicPr>
+                    <pic:cNvPr id="0" name="Picture 6"/>
+                    <pic:cNvPicPr>
+                      <a:picLocks noChangeAspect="1" noChangeArrowheads="1"/>
+                    </pic:cNvPicPr>
+                  </pic:nvPicPr>
+                  <pic:blipFill>
+                    <a:blip r:embed="rId27">
+                      <a:extLst>
+                        <a:ext uri="{28A0092B-C50C-407E-A947-70E740481C1C}">
+                          <a14:useLocalDpi xmlns:a14="http://schemas.microsoft.com/office/drawing/2010/main" val="0"/>
+                        </a:ext>
+                      </a:extLst>
+                    </a:blip>
+                    <a:srcRect/>
+                    <a:stretch>
+                      <a:fillRect/>
+                    </a:stretch>
+                  </pic:blipFill>
+                  <pic:spPr bwMode="auto">
+                    <a:xfrm>
+                      <a:off x="0" y="0"/>
+                      <a:ext cx="5724525" cy="3228975"/>
+                    </a:xfrm>
+                    <a:prstGeom prst="rect">
+                      <a:avLst/>
+                    </a:prstGeom>
+                    <a:noFill/>
+                    <a:ln>
+                      <a:noFill/>
+                    </a:ln>
+                  </pic:spPr>
+                </pic:pic>
+              </a:graphicData>
+            </a:graphic>
+          </wp:inline>
+        </w:drawing>
+      </w:r>
+    </w:p>
+    <w:p>
+      <w:pPr>
+        <w:pStyle w:val="NoSpacing"/>
+      </w:pPr>
+      <w:r>
+        <w:t>Figure 18: Desktop page to view all the shifts for the managers shop</w:t>
+      </w:r>
+      <w:r>
+        <w:t>.</w:t>
+      </w:r>
+    </w:p>
+    <w:p>
+      <w:pPr>
+        <w:pStyle w:val="NoSpacing"/>
+      </w:pPr>
+    </w:p>
+    <w:p>
+      <w:r>
+        <w:t>After these final pieces of functionality were implemented, the focus of the stage turned to polish and quality assurance by removing all inaccuracies and bugs that have appeared in the project throughout development</w:t>
+      </w:r>
+      <w:r>
+        <w:t xml:space="preserve"> in order to make the system look more professional and work as intended. </w:t>
+      </w:r>
+    </w:p>
+    <w:p>
+      <w:r>
+        <w:t>One of the significant bugs that needed fixing was the fact that when any date is sent from the desktop application to the server, there seemed to be an issue where the two types of date-time objects used by both C# and JavaScript behaved differently resulting in 1 hour being removed when saving to the database.</w:t>
+      </w:r>
+      <w:r>
+        <w:t xml:space="preserve"> This was resolved by adding an hour to any dates in the desktop before being sent to the server to ensure that the date stayed correct as the system does not at any point specifically require the time. This means so long as the date is correct the system will function as intended.</w:t>
+      </w:r>
+    </w:p>
+    <w:p>
+      <w:r>
+        <w:t xml:space="preserve">Another bug that has appeared was the fact that the log out buttons on the website would not function on any other pages other than the customer and staff home pages. This was quickly established to be down to conflicting JavaScript files with the server calls being housed separately to the log out script meaning that only the first loaded one would work. This was resolved by moving all of the </w:t>
+      </w:r>
+      <w:r>
+        <w:t>JavaScript</w:t>
+      </w:r>
+      <w:r>
+        <w:t xml:space="preserve"> code into one script to remove the conflict and allow all the code to be executed</w:t>
+      </w:r>
+      <w:r>
+        <w:t>.</w:t>
+      </w:r>
+    </w:p>
+    <w:p>
+      <w:r>
+        <w:t>After this it was intended that a round of integration testing using the mocha and chai NodeJS packages was to be performed to verify that the functions on the server are working as intended. However due to time constraints when reaching the end of the project, this was not completed as other items not associated to the final system needed to be completed with more urgency.</w:t>
+      </w:r>
+    </w:p>
     <w:p>
       <w:pPr>
         <w:pStyle w:val="Heading3"/>
       </w:pPr>
-      <w:bookmarkStart w:id="56" w:name="_Toc41046718"/>
-      <w:r>
-        <w:t>Outcomes of this stage</w:t>
+      <w:bookmarkStart w:id="56" w:name="_Toc41046719"/>
+      <w:r>
+        <w:t>Stage Review</w:t>
       </w:r>
       <w:bookmarkEnd w:id="56"/>
     </w:p>
-    <w:p/>
-    <w:p>
-      <w:pPr>
-        <w:pStyle w:val="Heading3"/>
-      </w:pPr>
-      <w:bookmarkStart w:id="57" w:name="_Toc41046719"/>
-      <w:r>
-        <w:t>Stage Review</w:t>
-      </w:r>
-      <w:bookmarkEnd w:id="57"/>
-    </w:p>
-    <w:p/>
+    <w:p>
+      <w:r>
+        <w:t>Overall this stage went fairly well as by the end of the stage, the system was feature complete and all functionality had been checked for system breaking bugs and was working as intended. The major downside to this stage is the fact that the integration testing was not performed which gives a significant downside as there will be no automated testing performed on the system potentially allowing unforeseen bugs to show up during the products lifecycle that could have been avoided with testing.</w:t>
+      </w:r>
+    </w:p>
     <w:p>
       <w:r>
         <w:br w:type="page"/>
@@ -9774,11 +10280,22 @@
       <w:pPr>
         <w:pStyle w:val="Heading1"/>
       </w:pPr>
-      <w:bookmarkStart w:id="58" w:name="_Toc41046720"/>
+      <w:bookmarkStart w:id="57" w:name="_Toc41046720"/>
       <w:r>
         <w:lastRenderedPageBreak/>
         <w:t>End-project report</w:t>
       </w:r>
+      <w:bookmarkEnd w:id="57"/>
+    </w:p>
+    <w:p/>
+    <w:p>
+      <w:pPr>
+        <w:pStyle w:val="Heading2"/>
+      </w:pPr>
+      <w:bookmarkStart w:id="58" w:name="_Toc41046721"/>
+      <w:r>
+        <w:t>Review of project objectives</w:t>
+      </w:r>
       <w:bookmarkEnd w:id="58"/>
     </w:p>
     <w:p/>
@@ -9786,129 +10303,126 @@
       <w:pPr>
         <w:pStyle w:val="Heading2"/>
       </w:pPr>
-      <w:bookmarkStart w:id="59" w:name="_Toc41046721"/>
-      <w:r>
-        <w:t>Review of project objectives</w:t>
+      <w:bookmarkStart w:id="59" w:name="_Toc41046722"/>
+      <w:r>
+        <w:t>Changes during development</w:t>
       </w:r>
       <w:bookmarkEnd w:id="59"/>
     </w:p>
-    <w:p/>
-    <w:p>
-      <w:pPr>
-        <w:pStyle w:val="Heading2"/>
-      </w:pPr>
-      <w:bookmarkStart w:id="60" w:name="_Toc41046722"/>
-      <w:r>
-        <w:t>Changes during development</w:t>
+    <w:p>
+      <w:r>
+        <w:t xml:space="preserve">There </w:t>
+      </w:r>
+      <w:r>
+        <w:t>was</w:t>
+      </w:r>
+      <w:r>
+        <w:t xml:space="preserve"> a large amount of changes</w:t>
+      </w:r>
+      <w:r>
+        <w:t xml:space="preserve"> that</w:t>
+      </w:r>
+      <w:r>
+        <w:t xml:space="preserve"> </w:t>
+      </w:r>
+      <w:r>
+        <w:t>were made during the development of this system and there were impacts and limitations to the system caused by them which will be analysed below.</w:t>
+      </w:r>
+    </w:p>
+    <w:p>
+      <w:pPr>
+        <w:pStyle w:val="Heading3"/>
+      </w:pPr>
+      <w:bookmarkStart w:id="60" w:name="_Toc41046723"/>
+      <w:r>
+        <w:t>Technology Stack Changes</w:t>
       </w:r>
       <w:bookmarkEnd w:id="60"/>
     </w:p>
     <w:p>
       <w:r>
-        <w:t xml:space="preserve">There </w:t>
-      </w:r>
-      <w:r>
-        <w:t>was</w:t>
-      </w:r>
-      <w:r>
-        <w:t xml:space="preserve"> a large amount of changes </w:t>
-      </w:r>
-      <w:r>
-        <w:t>were made during the development of this system and there were impacts and limitations to the system caused by them which will be analysed below.</w:t>
-      </w:r>
+        <w:t xml:space="preserve">One of the major issues and changes that had to be made during the process of </w:t>
+      </w:r>
+      <w:r>
+        <w:t>developing</w:t>
+      </w:r>
+      <w:r>
+        <w:t xml:space="preserve"> this system were the sweeping changes that needed to be made to the back end </w:t>
+      </w:r>
+      <w:r>
+        <w:t>of the system. This had to be done at the end of the second stage of development after large amounts of time being dedicated to finding the source of the issues with the previous technology stack.</w:t>
+      </w:r>
+    </w:p>
+    <w:p>
+      <w:r>
+        <w:t xml:space="preserve">This </w:t>
+      </w:r>
+      <w:r>
+        <w:t>led</w:t>
+      </w:r>
+      <w:r>
+        <w:t xml:space="preserve"> to the change to NodeJS and MongoDB to be used for the back end of the final product that provided much more in the way of limitations as to the quality of the functionality produced.</w:t>
+      </w:r>
+    </w:p>
+    <w:p>
+      <w:r>
+        <w:t>The main benefit of this change was that a new technology stack was not required to be learnt from scratch thus reducing the amount of time required to refactor the already existing parts of the system</w:t>
+      </w:r>
+      <w:r>
+        <w:t>. There was also the benefit that the developer had used a similar framework more recently that the previous technology stack so was confident that it would function as intended with no unexpected issues.</w:t>
+      </w:r>
+    </w:p>
+    <w:p>
+      <w:r>
+        <w:t>There were however downsides to this change.</w:t>
+      </w:r>
+    </w:p>
+    <w:p>
+      <w:r>
+        <w:t>One of the major limitations of using MongoDB</w:t>
+      </w:r>
+      <w:r>
+        <w:t xml:space="preserve"> was that it is not a relational database. This had the impact of making relations between data much harder</w:t>
+      </w:r>
+      <w:r>
+        <w:t xml:space="preserve"> to define and having to be implemented </w:t>
+      </w:r>
+      <w:r>
+        <w:t>by repeating a unique variable from the document that I want to associate. This makes it much more difficult to get all th</w:t>
+      </w:r>
+      <w:r>
+        <w:t>e</w:t>
+      </w:r>
+      <w:r>
+        <w:t xml:space="preserve"> data required during a request as</w:t>
+      </w:r>
+      <w:r>
+        <w:t xml:space="preserve"> multiple </w:t>
+      </w:r>
+      <w:r>
+        <w:t>queries</w:t>
+      </w:r>
+      <w:r>
+        <w:t xml:space="preserve"> of the database </w:t>
+      </w:r>
+      <w:r>
+        <w:t>must</w:t>
+      </w:r>
+      <w:r>
+        <w:t xml:space="preserve"> be made whereas in a relational database it would be one request containing all the required information.</w:t>
+      </w:r>
+    </w:p>
+    <w:p>
+      <w:r>
+        <w:t xml:space="preserve">There were also limitations with the framework used to make the business logic. Although NodeJS is very powerful when it comes to </w:t>
+      </w:r>
+      <w:bookmarkStart w:id="61" w:name="_GoBack"/>
+      <w:bookmarkEnd w:id="61"/>
     </w:p>
     <w:p>
       <w:pPr>
         <w:pStyle w:val="Heading3"/>
       </w:pPr>
-      <w:bookmarkStart w:id="61" w:name="_Toc41046723"/>
-      <w:r>
-        <w:t>Technology Stack Changes</w:t>
-      </w:r>
-      <w:bookmarkEnd w:id="61"/>
-    </w:p>
-    <w:p>
-      <w:r>
-        <w:t xml:space="preserve">One of the major issues and changes that had to be made during the process of </w:t>
-      </w:r>
-      <w:r>
-        <w:t>developing</w:t>
-      </w:r>
-      <w:r>
-        <w:t xml:space="preserve"> this system were the sweeping changes that needed to be made to the back end </w:t>
-      </w:r>
-      <w:r>
-        <w:t>of the system. This had to be done at the end of the second stage of development after large amounts of time being dedicated to finding the source of the issues with the previous technology stack.</w:t>
-      </w:r>
-    </w:p>
-    <w:p>
-      <w:r>
-        <w:t xml:space="preserve">This </w:t>
-      </w:r>
-      <w:r>
-        <w:t>led</w:t>
-      </w:r>
-      <w:r>
-        <w:t xml:space="preserve"> to the change to NodeJS and MongoDB to be used for the back end of the final product that provided much more in the way of limitations as to the quality of the functionality produced.</w:t>
-      </w:r>
-    </w:p>
-    <w:p>
-      <w:r>
-        <w:t>The main benefit of this change was that a new technology stack was not required to be learnt from scratch thus reducing the amount of time required to refactor the already existing parts of the system</w:t>
-      </w:r>
-      <w:r>
-        <w:t>. There was also the benefit that the developer had used a similar framework more recently that the previous technology stack so was confident that it would function as intended with no unexpected issues.</w:t>
-      </w:r>
-    </w:p>
-    <w:p>
-      <w:r>
-        <w:t>There were however downsides to this change.</w:t>
-      </w:r>
-    </w:p>
-    <w:p>
-      <w:r>
-        <w:t>One of the major limitations of using MongoDB</w:t>
-      </w:r>
-      <w:r>
-        <w:t xml:space="preserve"> was that it is not a relational database. This had the impact of making relations between data much harder</w:t>
-      </w:r>
-      <w:r>
-        <w:t xml:space="preserve"> to define and having to be implemented </w:t>
-      </w:r>
-      <w:r>
-        <w:t>by repeating a unique variable from the document that I want to associate. This makes it much more difficult to get all th</w:t>
-      </w:r>
-      <w:r>
-        <w:t>e</w:t>
-      </w:r>
-      <w:r>
-        <w:t xml:space="preserve"> data required during a request as</w:t>
-      </w:r>
-      <w:r>
-        <w:t xml:space="preserve"> multiple </w:t>
-      </w:r>
-      <w:r>
-        <w:t>queries</w:t>
-      </w:r>
-      <w:r>
-        <w:t xml:space="preserve"> of the database </w:t>
-      </w:r>
-      <w:r>
-        <w:t>must</w:t>
-      </w:r>
-      <w:r>
-        <w:t xml:space="preserve"> be made whereas in a relational database it would be one request containing all the required information.</w:t>
-      </w:r>
-    </w:p>
-    <w:p>
-      <w:r>
-        <w:t>NODEJS LIMITATIONS NEXT</w:t>
-      </w:r>
-    </w:p>
-    <w:p>
-      <w:pPr>
-        <w:pStyle w:val="Heading3"/>
-      </w:pPr>
       <w:bookmarkStart w:id="62" w:name="_Toc41046724"/>
       <w:r>
         <w:t>Functionality changes</w:t>
@@ -9918,6 +10432,11 @@
     <w:p>
       <w:r>
         <w:t>DATA RETENTION</w:t>
+      </w:r>
+    </w:p>
+    <w:p>
+      <w:r>
+        <w:t>REPEATING DATA</w:t>
       </w:r>
     </w:p>
     <w:p>
@@ -10196,7 +10715,7 @@
       <w:r>
         <w:t xml:space="preserve">Available at: </w:t>
       </w:r>
-      <w:hyperlink r:id="rId23" w:history="1">
+      <w:hyperlink r:id="rId28" w:history="1">
         <w:r>
           <w:rPr>
             <w:rStyle w:val="Hyperlink"/>
@@ -10237,7 +10756,7 @@
       <w:r>
         <w:t xml:space="preserve"> Available at: </w:t>
       </w:r>
-      <w:hyperlink r:id="rId24" w:history="1">
+      <w:hyperlink r:id="rId29" w:history="1">
         <w:r>
           <w:rPr>
             <w:rStyle w:val="Hyperlink"/>
@@ -10275,7 +10794,7 @@
       <w:r>
         <w:t xml:space="preserve">Available at: </w:t>
       </w:r>
-      <w:hyperlink r:id="rId25" w:history="1">
+      <w:hyperlink r:id="rId30" w:history="1">
         <w:r>
           <w:rPr>
             <w:rStyle w:val="Hyperlink"/>
@@ -10319,7 +10838,7 @@
       <w:r>
         <w:t xml:space="preserve"> Available at: </w:t>
       </w:r>
-      <w:hyperlink r:id="rId26" w:history="1">
+      <w:hyperlink r:id="rId31" w:history="1">
         <w:r>
           <w:rPr>
             <w:rStyle w:val="Hyperlink"/>
@@ -10419,7 +10938,7 @@
       <w:bookmarkEnd w:id="73"/>
     </w:p>
     <w:sectPr>
-      <w:footerReference w:type="default" r:id="rId27"/>
+      <w:footerReference w:type="default" r:id="rId32"/>
       <w:pgSz w:w="11906" w:h="16838"/>
       <w:pgMar w:top="1440" w:right="1440" w:bottom="1440" w:left="1440" w:header="708" w:footer="708" w:gutter="0"/>
       <w:pgNumType w:start="0"/>
@@ -11543,6 +12062,92 @@
     </w:lvl>
   </w:abstractNum>
   <w:abstractNum w:abstractNumId="11" w15:restartNumberingAfterBreak="0">
+    <w:nsid w:val="74720180"/>
+    <w:multiLevelType w:val="hybridMultilevel"/>
+    <w:tmpl w:val="5D8AEFDE"/>
+    <w:lvl w:ilvl="0" w:tplc="0809000F">
+      <w:start w:val="1"/>
+      <w:numFmt w:val="decimal"/>
+      <w:lvlText w:val="%1."/>
+      <w:lvlJc w:val="left"/>
+      <w:pPr>
+        <w:ind w:left="720" w:hanging="360"/>
+      </w:pPr>
+    </w:lvl>
+    <w:lvl w:ilvl="1" w:tplc="08090019" w:tentative="1">
+      <w:start w:val="1"/>
+      <w:numFmt w:val="lowerLetter"/>
+      <w:lvlText w:val="%2."/>
+      <w:lvlJc w:val="left"/>
+      <w:pPr>
+        <w:ind w:left="1440" w:hanging="360"/>
+      </w:pPr>
+    </w:lvl>
+    <w:lvl w:ilvl="2" w:tplc="0809001B" w:tentative="1">
+      <w:start w:val="1"/>
+      <w:numFmt w:val="lowerRoman"/>
+      <w:lvlText w:val="%3."/>
+      <w:lvlJc w:val="right"/>
+      <w:pPr>
+        <w:ind w:left="2160" w:hanging="180"/>
+      </w:pPr>
+    </w:lvl>
+    <w:lvl w:ilvl="3" w:tplc="0809000F" w:tentative="1">
+      <w:start w:val="1"/>
+      <w:numFmt w:val="decimal"/>
+      <w:lvlText w:val="%4."/>
+      <w:lvlJc w:val="left"/>
+      <w:pPr>
+        <w:ind w:left="2880" w:hanging="360"/>
+      </w:pPr>
+    </w:lvl>
+    <w:lvl w:ilvl="4" w:tplc="08090019" w:tentative="1">
+      <w:start w:val="1"/>
+      <w:numFmt w:val="lowerLetter"/>
+      <w:lvlText w:val="%5."/>
+      <w:lvlJc w:val="left"/>
+      <w:pPr>
+        <w:ind w:left="3600" w:hanging="360"/>
+      </w:pPr>
+    </w:lvl>
+    <w:lvl w:ilvl="5" w:tplc="0809001B" w:tentative="1">
+      <w:start w:val="1"/>
+      <w:numFmt w:val="lowerRoman"/>
+      <w:lvlText w:val="%6."/>
+      <w:lvlJc w:val="right"/>
+      <w:pPr>
+        <w:ind w:left="4320" w:hanging="180"/>
+      </w:pPr>
+    </w:lvl>
+    <w:lvl w:ilvl="6" w:tplc="0809000F" w:tentative="1">
+      <w:start w:val="1"/>
+      <w:numFmt w:val="decimal"/>
+      <w:lvlText w:val="%7."/>
+      <w:lvlJc w:val="left"/>
+      <w:pPr>
+        <w:ind w:left="5040" w:hanging="360"/>
+      </w:pPr>
+    </w:lvl>
+    <w:lvl w:ilvl="7" w:tplc="08090019" w:tentative="1">
+      <w:start w:val="1"/>
+      <w:numFmt w:val="lowerLetter"/>
+      <w:lvlText w:val="%8."/>
+      <w:lvlJc w:val="left"/>
+      <w:pPr>
+        <w:ind w:left="5760" w:hanging="360"/>
+      </w:pPr>
+    </w:lvl>
+    <w:lvl w:ilvl="8" w:tplc="0809001B" w:tentative="1">
+      <w:start w:val="1"/>
+      <w:numFmt w:val="lowerRoman"/>
+      <w:lvlText w:val="%9."/>
+      <w:lvlJc w:val="right"/>
+      <w:pPr>
+        <w:ind w:left="6480" w:hanging="180"/>
+      </w:pPr>
+    </w:lvl>
+  </w:abstractNum>
+  <w:abstractNum w:abstractNumId="12" w15:restartNumberingAfterBreak="0">
     <w:nsid w:val="77793A0F"/>
     <w:multiLevelType w:val="hybridMultilevel"/>
     <w:tmpl w:val="1EA4F7EA"/>
@@ -11628,7 +12233,7 @@
       </w:pPr>
     </w:lvl>
   </w:abstractNum>
-  <w:abstractNum w:abstractNumId="12" w15:restartNumberingAfterBreak="0">
+  <w:abstractNum w:abstractNumId="13" w15:restartNumberingAfterBreak="0">
     <w:nsid w:val="7B430D20"/>
     <w:multiLevelType w:val="hybridMultilevel"/>
     <w:tmpl w:val="4E10129C"/>
@@ -11714,7 +12319,7 @@
       </w:pPr>
     </w:lvl>
   </w:abstractNum>
-  <w:abstractNum w:abstractNumId="13" w15:restartNumberingAfterBreak="0">
+  <w:abstractNum w:abstractNumId="14" w15:restartNumberingAfterBreak="0">
     <w:nsid w:val="7B8331DD"/>
     <w:multiLevelType w:val="multilevel"/>
     <w:tmpl w:val="08090025"/>
@@ -11813,13 +12418,13 @@
     <w:abstractNumId w:val="3"/>
   </w:num>
   <w:num w:numId="2">
-    <w:abstractNumId w:val="13"/>
+    <w:abstractNumId w:val="14"/>
   </w:num>
   <w:num w:numId="3">
     <w:abstractNumId w:val="6"/>
   </w:num>
   <w:num w:numId="4">
-    <w:abstractNumId w:val="11"/>
+    <w:abstractNumId w:val="12"/>
   </w:num>
   <w:num w:numId="5">
     <w:abstractNumId w:val="8"/>
@@ -11849,7 +12454,10 @@
     <w:abstractNumId w:val="2"/>
   </w:num>
   <w:num w:numId="14">
-    <w:abstractNumId w:val="12"/>
+    <w:abstractNumId w:val="13"/>
+  </w:num>
+  <w:num w:numId="15">
+    <w:abstractNumId w:val="11"/>
   </w:num>
 </w:numbering>
 </file>
@@ -13207,7 +13815,7 @@
 </file>
 
 <file path=customXml/itemProps1.xml><?xml version="1.0" encoding="utf-8"?>
-<ds:datastoreItem xmlns:ds="http://schemas.openxmlformats.org/officeDocument/2006/customXml" ds:itemID="{E6DA8AEB-DEEA-46EB-999F-9AB5BEE316B4}">
+<ds:datastoreItem xmlns:ds="http://schemas.openxmlformats.org/officeDocument/2006/customXml" ds:itemID="{0C602A8D-495A-4B73-9E1B-6E58FD072C27}">
   <ds:schemaRefs>
     <ds:schemaRef ds:uri="http://schemas.openxmlformats.org/officeDocument/2006/bibliography"/>
   </ds:schemaRefs>

</xml_diff>

<commit_message>
Section 6 of report complete
</commit_message>
<xml_diff>
--- a/Documents/Final Report/Final Report Draft 1.docx
+++ b/Documents/Final Report/Final Report Draft 1.docx
@@ -6632,6 +6632,9 @@
       <w:r>
         <w:t xml:space="preserve">Legal, social and ethical issues is something that needs to be considered to ensure that the project is conducted in a manner that </w:t>
       </w:r>
+      <w:r>
+        <w:t>is in accordance with all legislation, licences and approval relevant to a project of this type.</w:t>
+      </w:r>
     </w:p>
     <w:p>
       <w:pPr>
@@ -6806,7 +6809,16 @@
     </w:p>
     <w:p>
       <w:r>
-        <w:t>This system was developed purely for the completion of the PRCO403 module to fulfil the requirements outlined. This means that the system is not intended to be deployed</w:t>
+        <w:t>This system was developed purely for the completion of the PRCO</w:t>
+      </w:r>
+      <w:r>
+        <w:t>304</w:t>
+      </w:r>
+      <w:r>
+        <w:t xml:space="preserve"> module to fulfil the requirements outlined. This means that the system is not intended to be deployed</w:t>
+      </w:r>
+      <w:r>
+        <w:t>.</w:t>
       </w:r>
     </w:p>
     <w:p>
@@ -10287,7 +10299,26 @@
       </w:r>
       <w:bookmarkEnd w:id="57"/>
     </w:p>
-    <w:p/>
+    <w:p>
+      <w:r>
+        <w:t xml:space="preserve">The end project report will review the </w:t>
+      </w:r>
+      <w:r>
+        <w:t>objectives</w:t>
+      </w:r>
+      <w:r>
+        <w:t xml:space="preserve"> of the project and evaluate how successful the project has been. Also</w:t>
+      </w:r>
+      <w:r>
+        <w:t>,</w:t>
+      </w:r>
+      <w:r>
+        <w:t xml:space="preserve"> any changes during development will be outlined and their effects analysed</w:t>
+      </w:r>
+      <w:r>
+        <w:t>.</w:t>
+      </w:r>
+    </w:p>
     <w:p>
       <w:pPr>
         <w:pStyle w:val="Heading2"/>
@@ -10298,16 +10329,180 @@
       </w:r>
       <w:bookmarkEnd w:id="58"/>
     </w:p>
-    <w:p/>
+    <w:p>
+      <w:r>
+        <w:t xml:space="preserve">This section of the end project report will evaluate the objectives for the projects outlined in section 2 of this report to see if they have been met and overall how successful the </w:t>
+      </w:r>
+      <w:r>
+        <w:t>project</w:t>
+      </w:r>
+      <w:r>
+        <w:t xml:space="preserve"> has been.</w:t>
+      </w:r>
+    </w:p>
+    <w:p>
+      <w:pPr>
+        <w:pStyle w:val="Heading3"/>
+      </w:pPr>
+      <w:r>
+        <w:t>Project objectives</w:t>
+      </w:r>
+    </w:p>
+    <w:p>
+      <w:r>
+        <w:t>The project objectives identified in section 2.2 were as follows:</w:t>
+      </w:r>
+    </w:p>
+    <w:p>
+      <w:pPr>
+        <w:pStyle w:val="ListParagraph"/>
+        <w:numPr>
+          <w:ilvl w:val="0"/>
+          <w:numId w:val="16"/>
+        </w:numPr>
+      </w:pPr>
+      <w:r>
+        <w:t>For the developer to gain experience and understanding in full stack development and specifically vertical slice development.</w:t>
+      </w:r>
+    </w:p>
+    <w:p>
+      <w:pPr>
+        <w:pStyle w:val="ListParagraph"/>
+        <w:numPr>
+          <w:ilvl w:val="0"/>
+          <w:numId w:val="16"/>
+        </w:numPr>
+      </w:pPr>
+      <w:r>
+        <w:t>Build a system that solves as many of the problems outlined to be resolved by the system as best as possible for the end users.</w:t>
+      </w:r>
+    </w:p>
+    <w:p>
+      <w:pPr>
+        <w:pStyle w:val="ListParagraph"/>
+        <w:numPr>
+          <w:ilvl w:val="0"/>
+          <w:numId w:val="16"/>
+        </w:numPr>
+      </w:pPr>
+      <w:r>
+        <w:t>To provide a good user guide for the end users to be able to effectively use the system produced.</w:t>
+      </w:r>
+    </w:p>
+    <w:p>
+      <w:pPr>
+        <w:pStyle w:val="ListParagraph"/>
+        <w:numPr>
+          <w:ilvl w:val="0"/>
+          <w:numId w:val="16"/>
+        </w:numPr>
+      </w:pPr>
+      <w:r>
+        <w:t>For the developer to gain insight into how commercial systems are produced and the requirements surrounding them in a business environment.</w:t>
+      </w:r>
+    </w:p>
+    <w:p>
+      <w:r>
+        <w:t>Objective 1 of these would appear to have been met as vertical slice development was used throughout this project as the system was build in layers by the developer with data structures and business logic only being implemented when they were required by the system for functionality to be completed.</w:t>
+      </w:r>
+    </w:p>
+    <w:p>
+      <w:r>
+        <w:t xml:space="preserve">Objective 2 has been mostly completed </w:t>
+      </w:r>
+      <w:r>
+        <w:t>as four of the five sprints were completed by the end of the project. The quality of the system however was not as good as originally intended as some shortcuts had to be made in order for the system to function correctly. These caused some user interface choices that could make it more difficult for the end users to use the system and make it less appealing for them to use on a day to day basis.</w:t>
+      </w:r>
+    </w:p>
+    <w:p>
+      <w:r>
+        <w:t>Objective 3 has been completed well and the user guide is present in section 10.1 of this report and provides clear instructions as to how the system would be installed and used by the end users.</w:t>
+      </w:r>
+    </w:p>
+    <w:p>
+      <w:r>
+        <w:t xml:space="preserve">Objective 4 </w:t>
+      </w:r>
+      <w:r>
+        <w:t>has been partially completed as the developer did gain some insight into how retail systems work and applied this to implementing the system produced. However, very little research was carried out into systems currently in use in industry and this insight could have proven very useful when developing this system to potentially avoid issues that arose during the projects lifecycle.</w:t>
+      </w:r>
+    </w:p>
+    <w:p>
+      <w:pPr>
+        <w:pStyle w:val="Heading3"/>
+      </w:pPr>
+      <w:r>
+        <w:t>System Requirements</w:t>
+      </w:r>
+    </w:p>
+    <w:p>
+      <w:r>
+        <w:t>When it comes to the system requirements documented in section 2.3 of the report, most of them were completed to a good standard by the projects end.</w:t>
+      </w:r>
+    </w:p>
+    <w:p>
+      <w:r>
+        <w:t>All</w:t>
+      </w:r>
+      <w:r>
+        <w:t xml:space="preserve"> the objectives quantified as either core or </w:t>
+      </w:r>
+      <w:r>
+        <w:t>stretch</w:t>
+      </w:r>
+      <w:r>
+        <w:t xml:space="preserve"> functionality were implemented over the course of fo</w:t>
+      </w:r>
+      <w:r>
+        <w:t>u</w:t>
+      </w:r>
+      <w:r>
+        <w:t>r development sprints</w:t>
+      </w:r>
+      <w:r>
+        <w:t xml:space="preserve"> as shown in sections 5.2 through 5.6 of </w:t>
+      </w:r>
+      <w:bookmarkStart w:id="59" w:name="_GoBack"/>
+      <w:bookmarkEnd w:id="59"/>
+      <w:r>
+        <w:lastRenderedPageBreak/>
+        <w:t xml:space="preserve">the stage </w:t>
+      </w:r>
+      <w:r>
+        <w:t>sections</w:t>
+      </w:r>
+      <w:r>
+        <w:t xml:space="preserve"> of this report.</w:t>
+      </w:r>
+      <w:r>
+        <w:t xml:space="preserve"> However, objective 7 relating to </w:t>
+      </w:r>
+      <w:r>
+        <w:t>the news delivery services was not achieved due to technical issues and poor time management of those issues causing delays to the project and the optional user stories to be deprioritised for the project and thus were not completed.</w:t>
+      </w:r>
+    </w:p>
+    <w:p>
+      <w:pPr>
+        <w:pStyle w:val="Heading3"/>
+      </w:pPr>
+      <w:r>
+        <w:t>Deliverables</w:t>
+      </w:r>
+    </w:p>
+    <w:p>
+      <w:r>
+        <w:t>All deliverables outlined in section 2.4 of this report were completed to a good standard with the system requirements documented in section 5 of this report and the user guide present in section 10.1 of this report.</w:t>
+      </w:r>
+    </w:p>
     <w:p>
       <w:pPr>
         <w:pStyle w:val="Heading2"/>
       </w:pPr>
-      <w:bookmarkStart w:id="59" w:name="_Toc41046722"/>
+      <w:bookmarkStart w:id="60" w:name="_Toc41046722"/>
       <w:r>
         <w:t>Changes during development</w:t>
       </w:r>
-      <w:bookmarkEnd w:id="59"/>
+      <w:bookmarkEnd w:id="60"/>
     </w:p>
     <w:p>
       <w:r>
@@ -10333,11 +10528,11 @@
       <w:pPr>
         <w:pStyle w:val="Heading3"/>
       </w:pPr>
-      <w:bookmarkStart w:id="60" w:name="_Toc41046723"/>
+      <w:bookmarkStart w:id="61" w:name="_Toc41046723"/>
       <w:r>
         <w:t>Technology Stack Changes</w:t>
       </w:r>
-      <w:bookmarkEnd w:id="60"/>
+      <w:bookmarkEnd w:id="61"/>
     </w:p>
     <w:p>
       <w:r>
@@ -10416,8 +10611,47 @@
       <w:r>
         <w:t xml:space="preserve">There were also limitations with the framework used to make the business logic. Although NodeJS is very powerful when it comes to </w:t>
       </w:r>
-      <w:bookmarkStart w:id="61" w:name="_GoBack"/>
-      <w:bookmarkEnd w:id="61"/>
+      <w:r>
+        <w:t>creating a business logic server and connects very well with Mon</w:t>
+      </w:r>
+      <w:r>
+        <w:t>go</w:t>
+      </w:r>
+      <w:r>
+        <w:t>DB</w:t>
+      </w:r>
+      <w:r>
+        <w:t>,</w:t>
+      </w:r>
+      <w:r>
+        <w:t xml:space="preserve"> it does provide limitations as opposed to ASP.NET.</w:t>
+      </w:r>
+      <w:r>
+        <w:t xml:space="preserve"> </w:t>
+      </w:r>
+    </w:p>
+    <w:p>
+      <w:r>
+        <w:t xml:space="preserve">One major limitation is to do with sessions and authentication, as in ASP, I could use the Oauth libraries for token-based authentication that restricted what endpoints could be accessed by which users. In NodeJS, there is no such libraries that the </w:t>
+      </w:r>
+      <w:r>
+        <w:lastRenderedPageBreak/>
+        <w:t>developer was aware of and given the time required to find and learn a new framework, this functionality had to be left out.</w:t>
+      </w:r>
+      <w:r>
+        <w:t xml:space="preserve"> In its place global variables for basic session storage were used which is bad practice and should be avoided where possible.</w:t>
+      </w:r>
+    </w:p>
+    <w:p>
+      <w:r>
+        <w:t xml:space="preserve">Another problem that was encountered with Node, is to do with </w:t>
+      </w:r>
+      <w:r>
+        <w:t xml:space="preserve">the fact that everything to do with the business logic and HTTP requests is all in one file. While this does have the benefit of only needing to run one file when executing the program, it however makes the code look very messy and hard to follow in places as all of the logic is in one file. This meant that very special care had to be taken when organising </w:t>
+      </w:r>
+      <w:r>
+        <w:t>the functions so that related functions were grouped together however in some cases this was not possible.</w:t>
+      </w:r>
     </w:p>
     <w:p>
       <w:pPr>
@@ -10431,20 +10665,54 @@
     </w:p>
     <w:p>
       <w:r>
-        <w:t>DATA RETENTION</w:t>
-      </w:r>
-    </w:p>
-    <w:p>
-      <w:r>
-        <w:t>REPEATING DATA</w:t>
-      </w:r>
-    </w:p>
-    <w:p>
-      <w:r>
-        <w:t>ROUTING SERVER</w:t>
-      </w:r>
-    </w:p>
-    <w:p>
+        <w:t xml:space="preserve">Over the course of the project there were also </w:t>
+      </w:r>
+      <w:r>
+        <w:t xml:space="preserve">changes to functionality produced that would end up having impacts on the </w:t>
+      </w:r>
+      <w:r>
+        <w:t>project</w:t>
+      </w:r>
+      <w:r>
+        <w:t>.</w:t>
+      </w:r>
+    </w:p>
+    <w:p>
+      <w:r>
+        <w:t xml:space="preserve">The first major change was to do with the deployment of the </w:t>
+      </w:r>
+      <w:r>
+        <w:t xml:space="preserve">website. It was originally intended for the website to have its own routing server for navigation so that when links were clicked the page would redirect to another URL on that server to provide another page. This was removed from the project due to issues with setting up the server and conflicting with the business logic server </w:t>
+      </w:r>
+      <w:r>
+        <w:t>when it comes to data retention when pages are redirected. This had the effect of making the reservation page much more simplistic in nature and not as user friendly as was intended as lots of drop down menus were required when it should have just saved the product data from the products list and recreated it on the page for the end user to review befor</w:t>
+      </w:r>
+      <w:r>
+        <w:t>e</w:t>
+      </w:r>
+      <w:r>
+        <w:t xml:space="preserve"> checking stock and reserving.</w:t>
+      </w:r>
+    </w:p>
+    <w:p>
+      <w:r>
+        <w:t>Another significant functionality change was the removal of the proposed newspaper delivery service that was to be implemented to allow for customers to book for deliveries and pay for them online to prevent the need as it is currently for customer to visit the store to pay delivery bills.</w:t>
+      </w:r>
+      <w:r>
+        <w:t xml:space="preserve"> This was removed due to the technical issues identified in stages 1 and 2</w:t>
+      </w:r>
+      <w:r>
+        <w:t xml:space="preserve"> outlined in sections 5.2 and 5.3 respectively</w:t>
+      </w:r>
+      <w:r>
+        <w:t xml:space="preserve"> causing significant delays to the project and meaning that the time required to implement this was taken up by higher priority user stories</w:t>
+      </w:r>
+      <w:r>
+        <w:t>.</w:t>
+      </w:r>
+      <w:r>
+        <w:t xml:space="preserve"> This had the impact of reducing the systems functional capacity dramatically as an entire section of the system would be missing by the end of the project.</w:t>
+      </w:r>
       <w:r>
         <w:br w:type="page"/>
       </w:r>
@@ -10623,7 +10891,13 @@
     </w:p>
     <w:p>
       <w:r>
-        <w:t xml:space="preserve">From a technical standpoint it was more of a case of development was already overrunning so there was not enough time to get testing performed. Plus I was not very familiar with how to test both a website and </w:t>
+        <w:t xml:space="preserve">From a technical standpoint it was more of a case of development was already overrunning so there was not enough time to get testing performed. </w:t>
+      </w:r>
+      <w:r>
+        <w:t>Plus,</w:t>
+      </w:r>
+      <w:r>
+        <w:t xml:space="preserve"> I was not very familiar with how to test both a website and </w:t>
       </w:r>
       <w:r>
         <w:t>a desktop application as there was very little in the way of business logic on the client side and I did not have the time to learn the frameworks and perform the testing.</w:t>
@@ -10925,6 +11199,23 @@
         <w:t>Trello Boards</w:t>
       </w:r>
       <w:bookmarkEnd w:id="72"/>
+    </w:p>
+    <w:p>
+      <w:pPr>
+        <w:pStyle w:val="Heading4"/>
+      </w:pPr>
+      <w:r>
+        <w:t>Trello Board 1</w:t>
+      </w:r>
+    </w:p>
+    <w:p/>
+    <w:p>
+      <w:pPr>
+        <w:pStyle w:val="Heading4"/>
+      </w:pPr>
+      <w:r>
+        <w:t>Trello Board 2</w:t>
+      </w:r>
     </w:p>
     <w:p/>
     <w:p>
@@ -11976,6 +12267,92 @@
     </w:lvl>
   </w:abstractNum>
   <w:abstractNum w:abstractNumId="10" w15:restartNumberingAfterBreak="0">
+    <w:nsid w:val="65E666AF"/>
+    <w:multiLevelType w:val="hybridMultilevel"/>
+    <w:tmpl w:val="1EA4F7EA"/>
+    <w:lvl w:ilvl="0" w:tplc="0809000F">
+      <w:start w:val="1"/>
+      <w:numFmt w:val="decimal"/>
+      <w:lvlText w:val="%1."/>
+      <w:lvlJc w:val="left"/>
+      <w:pPr>
+        <w:ind w:left="720" w:hanging="360"/>
+      </w:pPr>
+    </w:lvl>
+    <w:lvl w:ilvl="1" w:tplc="08090019" w:tentative="1">
+      <w:start w:val="1"/>
+      <w:numFmt w:val="lowerLetter"/>
+      <w:lvlText w:val="%2."/>
+      <w:lvlJc w:val="left"/>
+      <w:pPr>
+        <w:ind w:left="1440" w:hanging="360"/>
+      </w:pPr>
+    </w:lvl>
+    <w:lvl w:ilvl="2" w:tplc="0809001B" w:tentative="1">
+      <w:start w:val="1"/>
+      <w:numFmt w:val="lowerRoman"/>
+      <w:lvlText w:val="%3."/>
+      <w:lvlJc w:val="right"/>
+      <w:pPr>
+        <w:ind w:left="2160" w:hanging="180"/>
+      </w:pPr>
+    </w:lvl>
+    <w:lvl w:ilvl="3" w:tplc="0809000F" w:tentative="1">
+      <w:start w:val="1"/>
+      <w:numFmt w:val="decimal"/>
+      <w:lvlText w:val="%4."/>
+      <w:lvlJc w:val="left"/>
+      <w:pPr>
+        <w:ind w:left="2880" w:hanging="360"/>
+      </w:pPr>
+    </w:lvl>
+    <w:lvl w:ilvl="4" w:tplc="08090019" w:tentative="1">
+      <w:start w:val="1"/>
+      <w:numFmt w:val="lowerLetter"/>
+      <w:lvlText w:val="%5."/>
+      <w:lvlJc w:val="left"/>
+      <w:pPr>
+        <w:ind w:left="3600" w:hanging="360"/>
+      </w:pPr>
+    </w:lvl>
+    <w:lvl w:ilvl="5" w:tplc="0809001B" w:tentative="1">
+      <w:start w:val="1"/>
+      <w:numFmt w:val="lowerRoman"/>
+      <w:lvlText w:val="%6."/>
+      <w:lvlJc w:val="right"/>
+      <w:pPr>
+        <w:ind w:left="4320" w:hanging="180"/>
+      </w:pPr>
+    </w:lvl>
+    <w:lvl w:ilvl="6" w:tplc="0809000F" w:tentative="1">
+      <w:start w:val="1"/>
+      <w:numFmt w:val="decimal"/>
+      <w:lvlText w:val="%7."/>
+      <w:lvlJc w:val="left"/>
+      <w:pPr>
+        <w:ind w:left="5040" w:hanging="360"/>
+      </w:pPr>
+    </w:lvl>
+    <w:lvl w:ilvl="7" w:tplc="08090019" w:tentative="1">
+      <w:start w:val="1"/>
+      <w:numFmt w:val="lowerLetter"/>
+      <w:lvlText w:val="%8."/>
+      <w:lvlJc w:val="left"/>
+      <w:pPr>
+        <w:ind w:left="5760" w:hanging="360"/>
+      </w:pPr>
+    </w:lvl>
+    <w:lvl w:ilvl="8" w:tplc="0809001B" w:tentative="1">
+      <w:start w:val="1"/>
+      <w:numFmt w:val="lowerRoman"/>
+      <w:lvlText w:val="%9."/>
+      <w:lvlJc w:val="right"/>
+      <w:pPr>
+        <w:ind w:left="6480" w:hanging="180"/>
+      </w:pPr>
+    </w:lvl>
+  </w:abstractNum>
+  <w:abstractNum w:abstractNumId="11" w15:restartNumberingAfterBreak="0">
     <w:nsid w:val="668839E6"/>
     <w:multiLevelType w:val="hybridMultilevel"/>
     <w:tmpl w:val="C59A3EDC"/>
@@ -12061,7 +12438,7 @@
       </w:pPr>
     </w:lvl>
   </w:abstractNum>
-  <w:abstractNum w:abstractNumId="11" w15:restartNumberingAfterBreak="0">
+  <w:abstractNum w:abstractNumId="12" w15:restartNumberingAfterBreak="0">
     <w:nsid w:val="74720180"/>
     <w:multiLevelType w:val="hybridMultilevel"/>
     <w:tmpl w:val="5D8AEFDE"/>
@@ -12147,7 +12524,7 @@
       </w:pPr>
     </w:lvl>
   </w:abstractNum>
-  <w:abstractNum w:abstractNumId="12" w15:restartNumberingAfterBreak="0">
+  <w:abstractNum w:abstractNumId="13" w15:restartNumberingAfterBreak="0">
     <w:nsid w:val="77793A0F"/>
     <w:multiLevelType w:val="hybridMultilevel"/>
     <w:tmpl w:val="1EA4F7EA"/>
@@ -12233,7 +12610,7 @@
       </w:pPr>
     </w:lvl>
   </w:abstractNum>
-  <w:abstractNum w:abstractNumId="13" w15:restartNumberingAfterBreak="0">
+  <w:abstractNum w:abstractNumId="14" w15:restartNumberingAfterBreak="0">
     <w:nsid w:val="7B430D20"/>
     <w:multiLevelType w:val="hybridMultilevel"/>
     <w:tmpl w:val="4E10129C"/>
@@ -12319,7 +12696,7 @@
       </w:pPr>
     </w:lvl>
   </w:abstractNum>
-  <w:abstractNum w:abstractNumId="14" w15:restartNumberingAfterBreak="0">
+  <w:abstractNum w:abstractNumId="15" w15:restartNumberingAfterBreak="0">
     <w:nsid w:val="7B8331DD"/>
     <w:multiLevelType w:val="multilevel"/>
     <w:tmpl w:val="08090025"/>
@@ -12418,13 +12795,13 @@
     <w:abstractNumId w:val="3"/>
   </w:num>
   <w:num w:numId="2">
-    <w:abstractNumId w:val="14"/>
+    <w:abstractNumId w:val="15"/>
   </w:num>
   <w:num w:numId="3">
     <w:abstractNumId w:val="6"/>
   </w:num>
   <w:num w:numId="4">
-    <w:abstractNumId w:val="12"/>
+    <w:abstractNumId w:val="13"/>
   </w:num>
   <w:num w:numId="5">
     <w:abstractNumId w:val="8"/>
@@ -12445,7 +12822,7 @@
     <w:abstractNumId w:val="9"/>
   </w:num>
   <w:num w:numId="11">
-    <w:abstractNumId w:val="10"/>
+    <w:abstractNumId w:val="11"/>
   </w:num>
   <w:num w:numId="12">
     <w:abstractNumId w:val="7"/>
@@ -12454,10 +12831,13 @@
     <w:abstractNumId w:val="2"/>
   </w:num>
   <w:num w:numId="14">
-    <w:abstractNumId w:val="13"/>
+    <w:abstractNumId w:val="14"/>
   </w:num>
   <w:num w:numId="15">
-    <w:abstractNumId w:val="11"/>
+    <w:abstractNumId w:val="12"/>
+  </w:num>
+  <w:num w:numId="16">
+    <w:abstractNumId w:val="10"/>
   </w:num>
 </w:numbering>
 </file>
@@ -12949,7 +13329,7 @@
     <w:uiPriority w:val="9"/>
     <w:unhideWhenUsed/>
     <w:qFormat/>
-    <w:rsid w:val="0015316E"/>
+    <w:rsid w:val="006B4A8C"/>
     <w:pPr>
       <w:keepNext/>
       <w:keepLines/>
@@ -12961,10 +13341,8 @@
       <w:outlineLvl w:val="3"/>
     </w:pPr>
     <w:rPr>
-      <w:rFonts w:asciiTheme="majorHAnsi" w:eastAsiaTheme="majorEastAsia" w:hAnsiTheme="majorHAnsi" w:cstheme="majorBidi"/>
-      <w:i/>
+      <w:rFonts w:eastAsiaTheme="majorEastAsia" w:cstheme="majorBidi"/>
       <w:iCs/>
-      <w:color w:val="2E74B5" w:themeColor="accent1" w:themeShade="BF"/>
     </w:rPr>
   </w:style>
   <w:style w:type="paragraph" w:styleId="Heading5">
@@ -13311,12 +13689,11 @@
     <w:basedOn w:val="DefaultParagraphFont"/>
     <w:link w:val="Heading4"/>
     <w:uiPriority w:val="9"/>
-    <w:rsid w:val="0015316E"/>
+    <w:rsid w:val="006B4A8C"/>
     <w:rPr>
-      <w:rFonts w:asciiTheme="majorHAnsi" w:eastAsiaTheme="majorEastAsia" w:hAnsiTheme="majorHAnsi" w:cstheme="majorBidi"/>
-      <w:i/>
+      <w:rFonts w:ascii="Arial" w:eastAsiaTheme="majorEastAsia" w:hAnsi="Arial" w:cstheme="majorBidi"/>
       <w:iCs/>
-      <w:color w:val="2E74B5" w:themeColor="accent1" w:themeShade="BF"/>
+      <w:sz w:val="24"/>
     </w:rPr>
   </w:style>
   <w:style w:type="character" w:customStyle="1" w:styleId="Heading5Char">
@@ -13815,7 +14192,7 @@
 </file>
 
 <file path=customXml/itemProps1.xml><?xml version="1.0" encoding="utf-8"?>
-<ds:datastoreItem xmlns:ds="http://schemas.openxmlformats.org/officeDocument/2006/customXml" ds:itemID="{0C602A8D-495A-4B73-9E1B-6E58FD072C27}">
+<ds:datastoreItem xmlns:ds="http://schemas.openxmlformats.org/officeDocument/2006/customXml" ds:itemID="{D460EBAD-A9E8-4931-9A62-A54A26C1D3C4}">
   <ds:schemaRefs>
     <ds:schemaRef ds:uri="http://schemas.openxmlformats.org/officeDocument/2006/bibliography"/>
   </ds:schemaRefs>

</xml_diff>

<commit_message>
Post mortem and conclusion complete
</commit_message>
<xml_diff>
--- a/Documents/Final Report/Final Report Draft 1.docx
+++ b/Documents/Final Report/Final Report Draft 1.docx
@@ -313,7 +313,23 @@
           <w:rFonts w:cs="Arial"/>
           <w:szCs w:val="24"/>
         </w:rPr>
-        <w:t>I would also like to thank my family, friends and colleagues on this course for all of their support throughout my degree.</w:t>
+        <w:t xml:space="preserve">I would also like to thank my family, friends and colleagues on this course for </w:t>
+      </w:r>
+      <w:proofErr w:type="gramStart"/>
+      <w:r>
+        <w:rPr>
+          <w:rFonts w:cs="Arial"/>
+          <w:szCs w:val="24"/>
+        </w:rPr>
+        <w:t>all of</w:t>
+      </w:r>
+      <w:proofErr w:type="gramEnd"/>
+      <w:r>
+        <w:rPr>
+          <w:rFonts w:cs="Arial"/>
+          <w:szCs w:val="24"/>
+        </w:rPr>
+        <w:t xml:space="preserve"> their support throughout my degree.</w:t>
       </w:r>
     </w:p>
     <w:p>
@@ -6243,9 +6259,11 @@
       <w:r>
         <w:t xml:space="preserve">Another issue with these currently used systems they </w:t>
       </w:r>
+      <w:proofErr w:type="gramStart"/>
       <w:r>
         <w:t>do</w:t>
       </w:r>
+      <w:proofErr w:type="gramEnd"/>
       <w:r>
         <w:t xml:space="preserve"> not accommodate areas such as staff shifts and holidays as these are still done via paper. This provides the limitation of staff members having to physically come into the shop to see when they are working or to request and check their holiday. </w:t>
       </w:r>
@@ -7616,7 +7634,15 @@
         </w:numPr>
       </w:pPr>
       <w:r>
-        <w:t>As a staff member, I want to be able to look at the shop rota so that I can see when I have to work</w:t>
+        <w:t xml:space="preserve">As a staff member, I want to be able to look at the shop rota so that I can see when I </w:t>
+      </w:r>
+      <w:proofErr w:type="gramStart"/>
+      <w:r>
+        <w:t>have to</w:t>
+      </w:r>
+      <w:proofErr w:type="gramEnd"/>
+      <w:r>
+        <w:t xml:space="preserve"> work</w:t>
       </w:r>
       <w:r>
         <w:t>.</w:t>
@@ -10251,7 +10277,15 @@
     </w:p>
     <w:p>
       <w:r>
-        <w:t xml:space="preserve">Another bug that has appeared was the fact that the log out buttons on the website would not function on any other pages other than the customer and staff home pages. This was quickly established to be down to conflicting JavaScript files with the server calls being housed separately to the log out script meaning that only the first loaded one would work. This was resolved by moving all of the </w:t>
+        <w:t xml:space="preserve">Another bug that has appeared was the fact that the log out buttons on the website would not function on any other pages other than the customer and staff home pages. This was quickly established to be down to conflicting JavaScript files with the server calls being housed separately to the log out script meaning that only the first loaded one would work. This was resolved by moving </w:t>
+      </w:r>
+      <w:proofErr w:type="gramStart"/>
+      <w:r>
+        <w:t>all of</w:t>
+      </w:r>
+      <w:proofErr w:type="gramEnd"/>
+      <w:r>
+        <w:t xml:space="preserve"> the </w:t>
       </w:r>
       <w:r>
         <w:t>JavaScript</w:t>
@@ -10280,7 +10314,15 @@
     </w:p>
     <w:p>
       <w:r>
-        <w:t>Overall this stage went fairly well as by the end of the stage, the system was feature complete and all functionality had been checked for system breaking bugs and was working as intended. The major downside to this stage is the fact that the integration testing was not performed which gives a significant downside as there will be no automated testing performed on the system potentially allowing unforeseen bugs to show up during the products lifecycle that could have been avoided with testing.</w:t>
+        <w:t xml:space="preserve">Overall this stage went </w:t>
+      </w:r>
+      <w:proofErr w:type="gramStart"/>
+      <w:r>
+        <w:t>fairly well</w:t>
+      </w:r>
+      <w:proofErr w:type="gramEnd"/>
+      <w:r>
+        <w:t xml:space="preserve"> as by the end of the stage, the system was feature complete and all functionality had been checked for system breaking bugs and was working as intended. The major downside to this stage is the fact that the integration testing was not performed which gives a significant downside as there will be no automated testing performed on the system potentially allowing unforeseen bugs to show up during the products lifecycle that could have been avoided with testing.</w:t>
       </w:r>
     </w:p>
     <w:p>
@@ -10411,7 +10453,15 @@
         <w:t xml:space="preserve">Objective 2 has been mostly completed </w:t>
       </w:r>
       <w:r>
-        <w:t>as four of the five sprints were completed by the end of the project. The quality of the system however was not as good as originally intended as some shortcuts had to be made in order for the system to function correctly. These caused some user interface choices that could make it more difficult for the end users to use the system and make it less appealing for them to use on a day to day basis.</w:t>
+        <w:t xml:space="preserve">as four of the five sprints were completed by the end of the project. The quality of the system however was not as good as originally intended as some shortcuts had to be made </w:t>
+      </w:r>
+      <w:proofErr w:type="gramStart"/>
+      <w:r>
+        <w:t>in order for</w:t>
+      </w:r>
+      <w:proofErr w:type="gramEnd"/>
+      <w:r>
+        <w:t xml:space="preserve"> the system to function correctly. These caused some user interface choices that could make it more difficult for the end users to use the system and make it less appealing for them to use on a day to day basis.</w:t>
       </w:r>
     </w:p>
     <w:p>
@@ -10462,8 +10512,6 @@
       <w:r>
         <w:t xml:space="preserve"> as shown in sections 5.2 through 5.6 of </w:t>
       </w:r>
-      <w:bookmarkStart w:id="59" w:name="_GoBack"/>
-      <w:bookmarkEnd w:id="59"/>
       <w:r>
         <w:lastRenderedPageBreak/>
         <w:t xml:space="preserve">the stage </w:t>
@@ -10498,41 +10546,41 @@
       <w:pPr>
         <w:pStyle w:val="Heading2"/>
       </w:pPr>
-      <w:bookmarkStart w:id="60" w:name="_Toc41046722"/>
+      <w:bookmarkStart w:id="59" w:name="_Toc41046722"/>
       <w:r>
         <w:t>Changes during development</w:t>
       </w:r>
+      <w:bookmarkEnd w:id="59"/>
+    </w:p>
+    <w:p>
+      <w:r>
+        <w:t xml:space="preserve">There </w:t>
+      </w:r>
+      <w:r>
+        <w:t>was</w:t>
+      </w:r>
+      <w:r>
+        <w:t xml:space="preserve"> a large amount of changes</w:t>
+      </w:r>
+      <w:r>
+        <w:t xml:space="preserve"> that</w:t>
+      </w:r>
+      <w:r>
+        <w:t xml:space="preserve"> </w:t>
+      </w:r>
+      <w:r>
+        <w:t>were made during the development of this system and there were impacts and limitations to the system caused by them which will be analysed below.</w:t>
+      </w:r>
+    </w:p>
+    <w:p>
+      <w:pPr>
+        <w:pStyle w:val="Heading3"/>
+      </w:pPr>
+      <w:bookmarkStart w:id="60" w:name="_Toc41046723"/>
+      <w:r>
+        <w:t>Technology Stack Changes</w:t>
+      </w:r>
       <w:bookmarkEnd w:id="60"/>
-    </w:p>
-    <w:p>
-      <w:r>
-        <w:t xml:space="preserve">There </w:t>
-      </w:r>
-      <w:r>
-        <w:t>was</w:t>
-      </w:r>
-      <w:r>
-        <w:t xml:space="preserve"> a large amount of changes</w:t>
-      </w:r>
-      <w:r>
-        <w:t xml:space="preserve"> that</w:t>
-      </w:r>
-      <w:r>
-        <w:t xml:space="preserve"> </w:t>
-      </w:r>
-      <w:r>
-        <w:t>were made during the development of this system and there were impacts and limitations to the system caused by them which will be analysed below.</w:t>
-      </w:r>
-    </w:p>
-    <w:p>
-      <w:pPr>
-        <w:pStyle w:val="Heading3"/>
-      </w:pPr>
-      <w:bookmarkStart w:id="61" w:name="_Toc41046723"/>
-      <w:r>
-        <w:t>Technology Stack Changes</w:t>
-      </w:r>
-      <w:bookmarkEnd w:id="61"/>
     </w:p>
     <w:p>
       <w:r>
@@ -10647,7 +10695,13 @@
         <w:t xml:space="preserve">Another problem that was encountered with Node, is to do with </w:t>
       </w:r>
       <w:r>
-        <w:t xml:space="preserve">the fact that everything to do with the business logic and HTTP requests is all in one file. While this does have the benefit of only needing to run one file when executing the program, it however makes the code look very messy and hard to follow in places as all of the logic is in one file. This meant that very special care had to be taken when organising </w:t>
+        <w:t xml:space="preserve">the fact that everything to do with the business logic and HTTP requests is all in one file. While this does have the benefit of only needing to run one file when executing the program, it however makes the code look very messy and hard to follow in places as </w:t>
+      </w:r>
+      <w:r>
+        <w:t>all</w:t>
+      </w:r>
+      <w:r>
+        <w:t xml:space="preserve"> the logic is in one file. This meant that very special care had to be taken when organising </w:t>
       </w:r>
       <w:r>
         <w:t>the functions so that related functions were grouped together however in some cases this was not possible.</w:t>
@@ -10657,11 +10711,11 @@
       <w:pPr>
         <w:pStyle w:val="Heading3"/>
       </w:pPr>
-      <w:bookmarkStart w:id="62" w:name="_Toc41046724"/>
+      <w:bookmarkStart w:id="61" w:name="_Toc41046724"/>
       <w:r>
         <w:t>Functionality changes</w:t>
       </w:r>
-      <w:bookmarkEnd w:id="62"/>
+      <w:bookmarkEnd w:id="61"/>
     </w:p>
     <w:p>
       <w:r>
@@ -10721,112 +10775,112 @@
       <w:pPr>
         <w:pStyle w:val="Heading1"/>
       </w:pPr>
-      <w:bookmarkStart w:id="63" w:name="_Toc41046725"/>
+      <w:bookmarkStart w:id="62" w:name="_Toc41046725"/>
       <w:r>
         <w:lastRenderedPageBreak/>
         <w:t>Project Post-mortem</w:t>
       </w:r>
+      <w:bookmarkEnd w:id="62"/>
+    </w:p>
+    <w:p/>
+    <w:p>
+      <w:r>
+        <w:t>This section of the report will review how the project went from the developer</w:t>
+      </w:r>
+      <w:r>
+        <w:t>’</w:t>
+      </w:r>
+      <w:r>
+        <w:t xml:space="preserve">s perspective and evaluate </w:t>
+      </w:r>
+      <w:r>
+        <w:t>their own</w:t>
+      </w:r>
+      <w:r>
+        <w:t xml:space="preserve"> performance.</w:t>
+      </w:r>
+    </w:p>
+    <w:p>
+      <w:pPr>
+        <w:pStyle w:val="Heading2"/>
+      </w:pPr>
+      <w:bookmarkStart w:id="63" w:name="_Toc41046726"/>
+      <w:r>
+        <w:t>What went well</w:t>
+      </w:r>
       <w:bookmarkEnd w:id="63"/>
     </w:p>
-    <w:p/>
-    <w:p>
-      <w:r>
-        <w:t>This section of the report will review how the project went from the developer</w:t>
-      </w:r>
-      <w:r>
-        <w:t>’</w:t>
-      </w:r>
-      <w:r>
-        <w:t xml:space="preserve">s perspective and evaluate </w:t>
-      </w:r>
-      <w:r>
-        <w:t>their own</w:t>
-      </w:r>
-      <w:r>
-        <w:t xml:space="preserve"> performance.</w:t>
+    <w:p>
+      <w:r>
+        <w:t>I believe that overall this project was a success.</w:t>
+      </w:r>
+      <w:r>
+        <w:t xml:space="preserve"> I have created a system the </w:t>
+      </w:r>
+      <w:r>
+        <w:t>achieves</w:t>
+      </w:r>
+      <w:r>
+        <w:t xml:space="preserve"> what I set out to do to a good standard within the time frame required.</w:t>
+      </w:r>
+    </w:p>
+    <w:p>
+      <w:r>
+        <w:t xml:space="preserve">All functionality classified in the core and stretch sections of my user stories have been </w:t>
+      </w:r>
+      <w:r>
+        <w:t>achieved</w:t>
+      </w:r>
+      <w:r>
+        <w:t xml:space="preserve"> to some degree.</w:t>
+      </w:r>
+      <w:r>
+        <w:t xml:space="preserve"> This is a great achievement given the disruption and issues encountered throughout this project.</w:t>
+      </w:r>
+    </w:p>
+    <w:p>
+      <w:r>
+        <w:t xml:space="preserve">I feel that the use of vertical slice development really helped me focus in on one specific sub section of the system </w:t>
+      </w:r>
+      <w:r>
+        <w:t>to implement that would then be easy to integrate smoothly into the wider system at play once completed</w:t>
+      </w:r>
+      <w:r>
+        <w:t>.</w:t>
+      </w:r>
+    </w:p>
+    <w:p>
+      <w:r>
+        <w:t xml:space="preserve">The final technology stack that was used was a good choice to allow me to quickly and efficiently catch up from the lost time due to technology stack issues even if the </w:t>
+      </w:r>
+      <w:r>
+        <w:t>f</w:t>
+      </w:r>
+      <w:r>
+        <w:t>inal product was not as polished as I would have liked it</w:t>
+      </w:r>
+      <w:r>
+        <w:t>.</w:t>
+      </w:r>
+      <w:r>
+        <w:t xml:space="preserve"> Using technologies that I had used previously allowed me focus less on technical issues that could arise and more on delivering functionality for the end users</w:t>
+      </w:r>
+      <w:r>
+        <w:t xml:space="preserve"> and satisfying the objectives of the project</w:t>
+      </w:r>
+      <w:r>
+        <w:t>.</w:t>
       </w:r>
     </w:p>
     <w:p>
       <w:pPr>
         <w:pStyle w:val="Heading2"/>
       </w:pPr>
-      <w:bookmarkStart w:id="64" w:name="_Toc41046726"/>
-      <w:r>
-        <w:t>What went well</w:t>
+      <w:bookmarkStart w:id="64" w:name="_Toc41046727"/>
+      <w:r>
+        <w:t>What could be improved</w:t>
       </w:r>
       <w:bookmarkEnd w:id="64"/>
-    </w:p>
-    <w:p>
-      <w:r>
-        <w:t>I believe that overall this project was a success.</w:t>
-      </w:r>
-      <w:r>
-        <w:t xml:space="preserve"> I have created a system the </w:t>
-      </w:r>
-      <w:r>
-        <w:t>achieves</w:t>
-      </w:r>
-      <w:r>
-        <w:t xml:space="preserve"> what I set out to do to a good standard within the time frame required.</w:t>
-      </w:r>
-    </w:p>
-    <w:p>
-      <w:r>
-        <w:t xml:space="preserve">All functionality classified in the core and stretch sections of my user stories have been </w:t>
-      </w:r>
-      <w:r>
-        <w:t>achieved</w:t>
-      </w:r>
-      <w:r>
-        <w:t xml:space="preserve"> to some degree.</w:t>
-      </w:r>
-      <w:r>
-        <w:t xml:space="preserve"> This is a great achievement given the disruption and issues encountered throughout this project.</w:t>
-      </w:r>
-    </w:p>
-    <w:p>
-      <w:r>
-        <w:t xml:space="preserve">I feel that the use of vertical slice development really helped me focus in on one specific sub section of the system </w:t>
-      </w:r>
-      <w:r>
-        <w:t>to implement that would then be easy to integrate smoothly into the wider system at play once completed</w:t>
-      </w:r>
-      <w:r>
-        <w:t>.</w:t>
-      </w:r>
-    </w:p>
-    <w:p>
-      <w:r>
-        <w:t xml:space="preserve">The final technology stack that was used was a good choice to allow me to quickly and efficiently catch up from the lost time due to technology stack issues even if the </w:t>
-      </w:r>
-      <w:r>
-        <w:t>f</w:t>
-      </w:r>
-      <w:r>
-        <w:t>inal product was not as polished as I would have liked it</w:t>
-      </w:r>
-      <w:r>
-        <w:t>.</w:t>
-      </w:r>
-      <w:r>
-        <w:t xml:space="preserve"> Using technologies that I had used previously allowed me focus less on technical issues that could arise and more on delivering functionality for the end users</w:t>
-      </w:r>
-      <w:r>
-        <w:t xml:space="preserve"> and satisfying the objectives of the project</w:t>
-      </w:r>
-      <w:r>
-        <w:t>.</w:t>
-      </w:r>
-    </w:p>
-    <w:p>
-      <w:pPr>
-        <w:pStyle w:val="Heading2"/>
-      </w:pPr>
-      <w:bookmarkStart w:id="65" w:name="_Toc41046727"/>
-      <w:r>
-        <w:t>What could be improved</w:t>
-      </w:r>
-      <w:bookmarkEnd w:id="65"/>
     </w:p>
     <w:p>
       <w:r>
@@ -10907,13 +10961,39 @@
       <w:pPr>
         <w:pStyle w:val="Heading2"/>
       </w:pPr>
-      <w:bookmarkStart w:id="66" w:name="_Toc41046728"/>
+      <w:bookmarkStart w:id="65" w:name="_Toc41046728"/>
       <w:r>
         <w:t>Lessons learned</w:t>
       </w:r>
-      <w:bookmarkEnd w:id="66"/>
-    </w:p>
-    <w:p/>
+      <w:bookmarkEnd w:id="65"/>
+    </w:p>
+    <w:p>
+      <w:r>
+        <w:t>Over the course of this project I have learned a lot of things that I would like to take forward into future projects as I will outline below.</w:t>
+      </w:r>
+    </w:p>
+    <w:p>
+      <w:r>
+        <w:t>The first thing I would like to improve on going forward, is managing technical issues</w:t>
+      </w:r>
+      <w:r>
+        <w:t xml:space="preserve"> and deciding on alternative methods to fixing the bug directly earlier so that the project </w:t>
+      </w:r>
+      <w:r>
+        <w:t>stayed</w:t>
+      </w:r>
+      <w:r>
+        <w:t xml:space="preserve"> on track and less time was lost to technical issues so that the system quality could be higher and more could get implemented in the new technology stack.</w:t>
+      </w:r>
+    </w:p>
+    <w:p>
+      <w:r>
+        <w:t>In future, I would also like to</w:t>
+      </w:r>
+      <w:r>
+        <w:t xml:space="preserve"> test run technology stacks properly before beginning the project so that I have a clear understanding of what libraries I might need and how to implement what I need more efficiently rather than learning things on the fly when I realise they are required. This also leads onto the fact that I would like to have better planning so that there is at least a loose design of how everything will fit together so that vertical slice development could be more effective during development.</w:t>
+      </w:r>
+    </w:p>
     <w:p>
       <w:r>
         <w:br w:type="page"/>
@@ -10923,12 +11003,12 @@
       <w:pPr>
         <w:pStyle w:val="Heading1"/>
       </w:pPr>
-      <w:bookmarkStart w:id="67" w:name="_Toc41046729"/>
+      <w:bookmarkStart w:id="66" w:name="_Toc41046729"/>
       <w:r>
         <w:lastRenderedPageBreak/>
         <w:t>Conclusions</w:t>
       </w:r>
-      <w:bookmarkEnd w:id="67"/>
+      <w:bookmarkEnd w:id="66"/>
     </w:p>
     <w:p>
       <w:pPr>
@@ -10942,13 +11022,31 @@
       <w:pPr>
         <w:rPr>
           <w:rFonts w:cs="Arial"/>
-          <w:u w:val="single"/>
         </w:rPr>
       </w:pPr>
       <w:r>
         <w:rPr>
           <w:rFonts w:cs="Arial"/>
-          <w:u w:val="single"/>
+        </w:rPr>
+        <w:t xml:space="preserve">This project was </w:t>
+      </w:r>
+      <w:r>
+        <w:rPr>
+          <w:rFonts w:cs="Arial"/>
+        </w:rPr>
+        <w:t>set out upon in order to create a system capable of enhancing and making easier working in a retail environment and provide more effective management of said environment. This was achieved successfully with most functionality points implemented to a good standard with all core functionality provided.</w:t>
+      </w:r>
+      <w:r>
+        <w:rPr>
+          <w:rFonts w:cs="Arial"/>
+        </w:rPr>
+        <w:t xml:space="preserve"> All deliverables specified at the beginning of this project have been completed. This is only the start of a system of this type however, and with further development and enhancements that could become a system that can handle all aspects of a shop effectively and simply to enhance the experience of both customers and staff alike.</w:t>
+      </w:r>
+      <w:bookmarkStart w:id="67" w:name="_GoBack"/>
+      <w:bookmarkEnd w:id="67"/>
+      <w:r>
+        <w:rPr>
+          <w:rFonts w:cs="Arial"/>
         </w:rPr>
         <w:br w:type="page"/>
       </w:r>
@@ -14192,7 +14290,7 @@
 </file>
 
 <file path=customXml/itemProps1.xml><?xml version="1.0" encoding="utf-8"?>
-<ds:datastoreItem xmlns:ds="http://schemas.openxmlformats.org/officeDocument/2006/customXml" ds:itemID="{D460EBAD-A9E8-4931-9A62-A54A26C1D3C4}">
+<ds:datastoreItem xmlns:ds="http://schemas.openxmlformats.org/officeDocument/2006/customXml" ds:itemID="{73897404-9D9F-4FAF-9AA0-E263AC8BA54F}">
   <ds:schemaRefs>
     <ds:schemaRef ds:uri="http://schemas.openxmlformats.org/officeDocument/2006/bibliography"/>
   </ds:schemaRefs>

</xml_diff>

<commit_message>
Main body of report complete
</commit_message>
<xml_diff>
--- a/Documents/Final Report/Final Report Draft 1.docx
+++ b/Documents/Final Report/Final Report Draft 1.docx
@@ -313,7 +313,21 @@
           <w:rFonts w:cs="Arial"/>
           <w:szCs w:val="24"/>
         </w:rPr>
-        <w:t>I would also like to thank my family, friends and colleagues on this course for all of their support throughout my degree.</w:t>
+        <w:t xml:space="preserve">I would also like to thank my family, friends and colleagues on this course for </w:t>
+      </w:r>
+      <w:r>
+        <w:rPr>
+          <w:rFonts w:cs="Arial"/>
+          <w:szCs w:val="24"/>
+        </w:rPr>
+        <w:t>all</w:t>
+      </w:r>
+      <w:r>
+        <w:rPr>
+          <w:rFonts w:cs="Arial"/>
+          <w:szCs w:val="24"/>
+        </w:rPr>
+        <w:t xml:space="preserve"> their support throughout my degree.</w:t>
       </w:r>
     </w:p>
     <w:p>
@@ -6563,22 +6577,6 @@
     </w:sdt>
     <w:p>
       <w:pPr>
-        <w:rPr>
-          <w:rFonts w:cs="Arial"/>
-          <w:u w:val="single"/>
-        </w:rPr>
-      </w:pPr>
-    </w:p>
-    <w:p>
-      <w:pPr>
-        <w:rPr>
-          <w:rFonts w:cs="Arial"/>
-          <w:u w:val="single"/>
-        </w:rPr>
-      </w:pPr>
-    </w:p>
-    <w:p>
-      <w:pPr>
         <w:jc w:val="center"/>
         <w:rPr>
           <w:rFonts w:cs="Arial"/>
@@ -6596,16 +6594,6 @@
           <w:szCs w:val="32"/>
         </w:rPr>
       </w:pPr>
-    </w:p>
-    <w:p>
-      <w:pPr>
-        <w:jc w:val="center"/>
-        <w:rPr>
-          <w:rFonts w:cs="Arial"/>
-          <w:sz w:val="36"/>
-          <w:szCs w:val="32"/>
-        </w:rPr>
-      </w:pPr>
       <w:r>
         <w:rPr>
           <w:rFonts w:cs="Arial"/>
@@ -6613,6 +6601,14 @@
           <w:szCs w:val="32"/>
         </w:rPr>
         <w:t xml:space="preserve">Word Count: </w:t>
+      </w:r>
+      <w:r>
+        <w:rPr>
+          <w:rFonts w:cs="Arial"/>
+          <w:sz w:val="36"/>
+          <w:szCs w:val="32"/>
+        </w:rPr>
+        <w:t>8,945</w:t>
       </w:r>
     </w:p>
     <w:p>
@@ -6708,7 +6704,12 @@
         <w:t>In a retail environment</w:t>
       </w:r>
       <w:r>
-        <w:t>, there is historically the case that the systems they use to store corporate information such as stock information, staff details and other corporate details on a shop to shop level are being handled by decades old software and hardware that is not kept up to date due to cost and other corporate concerns. This system has been built to modernise the systems used by shop managers and staff to help enhance the potential of these systems and add features to make working in retail more convenient and easier on both the staff and customers.</w:t>
+        <w:t xml:space="preserve">, there is historically the case that the systems they use to store corporate information such as stock information, staff details and other corporate details on a shop to shop level are being handled by decades old software and hardware that is not kept up to date due to cost and other corporate concerns. This system has been built to modernise the systems used by shop managers and staff to help enhance the potential of these systems and add features to make working in retail more convenient and easier on both the staff </w:t>
+      </w:r>
+      <w:bookmarkStart w:id="11" w:name="_GoBack"/>
+      <w:bookmarkEnd w:id="11"/>
+      <w:r>
+        <w:t>and customers.</w:t>
       </w:r>
     </w:p>
     <w:p>
@@ -6725,12 +6726,12 @@
       <w:pPr>
         <w:pStyle w:val="Heading1"/>
       </w:pPr>
-      <w:bookmarkStart w:id="11" w:name="_Toc41379794"/>
+      <w:bookmarkStart w:id="12" w:name="_Toc41379794"/>
       <w:r>
         <w:lastRenderedPageBreak/>
         <w:t>Background, Objectives and Deliverables</w:t>
       </w:r>
-      <w:bookmarkEnd w:id="11"/>
+      <w:bookmarkEnd w:id="12"/>
     </w:p>
     <w:p/>
     <w:p>
@@ -6742,11 +6743,11 @@
       <w:pPr>
         <w:pStyle w:val="Heading2"/>
       </w:pPr>
-      <w:bookmarkStart w:id="12" w:name="_Toc41379795"/>
+      <w:bookmarkStart w:id="13" w:name="_Toc41379795"/>
       <w:r>
         <w:t>Motivation</w:t>
       </w:r>
-      <w:bookmarkEnd w:id="12"/>
+      <w:bookmarkEnd w:id="13"/>
     </w:p>
     <w:p>
       <w:r>
@@ -6818,11 +6819,11 @@
       <w:pPr>
         <w:pStyle w:val="Heading2"/>
       </w:pPr>
-      <w:bookmarkStart w:id="13" w:name="_Toc41379796"/>
+      <w:bookmarkStart w:id="14" w:name="_Toc41379796"/>
       <w:r>
         <w:t>Project Objectives</w:t>
       </w:r>
-      <w:bookmarkEnd w:id="13"/>
+      <w:bookmarkEnd w:id="14"/>
     </w:p>
     <w:p>
       <w:r>
@@ -6900,11 +6901,11 @@
       <w:pPr>
         <w:pStyle w:val="Heading2"/>
       </w:pPr>
-      <w:bookmarkStart w:id="14" w:name="_Toc41379797"/>
+      <w:bookmarkStart w:id="15" w:name="_Toc41379797"/>
       <w:r>
         <w:t>System Requirements</w:t>
       </w:r>
-      <w:bookmarkEnd w:id="14"/>
+      <w:bookmarkEnd w:id="15"/>
     </w:p>
     <w:p>
       <w:r>
@@ -7029,11 +7030,11 @@
       <w:pPr>
         <w:pStyle w:val="Heading2"/>
       </w:pPr>
-      <w:bookmarkStart w:id="15" w:name="_Toc41379798"/>
+      <w:bookmarkStart w:id="16" w:name="_Toc41379798"/>
       <w:r>
         <w:t>Deliverables</w:t>
       </w:r>
-      <w:bookmarkEnd w:id="15"/>
+      <w:bookmarkEnd w:id="16"/>
     </w:p>
     <w:p>
       <w:r>
@@ -7145,7 +7146,7 @@
           <w:rFonts w:cs="Arial"/>
         </w:rPr>
       </w:pPr>
-      <w:bookmarkStart w:id="16" w:name="_Toc41379799"/>
+      <w:bookmarkStart w:id="17" w:name="_Toc41379799"/>
       <w:r>
         <w:rPr>
           <w:rFonts w:cs="Arial"/>
@@ -7153,7 +7154,7 @@
         <w:lastRenderedPageBreak/>
         <w:t>Legal, Social, Ethical and Professional issues</w:t>
       </w:r>
-      <w:bookmarkEnd w:id="16"/>
+      <w:bookmarkEnd w:id="17"/>
     </w:p>
     <w:p/>
     <w:p>
@@ -7168,11 +7169,11 @@
       <w:pPr>
         <w:pStyle w:val="Heading2"/>
       </w:pPr>
-      <w:bookmarkStart w:id="17" w:name="_Toc41379800"/>
+      <w:bookmarkStart w:id="18" w:name="_Toc41379800"/>
       <w:r>
         <w:t>Legal Considerations</w:t>
       </w:r>
-      <w:bookmarkEnd w:id="17"/>
+      <w:bookmarkEnd w:id="18"/>
     </w:p>
     <w:p>
       <w:r>
@@ -7189,11 +7190,11 @@
       <w:pPr>
         <w:pStyle w:val="Heading3"/>
       </w:pPr>
-      <w:bookmarkStart w:id="18" w:name="_Toc41379801"/>
+      <w:bookmarkStart w:id="19" w:name="_Toc41379801"/>
       <w:r>
         <w:t>Licencing</w:t>
       </w:r>
-      <w:bookmarkEnd w:id="18"/>
+      <w:bookmarkEnd w:id="19"/>
     </w:p>
     <w:p>
       <w:r>
@@ -7273,11 +7274,11 @@
       <w:pPr>
         <w:pStyle w:val="Heading3"/>
       </w:pPr>
-      <w:bookmarkStart w:id="19" w:name="_Toc41379802"/>
+      <w:bookmarkStart w:id="20" w:name="_Toc41379802"/>
       <w:r>
         <w:t>Data Handling</w:t>
       </w:r>
-      <w:bookmarkEnd w:id="19"/>
+      <w:bookmarkEnd w:id="20"/>
     </w:p>
     <w:p>
       <w:r>
@@ -7308,11 +7309,11 @@
       <w:pPr>
         <w:pStyle w:val="Heading3"/>
       </w:pPr>
-      <w:bookmarkStart w:id="20" w:name="_Toc41379803"/>
+      <w:bookmarkStart w:id="21" w:name="_Toc41379803"/>
       <w:r>
         <w:t>GDPR</w:t>
       </w:r>
-      <w:bookmarkEnd w:id="20"/>
+      <w:bookmarkEnd w:id="21"/>
     </w:p>
     <w:p>
       <w:r>
@@ -7393,11 +7394,11 @@
       <w:pPr>
         <w:pStyle w:val="Heading2"/>
       </w:pPr>
-      <w:bookmarkStart w:id="21" w:name="_Toc41379804"/>
+      <w:bookmarkStart w:id="22" w:name="_Toc41379804"/>
       <w:r>
         <w:t>Ethical Considerations</w:t>
       </w:r>
-      <w:bookmarkEnd w:id="21"/>
+      <w:bookmarkEnd w:id="22"/>
     </w:p>
     <w:p>
       <w:r>
@@ -7411,11 +7412,11 @@
       <w:pPr>
         <w:pStyle w:val="Heading2"/>
       </w:pPr>
-      <w:bookmarkStart w:id="22" w:name="_Toc41379805"/>
+      <w:bookmarkStart w:id="23" w:name="_Toc41379805"/>
       <w:r>
         <w:t>Social Considerations</w:t>
       </w:r>
-      <w:bookmarkEnd w:id="22"/>
+      <w:bookmarkEnd w:id="23"/>
     </w:p>
     <w:p>
       <w:r>
@@ -7443,7 +7444,7 @@
           <w:rFonts w:cs="Arial"/>
         </w:rPr>
       </w:pPr>
-      <w:bookmarkStart w:id="23" w:name="_Toc41379806"/>
+      <w:bookmarkStart w:id="24" w:name="_Toc41379806"/>
       <w:r>
         <w:rPr>
           <w:rFonts w:cs="Arial"/>
@@ -7451,18 +7452,18 @@
         <w:lastRenderedPageBreak/>
         <w:t>Project Management</w:t>
       </w:r>
-      <w:bookmarkEnd w:id="23"/>
+      <w:bookmarkEnd w:id="24"/>
     </w:p>
     <w:p/>
     <w:p>
       <w:pPr>
         <w:pStyle w:val="Heading2"/>
       </w:pPr>
-      <w:bookmarkStart w:id="24" w:name="_Toc41379807"/>
+      <w:bookmarkStart w:id="25" w:name="_Toc41379807"/>
       <w:r>
         <w:t>Agile Project Management</w:t>
       </w:r>
-      <w:bookmarkEnd w:id="24"/>
+      <w:bookmarkEnd w:id="25"/>
     </w:p>
     <w:p>
       <w:r>
@@ -7511,11 +7512,11 @@
       <w:pPr>
         <w:pStyle w:val="Heading2"/>
       </w:pPr>
-      <w:bookmarkStart w:id="25" w:name="_Toc41379808"/>
+      <w:bookmarkStart w:id="26" w:name="_Toc41379808"/>
       <w:r>
         <w:t>GitHub</w:t>
       </w:r>
-      <w:bookmarkEnd w:id="25"/>
+      <w:bookmarkEnd w:id="26"/>
     </w:p>
     <w:p>
       <w:r>
@@ -7530,8 +7531,23 @@
       <w:r>
         <w:t xml:space="preserve"> GitHub allows for version control of the code base for the project</w:t>
       </w:r>
-      <w:bookmarkStart w:id="26" w:name="_GoBack"/>
-      <w:bookmarkEnd w:id="26"/>
+      <w:r>
+        <w:t xml:space="preserve"> by allowing small sections of the code base to be updated when enhancements have been made and provided a good remote storage point for the code base to ensure that no data was lost in the event of any data loss locally.</w:t>
+      </w:r>
+    </w:p>
+    <w:p>
+      <w:r>
+        <w:t xml:space="preserve">GitHub also has the function to use “branches” that allow for the </w:t>
+      </w:r>
+      <w:r>
+        <w:t xml:space="preserve">code base to be cloned onto another branch to be worked on before being merged onto the main branch when significant progress, such as the end of a sprint in agile, have been completed to make the code on the main branch more coherent and ensure that you always have a branch that </w:t>
+      </w:r>
+      <w:r>
+        <w:t>is fully functional to show to end users in an agile fashion</w:t>
+      </w:r>
+      <w:r>
+        <w:t>.</w:t>
+      </w:r>
     </w:p>
     <w:p>
       <w:pPr>
@@ -7543,7 +7559,51 @@
       </w:r>
       <w:bookmarkEnd w:id="27"/>
     </w:p>
-    <w:p/>
+    <w:p>
+      <w:r>
+        <w:t>Trello was used on this project to provide a Kanban board for managing the ongoing development of the project.</w:t>
+      </w:r>
+      <w:r>
+        <w:t xml:space="preserve"> Trello was used due to it being part of the PRCO304 project specification with multiple deliverables to submit the current state of the </w:t>
+      </w:r>
+      <w:r>
+        <w:t>T</w:t>
+      </w:r>
+      <w:r>
+        <w:t>rello board over the course of the project.</w:t>
+      </w:r>
+    </w:p>
+    <w:p>
+      <w:r>
+        <w:t xml:space="preserve">Kanban boards are the principle of breaking down development into multiple stages moving across the board. In their most simple form will contain a backlog of items yet to be developed, an </w:t>
+      </w:r>
+      <w:r>
+        <w:t>in-progress</w:t>
+      </w:r>
+      <w:r>
+        <w:t xml:space="preserve"> section for items currently being worked on and a completed section for </w:t>
+      </w:r>
+      <w:r>
+        <w:t>tasks that are ready for deployment.</w:t>
+      </w:r>
+      <w:r>
+        <w:t>(Atlassian Agile Coach, 2020)</w:t>
+      </w:r>
+    </w:p>
+    <w:p>
+      <w:r>
+        <w:t xml:space="preserve">To see the Trello boards for this </w:t>
+      </w:r>
+      <w:r>
+        <w:t>project,</w:t>
+      </w:r>
+      <w:r>
+        <w:t xml:space="preserve"> see appendix 10.2</w:t>
+      </w:r>
+      <w:r>
+        <w:t>.1.</w:t>
+      </w:r>
+    </w:p>
     <w:p>
       <w:pPr>
         <w:pStyle w:val="Heading2"/>
@@ -7566,6 +7626,49 @@
       </w:r>
       <w:r>
         <w:t>to maintain quality of the code produced and to verify completeness of functionality.</w:t>
+      </w:r>
+    </w:p>
+    <w:p>
+      <w:r>
+        <w:t xml:space="preserve">This is the principle of developing the system in a vertical style by developing </w:t>
+      </w:r>
+      <w:proofErr w:type="gramStart"/>
+      <w:r>
+        <w:t>all of</w:t>
+      </w:r>
+      <w:proofErr w:type="gramEnd"/>
+      <w:r>
+        <w:t xml:space="preserve"> the required features for one user story before moving onto the next one rather than building the system in order of architecture sections.  An example of this would be that for each user story, you would develop the data structures, business logic and user interface all at once. In comparison a more traditional approach would take on </w:t>
+      </w:r>
+      <w:r>
+        <w:lastRenderedPageBreak/>
+        <w:t>the entire database for the project first for example, then would move onto the business logic, then the user interface for the entire project.</w:t>
+      </w:r>
+      <w:r>
+        <w:t xml:space="preserve"> (Adobe, 2013)</w:t>
+      </w:r>
+    </w:p>
+    <w:p>
+      <w:r>
+        <w:t>This approach lends itself very well</w:t>
+      </w:r>
+      <w:r>
+        <w:t xml:space="preserve"> to an agile approach as it allows a fully functional piece of the system to be ready at the end of a sprint that could be shown to the end user to indicate progress, rather than just having a completed database to show </w:t>
+      </w:r>
+      <w:r>
+        <w:t>the</w:t>
+      </w:r>
+      <w:r>
+        <w:t xml:space="preserve"> client that they may not </w:t>
+      </w:r>
+      <w:r>
+        <w:t>understand</w:t>
+      </w:r>
+      <w:r>
+        <w:t xml:space="preserve"> the value of.</w:t>
+      </w:r>
+      <w:r>
+        <w:t xml:space="preserve"> (Adobe ,2013)</w:t>
       </w:r>
     </w:p>
     <w:p>
@@ -10171,7 +10274,13 @@
         <w:pStyle w:val="NoSpacing"/>
       </w:pPr>
       <w:r>
-        <w:t>Figure 12: The form for creating a staff member that managers have access to</w:t>
+        <w:t>Figure 1</w:t>
+      </w:r>
+      <w:r>
+        <w:t>3</w:t>
+      </w:r>
+      <w:r>
+        <w:t>: The form for creating a staff member that managers have access to</w:t>
       </w:r>
       <w:r>
         <w:t>.</w:t>
@@ -10253,7 +10362,13 @@
         <w:pStyle w:val="NoSpacing"/>
       </w:pPr>
       <w:r>
-        <w:t>Figure 13: Reservation page for customers on the website</w:t>
+        <w:t>Figure 1</w:t>
+      </w:r>
+      <w:r>
+        <w:t>4</w:t>
+      </w:r>
+      <w:r>
+        <w:t>: Reservation page for customers on the website</w:t>
       </w:r>
       <w:r>
         <w:t>.</w:t>
@@ -10438,7 +10553,13 @@
         <w:pStyle w:val="NoSpacing"/>
       </w:pPr>
       <w:r>
-        <w:t>Figure 14: User stories to be completed in sprint 4</w:t>
+        <w:t>Figure 1</w:t>
+      </w:r>
+      <w:r>
+        <w:t>5</w:t>
+      </w:r>
+      <w:r>
+        <w:t>: User stories to be completed in sprint 4</w:t>
       </w:r>
     </w:p>
     <w:p>
@@ -10602,7 +10723,13 @@
         <w:pStyle w:val="NoSpacing"/>
       </w:pPr>
       <w:r>
-        <w:t>Figure 15: Desktop page to view all holidays a manager has on the system for his staff.</w:t>
+        <w:t>Figure 1</w:t>
+      </w:r>
+      <w:r>
+        <w:t>6</w:t>
+      </w:r>
+      <w:r>
+        <w:t>: Desktop page to view all holidays a manager has on the system for his staff.</w:t>
       </w:r>
     </w:p>
     <w:p>
@@ -10673,7 +10800,13 @@
         <w:pStyle w:val="NoSpacing"/>
       </w:pPr>
       <w:r>
-        <w:t>Figure 16: Desktop page to allow managers to approve or deny pending holiday requests</w:t>
+        <w:t>Figure 1</w:t>
+      </w:r>
+      <w:r>
+        <w:t>7</w:t>
+      </w:r>
+      <w:r>
+        <w:t>: Desktop page to allow managers to approve or deny pending holiday requests</w:t>
       </w:r>
       <w:r>
         <w:t>.</w:t>
@@ -10753,7 +10886,13 @@
         <w:pStyle w:val="NoSpacing"/>
       </w:pPr>
       <w:r>
-        <w:t xml:space="preserve">Figure 17: </w:t>
+        <w:t>Figure 1</w:t>
+      </w:r>
+      <w:r>
+        <w:t>8</w:t>
+      </w:r>
+      <w:r>
+        <w:t xml:space="preserve">: </w:t>
       </w:r>
       <w:r>
         <w:t>Des</w:t>
@@ -10836,7 +10975,13 @@
         <w:pStyle w:val="NoSpacing"/>
       </w:pPr>
       <w:r>
-        <w:t>Figure 18: Desktop page to view all the shifts for the managers shop</w:t>
+        <w:t>Figure 1</w:t>
+      </w:r>
+      <w:r>
+        <w:t>9</w:t>
+      </w:r>
+      <w:r>
+        <w:t>: Desktop page to view all the shifts for the managers shop</w:t>
       </w:r>
       <w:r>
         <w:t>.</w:t>
@@ -10865,7 +11010,13 @@
     </w:p>
     <w:p>
       <w:r>
-        <w:t xml:space="preserve">Another bug that has appeared was the fact that the log out buttons on the website would not function on any other pages other than the customer and staff home pages. This was quickly established to be down to conflicting JavaScript files with the server calls being housed separately to the log out script meaning that only the first loaded one would work. This was resolved by moving all of the </w:t>
+        <w:t xml:space="preserve">Another bug that has appeared was the fact that the log out buttons on the website would not function on any other pages other than the customer and staff home pages. This was quickly established to be down to conflicting JavaScript files with the server calls being housed separately to the log out script meaning that only the first loaded one would work. This was resolved by moving </w:t>
+      </w:r>
+      <w:r>
+        <w:t>all</w:t>
+      </w:r>
+      <w:r>
+        <w:t xml:space="preserve"> the </w:t>
       </w:r>
       <w:r>
         <w:t>JavaScript</w:t>
@@ -10894,7 +11045,13 @@
     </w:p>
     <w:p>
       <w:r>
-        <w:t>Overall this stage went fairly well as by the end of the stage, the system was feature complete and all functionality had been checked for system breaking bugs and was working as intended. The major downside to this stage is the fact that the integration testing was not performed which gives a significant downside as there will be no automated testing performed on the system potentially allowing unforeseen bugs to show up during the products lifecycle that could have been avoided with testing.</w:t>
+        <w:t xml:space="preserve">Overall this stage went </w:t>
+      </w:r>
+      <w:r>
+        <w:t>well</w:t>
+      </w:r>
+      <w:r>
+        <w:t xml:space="preserve"> as by the end of the stage, the system was feature complete and all functionality had been checked for system breaking bugs and was working as intended. The major downside to this stage is the fact that the integration testing was not performed which gives a significant downside as there will be no automated testing performed on the system potentially allowing unforeseen bugs to show up during the products lifecycle that could have been avoided with testing.</w:t>
       </w:r>
     </w:p>
     <w:p>
@@ -11019,7 +11176,13 @@
     </w:p>
     <w:p>
       <w:r>
-        <w:t>Objective 1 of these would appear to have been met as vertical slice development was used throughout this project as the system was build in layers by the developer with data structures and business logic only being implemented when they were required by the system for functionality to be completed.</w:t>
+        <w:t xml:space="preserve">Objective 1 of these would appear to have been met as vertical slice development was used throughout this project as the system was </w:t>
+      </w:r>
+      <w:r>
+        <w:t>built</w:t>
+      </w:r>
+      <w:r>
+        <w:t xml:space="preserve"> in layers by the developer with data structures and business logic only being implemented when they were required by the system for functionality to be completed.</w:t>
       </w:r>
     </w:p>
     <w:p>
@@ -11027,7 +11190,13 @@
         <w:t xml:space="preserve">Objective 2 has been mostly completed </w:t>
       </w:r>
       <w:r>
-        <w:t>as four of the five sprints were completed by the end of the project. The quality of the system however was not as good as originally intended as some shortcuts had to be made in order for the system to function correctly. These caused some user interface choices that could make it more difficult for the end users to use the system and make it less appealing for them to use on a day to day basis.</w:t>
+        <w:t xml:space="preserve">as four of the five sprints were completed by the end of the project. The quality of the system however was not as good as originally intended as some shortcuts had to be made </w:t>
+      </w:r>
+      <w:r>
+        <w:t>for</w:t>
+      </w:r>
+      <w:r>
+        <w:t xml:space="preserve"> the system to function correctly. These caused some user interface choices that could make it more difficult for the end users to use the system and make it less appealing for them to use on a day to day basis.</w:t>
       </w:r>
     </w:p>
     <w:p>
@@ -11631,6 +11800,83 @@
       <w:bookmarkEnd w:id="72"/>
     </w:p>
     <w:p/>
+    <w:p>
+      <w:pPr>
+        <w:rPr>
+          <w:sz w:val="36"/>
+        </w:rPr>
+      </w:pPr>
+      <w:r>
+        <w:t xml:space="preserve">Adobe, 2013. </w:t>
+      </w:r>
+      <w:r>
+        <w:t>Splitting stories into small, vertical slices.</w:t>
+      </w:r>
+      <w:r>
+        <w:rPr>
+          <w:sz w:val="36"/>
+        </w:rPr>
+        <w:t xml:space="preserve"> </w:t>
+      </w:r>
+      <w:r>
+        <w:rPr>
+          <w:i/>
+          <w:iCs/>
+        </w:rPr>
+        <w:t>Adobe Blogs</w:t>
+      </w:r>
+      <w:r>
+        <w:rPr>
+          <w:i/>
+          <w:iCs/>
+        </w:rPr>
+        <w:t xml:space="preserve"> website</w:t>
+      </w:r>
+      <w:r>
+        <w:rPr>
+          <w:i/>
+          <w:iCs/>
+        </w:rPr>
+        <w:t>.</w:t>
+      </w:r>
+      <w:r>
+        <w:rPr>
+          <w:i/>
+          <w:iCs/>
+        </w:rPr>
+        <w:t xml:space="preserve"> </w:t>
+      </w:r>
+      <w:r>
+        <w:t xml:space="preserve">Available at: </w:t>
+      </w:r>
+      <w:hyperlink r:id="rId28" w:history="1">
+        <w:r>
+          <w:rPr>
+            <w:rStyle w:val="Hyperlink"/>
+          </w:rPr>
+          <w:t>https://blogs.adobe.com/agile/2013/09/27/splitting-stories-into-small-vertical-slices/</w:t>
+        </w:r>
+      </w:hyperlink>
+      <w:r>
+        <w:t xml:space="preserve"> [Accessed 26</w:t>
+      </w:r>
+      <w:r>
+        <w:rPr>
+          <w:vertAlign w:val="superscript"/>
+        </w:rPr>
+        <w:t>th</w:t>
+      </w:r>
+      <w:r>
+        <w:t xml:space="preserve"> May 2020]</w:t>
+      </w:r>
+      <w:r>
+        <w:rPr>
+          <w:i/>
+          <w:iCs/>
+        </w:rPr>
+        <w:t xml:space="preserve"> </w:t>
+      </w:r>
+    </w:p>
     <w:p>
       <w:r>
         <w:t xml:space="preserve">Agile Manifesto, 2001. </w:t>
@@ -11655,7 +11901,7 @@
       <w:r>
         <w:t xml:space="preserve">Available at: </w:t>
       </w:r>
-      <w:hyperlink r:id="rId28" w:history="1">
+      <w:hyperlink r:id="rId29" w:history="1">
         <w:r>
           <w:rPr>
             <w:rStyle w:val="Hyperlink"/>
@@ -11681,6 +11927,35 @@
     </w:p>
     <w:p>
       <w:r>
+        <w:t xml:space="preserve">Atlassian Agile Coach, 2020. What is a Kanban board? </w:t>
+      </w:r>
+      <w:r>
+        <w:rPr>
+          <w:i/>
+          <w:iCs/>
+        </w:rPr>
+        <w:t xml:space="preserve">Atlassian Website. </w:t>
+      </w:r>
+      <w:r>
+        <w:t xml:space="preserve">Available at: </w:t>
+      </w:r>
+      <w:hyperlink r:id="rId30" w:history="1">
+        <w:r>
+          <w:rPr>
+            <w:rStyle w:val="Hyperlink"/>
+          </w:rPr>
+          <w:t>https://www.atlassian.com/agile/kanban/boards</w:t>
+        </w:r>
+      </w:hyperlink>
+      <w:r>
+        <w:t xml:space="preserve"> [Accessed on 26th May 2020</w:t>
+      </w:r>
+      <w:r>
+        <w:t>]</w:t>
+      </w:r>
+    </w:p>
+    <w:p>
+      <w:r>
         <w:t xml:space="preserve">GDPR </w:t>
       </w:r>
       <w:r>
@@ -11705,7 +11980,7 @@
       <w:r>
         <w:t xml:space="preserve">Available at: </w:t>
       </w:r>
-      <w:hyperlink r:id="rId29" w:history="1">
+      <w:hyperlink r:id="rId31" w:history="1">
         <w:r>
           <w:rPr>
             <w:rStyle w:val="Hyperlink"/>
@@ -11734,7 +12009,7 @@
       <w:r>
         <w:t xml:space="preserve"> Available at: </w:t>
       </w:r>
-      <w:hyperlink r:id="rId30" w:history="1">
+      <w:hyperlink r:id="rId32" w:history="1">
         <w:r>
           <w:rPr>
             <w:rStyle w:val="Hyperlink"/>
@@ -11772,7 +12047,7 @@
       <w:r>
         <w:t xml:space="preserve">Available at: </w:t>
       </w:r>
-      <w:hyperlink r:id="rId31" w:history="1">
+      <w:hyperlink r:id="rId33" w:history="1">
         <w:r>
           <w:rPr>
             <w:rStyle w:val="Hyperlink"/>
@@ -11816,7 +12091,7 @@
       <w:r>
         <w:t xml:space="preserve"> Available at: </w:t>
       </w:r>
-      <w:hyperlink r:id="rId32" w:history="1">
+      <w:hyperlink r:id="rId34" w:history="1">
         <w:r>
           <w:rPr>
             <w:rStyle w:val="Hyperlink"/>
@@ -11909,6 +12184,17 @@
       <w:bookmarkEnd w:id="78"/>
     </w:p>
     <w:p>
+      <w:r>
+        <w:t xml:space="preserve">This appendix will document </w:t>
+      </w:r>
+      <w:r>
+        <w:t>all</w:t>
+      </w:r>
+      <w:r>
+        <w:t xml:space="preserve"> the Trello boards submitted as deliverables as detailed in the PRCO304 specification.</w:t>
+      </w:r>
+    </w:p>
+    <w:p>
       <w:pPr>
         <w:pStyle w:val="Heading4"/>
       </w:pPr>
@@ -11928,6 +12214,87 @@
     <w:p/>
     <w:p>
       <w:pPr>
+        <w:pStyle w:val="Heading4"/>
+      </w:pPr>
+      <w:r>
+        <w:t>Trello Board 3</w:t>
+      </w:r>
+    </w:p>
+    <w:p/>
+    <w:p>
+      <w:pPr>
+        <w:pStyle w:val="Heading4"/>
+      </w:pPr>
+      <w:r>
+        <w:t>Trello Board</w:t>
+      </w:r>
+      <w:r>
+        <w:t xml:space="preserve"> 4</w:t>
+      </w:r>
+    </w:p>
+    <w:p/>
+    <w:p>
+      <w:pPr>
+        <w:pStyle w:val="Heading4"/>
+      </w:pPr>
+      <w:r>
+        <w:t>Trello Board</w:t>
+      </w:r>
+      <w:r>
+        <w:t xml:space="preserve"> 5</w:t>
+      </w:r>
+    </w:p>
+    <w:p/>
+    <w:p>
+      <w:pPr>
+        <w:pStyle w:val="Heading4"/>
+      </w:pPr>
+      <w:r>
+        <w:t>Trello Board</w:t>
+      </w:r>
+      <w:r>
+        <w:t xml:space="preserve"> 6</w:t>
+      </w:r>
+    </w:p>
+    <w:p/>
+    <w:p>
+      <w:pPr>
+        <w:pStyle w:val="Heading4"/>
+      </w:pPr>
+      <w:r>
+        <w:t>Trello Board</w:t>
+      </w:r>
+      <w:r>
+        <w:t xml:space="preserve"> 7</w:t>
+      </w:r>
+    </w:p>
+    <w:p/>
+    <w:p>
+      <w:pPr>
+        <w:pStyle w:val="Heading4"/>
+      </w:pPr>
+      <w:r>
+        <w:t>Trello Board</w:t>
+      </w:r>
+      <w:r>
+        <w:t xml:space="preserve"> 8</w:t>
+      </w:r>
+    </w:p>
+    <w:p/>
+    <w:p>
+      <w:pPr>
+        <w:pStyle w:val="Heading4"/>
+      </w:pPr>
+      <w:r>
+        <w:t>Trello Board</w:t>
+      </w:r>
+      <w:r>
+        <w:t xml:space="preserve"> 9</w:t>
+      </w:r>
+    </w:p>
+    <w:p/>
+    <w:p>
+      <w:pPr>
         <w:pStyle w:val="Heading3"/>
       </w:pPr>
       <w:bookmarkStart w:id="79" w:name="_Toc41379861"/>
@@ -11936,8 +12303,319 @@
       </w:r>
       <w:bookmarkEnd w:id="79"/>
     </w:p>
+    <w:p>
+      <w:r>
+        <w:t>The appendix contains the sprint plan adhered to throughout the project.</w:t>
+      </w:r>
+    </w:p>
+    <w:p>
+      <w:pPr>
+        <w:pStyle w:val="Heading4"/>
+      </w:pPr>
+      <w:r>
+        <w:t>Sprint 1</w:t>
+      </w:r>
+    </w:p>
+    <w:p>
+      <w:pPr>
+        <w:pStyle w:val="ListParagraph"/>
+        <w:numPr>
+          <w:ilvl w:val="0"/>
+          <w:numId w:val="8"/>
+        </w:numPr>
+      </w:pPr>
+      <w:r>
+        <w:t>As a customer I want to be able to set up an account so that I can use the website</w:t>
+      </w:r>
+    </w:p>
+    <w:p>
+      <w:pPr>
+        <w:pStyle w:val="ListParagraph"/>
+        <w:numPr>
+          <w:ilvl w:val="0"/>
+          <w:numId w:val="8"/>
+        </w:numPr>
+      </w:pPr>
+      <w:r>
+        <w:lastRenderedPageBreak/>
+        <w:t>As a customer, I want to be able to log into the website so that I can access the features on the systems</w:t>
+      </w:r>
+    </w:p>
+    <w:p>
+      <w:pPr>
+        <w:pStyle w:val="ListParagraph"/>
+        <w:numPr>
+          <w:ilvl w:val="0"/>
+          <w:numId w:val="8"/>
+        </w:numPr>
+      </w:pPr>
+      <w:r>
+        <w:t>As a manager, I want to be able to log into the back-office system so that I can manage my shop</w:t>
+      </w:r>
+    </w:p>
+    <w:p>
+      <w:pPr>
+        <w:pStyle w:val="ListParagraph"/>
+        <w:numPr>
+          <w:ilvl w:val="0"/>
+          <w:numId w:val="8"/>
+        </w:numPr>
+      </w:pPr>
+      <w:r>
+        <w:t>As a Staff member I want to be able to log onto the systems to access my features</w:t>
+      </w:r>
+    </w:p>
+    <w:p>
+      <w:pPr>
+        <w:pStyle w:val="ListParagraph"/>
+        <w:numPr>
+          <w:ilvl w:val="0"/>
+          <w:numId w:val="8"/>
+        </w:numPr>
+      </w:pPr>
+      <w:r>
+        <w:t>As a manager, I want to be able to set up accounts for my staff so that they can access the system</w:t>
+      </w:r>
+    </w:p>
+    <w:p>
+      <w:pPr>
+        <w:pStyle w:val="ListParagraph"/>
+        <w:numPr>
+          <w:ilvl w:val="0"/>
+          <w:numId w:val="8"/>
+        </w:numPr>
+      </w:pPr>
+      <w:r>
+        <w:t>As a customer, I want to be able to update my account details so that they are accurate</w:t>
+      </w:r>
+    </w:p>
+    <w:p>
+      <w:pPr>
+        <w:pStyle w:val="Heading4"/>
+      </w:pPr>
+      <w:r>
+        <w:t>Sprint 2</w:t>
+      </w:r>
+    </w:p>
+    <w:p>
+      <w:pPr>
+        <w:pStyle w:val="ListParagraph"/>
+        <w:numPr>
+          <w:ilvl w:val="0"/>
+          <w:numId w:val="8"/>
+        </w:numPr>
+      </w:pPr>
+      <w:r>
+        <w:t>As a customer I want to be able to search for products so that I can see if my shop sells them</w:t>
+      </w:r>
+    </w:p>
+    <w:p>
+      <w:pPr>
+        <w:pStyle w:val="ListParagraph"/>
+        <w:numPr>
+          <w:ilvl w:val="0"/>
+          <w:numId w:val="8"/>
+        </w:numPr>
+      </w:pPr>
+      <w:r>
+        <w:t>As a manager, I want to be able to see what Items are on my next delivery so that I know what stock is due into the store</w:t>
+      </w:r>
+    </w:p>
+    <w:p>
+      <w:pPr>
+        <w:pStyle w:val="ListParagraph"/>
+        <w:numPr>
+          <w:ilvl w:val="0"/>
+          <w:numId w:val="8"/>
+        </w:numPr>
+      </w:pPr>
+      <w:r>
+        <w:t>As a manager, I want to be able to see how much stock of each item we sell we have so that I can know what to order for delivery</w:t>
+      </w:r>
+    </w:p>
+    <w:p>
+      <w:pPr>
+        <w:pStyle w:val="ListParagraph"/>
+        <w:numPr>
+          <w:ilvl w:val="0"/>
+          <w:numId w:val="8"/>
+        </w:numPr>
+      </w:pPr>
+      <w:r>
+        <w:t>As a customer I want to see if the product I want is in stock so that I know if I can go and get it.</w:t>
+      </w:r>
+      <w:r>
+        <w:t xml:space="preserve"> </w:t>
+      </w:r>
+    </w:p>
+    <w:p>
+      <w:pPr>
+        <w:pStyle w:val="ListParagraph"/>
+        <w:numPr>
+          <w:ilvl w:val="0"/>
+          <w:numId w:val="8"/>
+        </w:numPr>
+      </w:pPr>
+      <w:r>
+        <w:t>As a customer I want to be able to reserve the product that I want so that I can go and pick it up</w:t>
+      </w:r>
+    </w:p>
+    <w:p>
+      <w:pPr>
+        <w:pStyle w:val="Heading4"/>
+      </w:pPr>
+      <w:r>
+        <w:t>Sprint 3</w:t>
+      </w:r>
+    </w:p>
+    <w:p>
+      <w:pPr>
+        <w:pStyle w:val="ListParagraph"/>
+        <w:numPr>
+          <w:ilvl w:val="0"/>
+          <w:numId w:val="8"/>
+        </w:numPr>
+      </w:pPr>
+      <w:r>
+        <w:t>As a manager I want to be able to view click and collect orders so that the items can be put aside for customers to collect</w:t>
+      </w:r>
+    </w:p>
+    <w:p>
+      <w:pPr>
+        <w:pStyle w:val="ListParagraph"/>
+        <w:numPr>
+          <w:ilvl w:val="0"/>
+          <w:numId w:val="8"/>
+        </w:numPr>
+      </w:pPr>
+      <w:r>
+        <w:t>As a customer I want to see if the product I want is in stock so that I know if I can go and get it.</w:t>
+      </w:r>
+      <w:r>
+        <w:t xml:space="preserve"> </w:t>
+      </w:r>
+    </w:p>
+    <w:p>
+      <w:pPr>
+        <w:pStyle w:val="ListParagraph"/>
+        <w:numPr>
+          <w:ilvl w:val="0"/>
+          <w:numId w:val="8"/>
+        </w:numPr>
+      </w:pPr>
+      <w:r>
+        <w:t>As a manager, I want to be able to add staff members to the system so that they can access the system.</w:t>
+      </w:r>
+    </w:p>
+    <w:p>
+      <w:pPr>
+        <w:pStyle w:val="ListParagraph"/>
+        <w:numPr>
+          <w:ilvl w:val="0"/>
+          <w:numId w:val="8"/>
+        </w:numPr>
+      </w:pPr>
+      <w:r>
+        <w:t>As an admin, I want to be able to add managers to the system so that they can manage their shops</w:t>
+      </w:r>
+    </w:p>
+    <w:p>
+      <w:pPr>
+        <w:pStyle w:val="Heading4"/>
+      </w:pPr>
+      <w:r>
+        <w:t>Sprint 4</w:t>
+      </w:r>
+    </w:p>
+    <w:p>
+      <w:pPr>
+        <w:pStyle w:val="ListParagraph"/>
+        <w:numPr>
+          <w:ilvl w:val="0"/>
+          <w:numId w:val="8"/>
+        </w:numPr>
+      </w:pPr>
+      <w:r>
+        <w:t>As a staff member I want to be able to change my payroll details so that I am paid into the right bank account</w:t>
+      </w:r>
+    </w:p>
+    <w:p>
+      <w:pPr>
+        <w:pStyle w:val="ListParagraph"/>
+        <w:numPr>
+          <w:ilvl w:val="0"/>
+          <w:numId w:val="8"/>
+        </w:numPr>
+      </w:pPr>
+      <w:r>
+        <w:t>As a staff member I want to be able to request holiday so that I can have a break from work</w:t>
+      </w:r>
+    </w:p>
+    <w:p>
+      <w:pPr>
+        <w:pStyle w:val="ListParagraph"/>
+        <w:numPr>
+          <w:ilvl w:val="0"/>
+          <w:numId w:val="8"/>
+        </w:numPr>
+      </w:pPr>
+      <w:r>
+        <w:t>As a manager, I want to be able to approve holidays so that my staff can have time off when they have requested</w:t>
+      </w:r>
+    </w:p>
+    <w:p>
+      <w:pPr>
+        <w:pStyle w:val="ListParagraph"/>
+        <w:numPr>
+          <w:ilvl w:val="0"/>
+          <w:numId w:val="8"/>
+        </w:numPr>
+      </w:pPr>
+      <w:r>
+        <w:t>As an admin, I want to be able to add deliveries to the system so shops know when their deliveries will arrive</w:t>
+      </w:r>
+      <w:r>
+        <w:t xml:space="preserve"> </w:t>
+      </w:r>
+    </w:p>
+    <w:p>
+      <w:pPr>
+        <w:pStyle w:val="ListParagraph"/>
+        <w:numPr>
+          <w:ilvl w:val="0"/>
+          <w:numId w:val="8"/>
+        </w:numPr>
+      </w:pPr>
+      <w:r>
+        <w:t>As a manager I want to be able to set up rota's so that my staff know when they are working</w:t>
+      </w:r>
+    </w:p>
+    <w:p>
+      <w:pPr>
+        <w:pStyle w:val="ListParagraph"/>
+        <w:numPr>
+          <w:ilvl w:val="0"/>
+          <w:numId w:val="8"/>
+        </w:numPr>
+      </w:pPr>
+      <w:r>
+        <w:t xml:space="preserve">As a staff member, I want to be able to look at the shop rota so that I can see when I </w:t>
+      </w:r>
+      <w:proofErr w:type="gramStart"/>
+      <w:r>
+        <w:t>have to</w:t>
+      </w:r>
+      <w:proofErr w:type="gramEnd"/>
+      <w:r>
+        <w:t xml:space="preserve"> work</w:t>
+      </w:r>
+      <w:r>
+        <w:t xml:space="preserve"> </w:t>
+      </w:r>
+    </w:p>
+    <w:p/>
     <w:sectPr>
-      <w:footerReference w:type="default" r:id="rId33"/>
+      <w:footerReference w:type="default" r:id="rId35"/>
       <w:pgSz w:w="11906" w:h="16838"/>
       <w:pgMar w:top="1440" w:right="1440" w:bottom="1440" w:left="1440" w:header="708" w:footer="708" w:gutter="0"/>
       <w:pgNumType w:start="0"/>
@@ -14899,7 +15577,7 @@
 </file>
 
 <file path=customXml/itemProps1.xml><?xml version="1.0" encoding="utf-8"?>
-<ds:datastoreItem xmlns:ds="http://schemas.openxmlformats.org/officeDocument/2006/customXml" ds:itemID="{7F6FB6F1-B610-4A19-BA8A-A400E204BD6C}">
+<ds:datastoreItem xmlns:ds="http://schemas.openxmlformats.org/officeDocument/2006/customXml" ds:itemID="{2FBF34A3-FC82-47AF-8BC8-F1623D98A245}">
   <ds:schemaRefs>
     <ds:schemaRef ds:uri="http://schemas.openxmlformats.org/officeDocument/2006/bibliography"/>
   </ds:schemaRefs>

</xml_diff>